<commit_message>
Removal of Hard-coded configuration
Removal of hard-coded configuration and added functionality to give
configuration via setting UI and properties file
</commit_message>
<xml_diff>
--- a/docs/MOTECH_OpenXCDataInterface_Developer Reference.docx
+++ b/docs/MOTECH_OpenXCDataInterface_Developer Reference.docx
@@ -6,6 +6,7 @@
       <w:pPr>
         <w:pStyle w:val="Title"/>
       </w:pPr>
+      <w:bookmarkStart w:id="0" w:name="_GoBack"/>
       <w:r>
         <w:rPr>
           <w:sz w:val="48"/>
@@ -27,8 +28,6 @@
         </w:rPr>
         <w:t xml:space="preserve"> Developer Reference </w:t>
       </w:r>
-      <w:bookmarkStart w:id="0" w:name="_GoBack"/>
-      <w:bookmarkEnd w:id="0"/>
     </w:p>
     <w:p>
       <w:pPr>
@@ -152,20 +151,14 @@
     </w:p>
     <w:p>
       <w:r>
-        <w:t xml:space="preserve">Above diagram shows two separate new modules of </w:t>
-      </w:r>
-      <w:proofErr w:type="spellStart"/>
-      <w:r>
-        <w:t>MoTech</w:t>
-      </w:r>
-      <w:proofErr w:type="spellEnd"/>
+        <w:t>Above diagram shows two separate new modules of MoTech</w:t>
+      </w:r>
       <w:r>
         <w:t xml:space="preserve"> as</w:t>
       </w:r>
       <w:r>
         <w:t xml:space="preserve"> </w:t>
       </w:r>
-      <w:proofErr w:type="spellStart"/>
       <w:r>
         <w:rPr>
           <w:b/>
@@ -178,7 +171,6 @@
         </w:rPr>
         <w:t>ealthDataInterface</w:t>
       </w:r>
-      <w:proofErr w:type="spellEnd"/>
       <w:r>
         <w:rPr>
           <w:b/>
@@ -194,7 +186,6 @@
         </w:rPr>
         <w:t xml:space="preserve"> </w:t>
       </w:r>
-      <w:proofErr w:type="spellStart"/>
       <w:r>
         <w:rPr>
           <w:b/>
@@ -213,7 +204,6 @@
         </w:rPr>
         <w:t>Interface</w:t>
       </w:r>
-      <w:proofErr w:type="spellEnd"/>
       <w:r>
         <w:t>.</w:t>
       </w:r>
@@ -1209,60 +1199,6 @@
     <w:p>
       <w:pPr>
         <w:pStyle w:val="ListParagraph"/>
-        <w:spacing w:after="200" w:line="276" w:lineRule="auto"/>
-      </w:pPr>
-    </w:p>
-    <w:p>
-      <w:pPr>
-        <w:pStyle w:val="ListParagraph"/>
-        <w:spacing w:after="200" w:line="276" w:lineRule="auto"/>
-      </w:pPr>
-    </w:p>
-    <w:p>
-      <w:pPr>
-        <w:pStyle w:val="ListParagraph"/>
-        <w:spacing w:after="200" w:line="276" w:lineRule="auto"/>
-      </w:pPr>
-    </w:p>
-    <w:p>
-      <w:pPr>
-        <w:pStyle w:val="ListParagraph"/>
-        <w:spacing w:after="200" w:line="276" w:lineRule="auto"/>
-      </w:pPr>
-    </w:p>
-    <w:p>
-      <w:pPr>
-        <w:pStyle w:val="ListParagraph"/>
-        <w:spacing w:after="200" w:line="276" w:lineRule="auto"/>
-      </w:pPr>
-    </w:p>
-    <w:p>
-      <w:pPr>
-        <w:pStyle w:val="ListParagraph"/>
-        <w:spacing w:after="200" w:line="276" w:lineRule="auto"/>
-      </w:pPr>
-    </w:p>
-    <w:p>
-      <w:pPr>
-        <w:pStyle w:val="ListParagraph"/>
-        <w:spacing w:after="200" w:line="276" w:lineRule="auto"/>
-      </w:pPr>
-    </w:p>
-    <w:p>
-      <w:pPr>
-        <w:pStyle w:val="ListParagraph"/>
-        <w:spacing w:after="200" w:line="276" w:lineRule="auto"/>
-      </w:pPr>
-    </w:p>
-    <w:p>
-      <w:pPr>
-        <w:pStyle w:val="ListParagraph"/>
-        <w:spacing w:after="200" w:line="276" w:lineRule="auto"/>
-      </w:pPr>
-    </w:p>
-    <w:p>
-      <w:pPr>
-        <w:pStyle w:val="ListParagraph"/>
         <w:numPr>
           <w:ilvl w:val="0"/>
           <w:numId w:val="4"/>
@@ -1274,15 +1210,18 @@
       </w:r>
     </w:p>
     <w:p>
+      <w:pPr>
+        <w:ind w:left="720"/>
+      </w:pPr>
       <w:r>
         <w:rPr>
           <w:noProof/>
           <w:lang w:val="en-IN" w:eastAsia="en-IN"/>
         </w:rPr>
         <w:drawing>
-          <wp:inline distT="0" distB="0" distL="0" distR="0">
-            <wp:extent cx="5943600" cy="4010025"/>
-            <wp:effectExtent l="0" t="0" r="0" b="9525"/>
+          <wp:inline distT="0" distB="0" distL="0" distR="0" wp14:anchorId="11124894" wp14:editId="057718C1">
+            <wp:extent cx="5110649" cy="3448050"/>
+            <wp:effectExtent l="0" t="0" r="0" b="0"/>
             <wp:docPr id="4" name="Picture 4" descr="C:\Users\charu_g\Desktop\OPENXCDATAINTERFACE_VEHICLEUPLOADRECORD.png"/>
             <wp:cNvGraphicFramePr>
               <a:graphicFrameLocks xmlns:a="http://schemas.openxmlformats.org/drawingml/2006/main" noChangeAspect="1"/>
@@ -1312,7 +1251,7 @@
                   <pic:spPr bwMode="auto">
                     <a:xfrm>
                       <a:off x="0" y="0"/>
-                      <a:ext cx="5943600" cy="4010025"/>
+                      <a:ext cx="5114079" cy="3450364"/>
                     </a:xfrm>
                     <a:prstGeom prst="rect">
                       <a:avLst/>
@@ -1329,10 +1268,9 @@
         </w:drawing>
       </w:r>
     </w:p>
-    <w:p/>
-    <w:p/>
-    <w:p>
-      <w:pPr>
+    <w:p>
+      <w:pPr>
+        <w:ind w:left="720"/>
         <w:rPr>
           <w:rFonts w:cstheme="minorHAnsi"/>
         </w:rPr>
@@ -1344,7 +1282,7 @@
         <w:rPr>
           <w:b/>
         </w:rPr>
-        <w:t>“motech_data_services”</w:t>
+        <w:t>“motech_data”</w:t>
       </w:r>
       <w:r>
         <w:t xml:space="preserve">, whenever the module OpenXCDataInterface is installed into the MOTECH Core platform. </w:t>
@@ -1404,7 +1342,6 @@
         <w:rPr>
           <w:rFonts w:cstheme="minorHAnsi"/>
         </w:rPr>
-        <w:lastRenderedPageBreak/>
         <w:t xml:space="preserve">Fetches </w:t>
       </w:r>
       <w:r>
@@ -1849,16 +1786,14 @@
       </w:pPr>
       <w:r>
         <w:rPr>
-          <w:rFonts w:cstheme="minorHAnsi"/>
           <w:noProof/>
           <w:lang w:val="en-IN" w:eastAsia="en-IN"/>
         </w:rPr>
-        <w:lastRenderedPageBreak/>
         <w:drawing>
-          <wp:inline distT="0" distB="0" distL="0" distR="0" wp14:anchorId="241510C8" wp14:editId="57318173">
-            <wp:extent cx="5934075" cy="6657975"/>
-            <wp:effectExtent l="0" t="0" r="9525" b="9525"/>
-            <wp:docPr id="5" name="Picture 5" descr="C:\Users\charu_g\Desktop\OpenXCDataInterface.png"/>
+          <wp:inline distT="0" distB="0" distL="0" distR="0" wp14:anchorId="43E857E0" wp14:editId="68D731D1">
+            <wp:extent cx="5462552" cy="2819400"/>
+            <wp:effectExtent l="0" t="0" r="5080" b="0"/>
+            <wp:docPr id="10" name="Picture 10"/>
             <wp:cNvGraphicFramePr>
               <a:graphicFrameLocks xmlns:a="http://schemas.openxmlformats.org/drawingml/2006/main" noChangeAspect="1"/>
             </wp:cNvGraphicFramePr>
@@ -1866,13 +1801,438 @@
               <a:graphicData uri="http://schemas.openxmlformats.org/drawingml/2006/picture">
                 <pic:pic xmlns:pic="http://schemas.openxmlformats.org/drawingml/2006/picture">
                   <pic:nvPicPr>
-                    <pic:cNvPr id="0" name="Picture 4" descr="C:\Users\charu_g\Desktop\OpenXCDataInterface.png"/>
+                    <pic:cNvPr id="1" name=""/>
+                    <pic:cNvPicPr/>
+                  </pic:nvPicPr>
+                  <pic:blipFill>
+                    <a:blip r:embed="rId14"/>
+                    <a:stretch>
+                      <a:fillRect/>
+                    </a:stretch>
+                  </pic:blipFill>
+                  <pic:spPr>
+                    <a:xfrm>
+                      <a:off x="0" y="0"/>
+                      <a:ext cx="5509850" cy="2843812"/>
+                    </a:xfrm>
+                    <a:prstGeom prst="rect">
+                      <a:avLst/>
+                    </a:prstGeom>
+                  </pic:spPr>
+                </pic:pic>
+              </a:graphicData>
+            </a:graphic>
+          </wp:inline>
+        </w:drawing>
+      </w:r>
+    </w:p>
+    <w:p>
+      <w:pPr>
+        <w:ind w:left="360"/>
+      </w:pPr>
+    </w:p>
+    <w:p>
+      <w:pPr>
+        <w:pStyle w:val="Heading1"/>
+        <w:numPr>
+          <w:ilvl w:val="0"/>
+          <w:numId w:val="2"/>
+        </w:numPr>
+        <w:spacing w:line="276" w:lineRule="auto"/>
+        <w:rPr>
+          <w:rFonts w:cstheme="minorHAnsi"/>
+        </w:rPr>
+      </w:pPr>
+      <w:r>
+        <w:t>OpenXCDataInterface</w:t>
+      </w:r>
+      <w:r>
+        <w:t xml:space="preserve"> Module Configuration</w:t>
+      </w:r>
+    </w:p>
+    <w:p>
+      <w:pPr>
+        <w:pStyle w:val="ListParagraph"/>
+        <w:spacing w:line="276" w:lineRule="auto"/>
+        <w:ind w:left="360"/>
+      </w:pPr>
+    </w:p>
+    <w:p>
+      <w:pPr>
+        <w:pStyle w:val="ListParagraph"/>
+        <w:spacing w:line="276" w:lineRule="auto"/>
+        <w:ind w:left="360"/>
+      </w:pPr>
+      <w:r>
+        <w:t xml:space="preserve">There are two ways that the </w:t>
+      </w:r>
+      <w:r>
+        <w:t>OpenXCDataInterface</w:t>
+      </w:r>
+      <w:r>
+        <w:t xml:space="preserve"> module can be configured:</w:t>
+      </w:r>
+    </w:p>
+    <w:p>
+      <w:pPr>
+        <w:pStyle w:val="ListParagraph"/>
+        <w:spacing w:line="276" w:lineRule="auto"/>
+        <w:ind w:left="360"/>
+      </w:pPr>
+    </w:p>
+    <w:p>
+      <w:pPr>
+        <w:pStyle w:val="ListParagraph"/>
+        <w:numPr>
+          <w:ilvl w:val="0"/>
+          <w:numId w:val="11"/>
+        </w:numPr>
+        <w:spacing w:line="276" w:lineRule="auto"/>
+        <w:rPr>
+          <w:b/>
+        </w:rPr>
+      </w:pPr>
+      <w:r>
+        <w:rPr>
+          <w:b/>
+        </w:rPr>
+        <w:lastRenderedPageBreak/>
+        <w:t xml:space="preserve">Properties File configuration – </w:t>
+      </w:r>
+    </w:p>
+    <w:p>
+      <w:pPr>
+        <w:pStyle w:val="ListParagraph"/>
+        <w:spacing w:line="276" w:lineRule="auto"/>
+      </w:pPr>
+      <w:r>
+        <w:t xml:space="preserve">This configuration method provide pre-configured </w:t>
+      </w:r>
+      <w:r>
+        <w:t xml:space="preserve">OpenXCDataInterface </w:t>
+      </w:r>
+      <w:r>
+        <w:t>Module. Developer has to provide all the OPEN MRS related configuration in properties file named “</w:t>
+      </w:r>
+      <w:r>
+        <w:rPr>
+          <w:b/>
+          <w:i/>
+        </w:rPr>
+        <w:t>OpenXCDataInterface-settings.properties</w:t>
+      </w:r>
+      <w:r>
+        <w:t xml:space="preserve">”. </w:t>
+      </w:r>
+    </w:p>
+    <w:p>
+      <w:pPr>
+        <w:pStyle w:val="ListParagraph"/>
+        <w:spacing w:line="276" w:lineRule="auto"/>
+      </w:pPr>
+      <w:r>
+        <w:t xml:space="preserve">Location of the properties file is as follows – </w:t>
+      </w:r>
+    </w:p>
+    <w:p>
+      <w:pPr>
+        <w:pStyle w:val="ListParagraph"/>
+        <w:spacing w:line="276" w:lineRule="auto"/>
+        <w:rPr>
+          <w:b/>
+        </w:rPr>
+      </w:pPr>
+      <w:r>
+        <w:rPr>
+          <w:b/>
+        </w:rPr>
+        <w:t>OpenXCDataInterface</w:t>
+      </w:r>
+      <w:r>
+        <w:rPr>
+          <w:b/>
+        </w:rPr>
+        <w:t>\src\main\resources\</w:t>
+      </w:r>
+      <w:r>
+        <w:rPr>
+          <w:b/>
+        </w:rPr>
+        <w:t>OpenXCDataInterface-settings.properties</w:t>
+      </w:r>
+    </w:p>
+    <w:p>
+      <w:pPr>
+        <w:pStyle w:val="ListParagraph"/>
+        <w:spacing w:line="276" w:lineRule="auto"/>
+      </w:pPr>
+      <w:r>
+        <w:rPr>
+          <w:noProof/>
+          <w:lang w:val="en-IN" w:eastAsia="en-IN"/>
+        </w:rPr>
+        <w:drawing>
+          <wp:inline distT="0" distB="0" distL="0" distR="0" wp14:anchorId="224A5712" wp14:editId="74D3C979">
+            <wp:extent cx="3324735" cy="3181350"/>
+            <wp:effectExtent l="0" t="0" r="9525" b="0"/>
+            <wp:docPr id="2" name="Picture 2"/>
+            <wp:cNvGraphicFramePr>
+              <a:graphicFrameLocks xmlns:a="http://schemas.openxmlformats.org/drawingml/2006/main" noChangeAspect="1"/>
+            </wp:cNvGraphicFramePr>
+            <a:graphic xmlns:a="http://schemas.openxmlformats.org/drawingml/2006/main">
+              <a:graphicData uri="http://schemas.openxmlformats.org/drawingml/2006/picture">
+                <pic:pic xmlns:pic="http://schemas.openxmlformats.org/drawingml/2006/picture">
+                  <pic:nvPicPr>
+                    <pic:cNvPr id="1" name=""/>
+                    <pic:cNvPicPr/>
+                  </pic:nvPicPr>
+                  <pic:blipFill>
+                    <a:blip r:embed="rId15"/>
+                    <a:stretch>
+                      <a:fillRect/>
+                    </a:stretch>
+                  </pic:blipFill>
+                  <pic:spPr>
+                    <a:xfrm>
+                      <a:off x="0" y="0"/>
+                      <a:ext cx="3340731" cy="3196657"/>
+                    </a:xfrm>
+                    <a:prstGeom prst="rect">
+                      <a:avLst/>
+                    </a:prstGeom>
+                  </pic:spPr>
+                </pic:pic>
+              </a:graphicData>
+            </a:graphic>
+          </wp:inline>
+        </w:drawing>
+      </w:r>
+    </w:p>
+    <w:p>
+      <w:pPr>
+        <w:pStyle w:val="ListParagraph"/>
+        <w:spacing w:line="276" w:lineRule="auto"/>
+      </w:pPr>
+    </w:p>
+    <w:p>
+      <w:pPr>
+        <w:pStyle w:val="ListParagraph"/>
+        <w:spacing w:line="276" w:lineRule="auto"/>
+      </w:pPr>
+      <w:r>
+        <w:t>Properties File SNAPSHOT:</w:t>
+      </w:r>
+    </w:p>
+    <w:p>
+      <w:pPr>
+        <w:pStyle w:val="ListParagraph"/>
+        <w:spacing w:line="276" w:lineRule="auto"/>
+      </w:pPr>
+    </w:p>
+    <w:p>
+      <w:pPr>
+        <w:pStyle w:val="ListParagraph"/>
+        <w:spacing w:line="276" w:lineRule="auto"/>
+      </w:pPr>
+      <w:r>
+        <w:rPr>
+          <w:noProof/>
+          <w:lang w:val="en-IN" w:eastAsia="en-IN"/>
+        </w:rPr>
+        <w:drawing>
+          <wp:inline distT="0" distB="0" distL="0" distR="0" wp14:anchorId="6FFCBA60" wp14:editId="494CD308">
+            <wp:extent cx="5495925" cy="1581150"/>
+            <wp:effectExtent l="0" t="0" r="9525" b="0"/>
+            <wp:docPr id="6" name="Picture 6"/>
+            <wp:cNvGraphicFramePr>
+              <a:graphicFrameLocks xmlns:a="http://schemas.openxmlformats.org/drawingml/2006/main" noChangeAspect="1"/>
+            </wp:cNvGraphicFramePr>
+            <a:graphic xmlns:a="http://schemas.openxmlformats.org/drawingml/2006/main">
+              <a:graphicData uri="http://schemas.openxmlformats.org/drawingml/2006/picture">
+                <pic:pic xmlns:pic="http://schemas.openxmlformats.org/drawingml/2006/picture">
+                  <pic:nvPicPr>
+                    <pic:cNvPr id="1" name=""/>
+                    <pic:cNvPicPr/>
+                  </pic:nvPicPr>
+                  <pic:blipFill>
+                    <a:blip r:embed="rId16"/>
+                    <a:stretch>
+                      <a:fillRect/>
+                    </a:stretch>
+                  </pic:blipFill>
+                  <pic:spPr>
+                    <a:xfrm>
+                      <a:off x="0" y="0"/>
+                      <a:ext cx="5495925" cy="1581150"/>
+                    </a:xfrm>
+                    <a:prstGeom prst="rect">
+                      <a:avLst/>
+                    </a:prstGeom>
+                  </pic:spPr>
+                </pic:pic>
+              </a:graphicData>
+            </a:graphic>
+          </wp:inline>
+        </w:drawing>
+      </w:r>
+    </w:p>
+    <w:p>
+      <w:pPr>
+        <w:pStyle w:val="ListParagraph"/>
+        <w:spacing w:line="276" w:lineRule="auto"/>
+      </w:pPr>
+    </w:p>
+    <w:p>
+      <w:pPr>
+        <w:pStyle w:val="ListParagraph"/>
+        <w:spacing w:line="276" w:lineRule="auto"/>
+      </w:pPr>
+      <w:r>
+        <w:rPr>
+          <w:b/>
+        </w:rPr>
+        <w:t>Important:</w:t>
+      </w:r>
+      <w:r>
+        <w:t xml:space="preserve"> Above settings are to be provided before building the </w:t>
+      </w:r>
+      <w:r>
+        <w:t xml:space="preserve">OpenXCDataInterface </w:t>
+      </w:r>
+      <w:r>
+        <w:t>module, so that it can be pre-configured with output jar file.</w:t>
+      </w:r>
+    </w:p>
+    <w:p>
+      <w:pPr>
+        <w:pStyle w:val="ListParagraph"/>
+        <w:spacing w:line="276" w:lineRule="auto"/>
+      </w:pPr>
+    </w:p>
+    <w:p>
+      <w:pPr>
+        <w:pStyle w:val="ListParagraph"/>
+        <w:numPr>
+          <w:ilvl w:val="0"/>
+          <w:numId w:val="11"/>
+        </w:numPr>
+        <w:spacing w:line="276" w:lineRule="auto"/>
+        <w:rPr>
+          <w:b/>
+        </w:rPr>
+      </w:pPr>
+      <w:r>
+        <w:rPr>
+          <w:b/>
+        </w:rPr>
+        <w:t xml:space="preserve">OpenXCDataInterface </w:t>
+      </w:r>
+      <w:r>
+        <w:rPr>
+          <w:b/>
+        </w:rPr>
+        <w:t xml:space="preserve">Configuration using </w:t>
+      </w:r>
+      <w:r>
+        <w:rPr>
+          <w:b/>
+        </w:rPr>
+        <w:t>MOTECH</w:t>
+      </w:r>
+      <w:r>
+        <w:rPr>
+          <w:b/>
+        </w:rPr>
+        <w:t xml:space="preserve"> module Management in Admin Panel – </w:t>
+      </w:r>
+    </w:p>
+    <w:p>
+      <w:pPr>
+        <w:pStyle w:val="ListParagraph"/>
+        <w:spacing w:line="276" w:lineRule="auto"/>
+      </w:pPr>
+      <w:r>
+        <w:t xml:space="preserve">There are following steps to configure </w:t>
+      </w:r>
+      <w:r>
+        <w:t xml:space="preserve">OpenXCDataInterface </w:t>
+      </w:r>
+      <w:r>
+        <w:t xml:space="preserve">using this method. </w:t>
+      </w:r>
+    </w:p>
+    <w:p>
+      <w:pPr>
+        <w:pStyle w:val="ListParagraph"/>
+        <w:spacing w:line="276" w:lineRule="auto"/>
+      </w:pPr>
+    </w:p>
+    <w:p>
+      <w:pPr>
+        <w:pStyle w:val="ListParagraph"/>
+        <w:numPr>
+          <w:ilvl w:val="1"/>
+          <w:numId w:val="6"/>
+        </w:numPr>
+        <w:spacing w:line="276" w:lineRule="auto"/>
+      </w:pPr>
+      <w:r>
+        <w:t>Login to the MOTECH Portal and go to “</w:t>
+      </w:r>
+      <w:r>
+        <w:rPr>
+          <w:i/>
+        </w:rPr>
+        <w:t>Admin &gt;&gt; Manage Modules</w:t>
+      </w:r>
+      <w:r>
+        <w:t>”.</w:t>
+      </w:r>
+    </w:p>
+    <w:p>
+      <w:pPr>
+        <w:pStyle w:val="ListParagraph"/>
+        <w:numPr>
+          <w:ilvl w:val="1"/>
+          <w:numId w:val="6"/>
+        </w:numPr>
+        <w:spacing w:line="276" w:lineRule="auto"/>
+      </w:pPr>
+      <w:r>
+        <w:lastRenderedPageBreak/>
+        <w:t>This screen has the list of all modules installed on MOTECH Platform Server like as following screenshot.</w:t>
+      </w:r>
+    </w:p>
+    <w:p>
+      <w:pPr>
+        <w:pStyle w:val="ListParagraph"/>
+        <w:spacing w:line="276" w:lineRule="auto"/>
+        <w:ind w:left="1440"/>
+      </w:pPr>
+      <w:r>
+        <w:rPr>
+          <w:noProof/>
+          <w:lang w:val="en-IN" w:eastAsia="en-IN"/>
+        </w:rPr>
+        <w:drawing>
+          <wp:inline distT="0" distB="0" distL="0" distR="0">
+            <wp:extent cx="5324475" cy="2743429"/>
+            <wp:effectExtent l="0" t="0" r="0" b="0"/>
+            <wp:docPr id="13" name="Picture 13"/>
+            <wp:cNvGraphicFramePr>
+              <a:graphicFrameLocks xmlns:a="http://schemas.openxmlformats.org/drawingml/2006/main" noChangeAspect="1"/>
+            </wp:cNvGraphicFramePr>
+            <a:graphic xmlns:a="http://schemas.openxmlformats.org/drawingml/2006/main">
+              <a:graphicData uri="http://schemas.openxmlformats.org/drawingml/2006/picture">
+                <pic:pic xmlns:pic="http://schemas.openxmlformats.org/drawingml/2006/picture">
+                  <pic:nvPicPr>
+                    <pic:cNvPr id="0" name="Picture 4"/>
                     <pic:cNvPicPr>
                       <a:picLocks noChangeAspect="1" noChangeArrowheads="1"/>
                     </pic:cNvPicPr>
                   </pic:nvPicPr>
                   <pic:blipFill>
-                    <a:blip r:embed="rId14">
+                    <a:blip r:embed="rId17" cstate="print">
                       <a:extLst>
                         <a:ext uri="{28A0092B-C50C-407E-A947-70E740481C1C}">
                           <a14:useLocalDpi xmlns:a14="http://schemas.microsoft.com/office/drawing/2010/main" val="0"/>
@@ -1887,7 +2247,7 @@
                   <pic:spPr bwMode="auto">
                     <a:xfrm>
                       <a:off x="0" y="0"/>
-                      <a:ext cx="5934075" cy="6657975"/>
+                      <a:ext cx="5332549" cy="2747589"/>
                     </a:xfrm>
                     <a:prstGeom prst="rect">
                       <a:avLst/>
@@ -1906,37 +2266,119 @@
     </w:p>
     <w:p>
       <w:pPr>
-        <w:ind w:left="360"/>
-      </w:pPr>
-    </w:p>
-    <w:p>
-      <w:pPr>
-        <w:pStyle w:val="ListParagraph"/>
-        <w:spacing w:after="200" w:line="276" w:lineRule="auto"/>
-      </w:pPr>
-    </w:p>
-    <w:p>
-      <w:pPr>
-        <w:pStyle w:val="ListParagraph"/>
-        <w:spacing w:after="200" w:line="276" w:lineRule="auto"/>
-      </w:pPr>
-    </w:p>
-    <w:p>
-      <w:pPr>
-        <w:rPr>
-          <w:rFonts w:cstheme="minorHAnsi"/>
-        </w:rPr>
-      </w:pPr>
-    </w:p>
-    <w:p>
-      <w:pPr>
         <w:pStyle w:val="ListParagraph"/>
         <w:spacing w:line="276" w:lineRule="auto"/>
-        <w:ind w:left="0"/>
-        <w:rPr>
-          <w:rFonts w:cstheme="minorHAnsi"/>
-        </w:rPr>
-      </w:pPr>
+        <w:ind w:left="1440"/>
+      </w:pPr>
+    </w:p>
+    <w:p>
+      <w:pPr>
+        <w:pStyle w:val="ListParagraph"/>
+        <w:numPr>
+          <w:ilvl w:val="1"/>
+          <w:numId w:val="6"/>
+        </w:numPr>
+        <w:spacing w:line="276" w:lineRule="auto"/>
+      </w:pPr>
+      <w:r>
+        <w:t>Click on Setting button Highlighted in above screen at right “Action” column of the Module list. This action takes user to Configuration screens shown on following screenshot.</w:t>
+      </w:r>
+    </w:p>
+    <w:p>
+      <w:pPr>
+        <w:pStyle w:val="ListParagraph"/>
+        <w:spacing w:line="276" w:lineRule="auto"/>
+        <w:ind w:left="1440"/>
+      </w:pPr>
+    </w:p>
+    <w:p>
+      <w:pPr>
+        <w:pStyle w:val="ListParagraph"/>
+        <w:spacing w:line="276" w:lineRule="auto"/>
+        <w:ind w:left="1440"/>
+      </w:pPr>
+      <w:r>
+        <w:rPr>
+          <w:noProof/>
+          <w:lang w:val="en-IN" w:eastAsia="en-IN"/>
+        </w:rPr>
+        <w:drawing>
+          <wp:inline distT="0" distB="0" distL="0" distR="0" wp14:anchorId="0E213481" wp14:editId="6A682D14">
+            <wp:extent cx="5384800" cy="2771775"/>
+            <wp:effectExtent l="0" t="0" r="6350" b="9525"/>
+            <wp:docPr id="8" name="Picture 8"/>
+            <wp:cNvGraphicFramePr>
+              <a:graphicFrameLocks xmlns:a="http://schemas.openxmlformats.org/drawingml/2006/main" noChangeAspect="1"/>
+            </wp:cNvGraphicFramePr>
+            <a:graphic xmlns:a="http://schemas.openxmlformats.org/drawingml/2006/main">
+              <a:graphicData uri="http://schemas.openxmlformats.org/drawingml/2006/picture">
+                <pic:pic xmlns:pic="http://schemas.openxmlformats.org/drawingml/2006/picture">
+                  <pic:nvPicPr>
+                    <pic:cNvPr id="1" name=""/>
+                    <pic:cNvPicPr/>
+                  </pic:nvPicPr>
+                  <pic:blipFill>
+                    <a:blip r:embed="rId18"/>
+                    <a:stretch>
+                      <a:fillRect/>
+                    </a:stretch>
+                  </pic:blipFill>
+                  <pic:spPr>
+                    <a:xfrm>
+                      <a:off x="0" y="0"/>
+                      <a:ext cx="5384948" cy="2771851"/>
+                    </a:xfrm>
+                    <a:prstGeom prst="rect">
+                      <a:avLst/>
+                    </a:prstGeom>
+                  </pic:spPr>
+                </pic:pic>
+              </a:graphicData>
+            </a:graphic>
+          </wp:inline>
+        </w:drawing>
+      </w:r>
+    </w:p>
+    <w:p>
+      <w:pPr>
+        <w:pStyle w:val="ListParagraph"/>
+        <w:spacing w:line="276" w:lineRule="auto"/>
+        <w:ind w:left="1440"/>
+      </w:pPr>
+    </w:p>
+    <w:p>
+      <w:pPr>
+        <w:pStyle w:val="ListParagraph"/>
+        <w:numPr>
+          <w:ilvl w:val="1"/>
+          <w:numId w:val="6"/>
+        </w:numPr>
+        <w:spacing w:line="276" w:lineRule="auto"/>
+      </w:pPr>
+      <w:r>
+        <w:t>Configuration screen provides functionality to test the data connection properties with “Test Database Connection” button. After any modification in connection properties user can test the database connection properties before saving.</w:t>
+      </w:r>
+    </w:p>
+    <w:p>
+      <w:pPr>
+        <w:pStyle w:val="ListParagraph"/>
+        <w:spacing w:line="276" w:lineRule="auto"/>
+        <w:ind w:left="1440"/>
+      </w:pPr>
+    </w:p>
+    <w:p>
+      <w:pPr>
+        <w:pStyle w:val="ListParagraph"/>
+        <w:numPr>
+          <w:ilvl w:val="1"/>
+          <w:numId w:val="6"/>
+        </w:numPr>
+        <w:spacing w:line="276" w:lineRule="auto"/>
+      </w:pPr>
+      <w:r>
+        <w:lastRenderedPageBreak/>
+        <w:t>Configuration screen provide functionality to save the modified settings with “Save” button. These settings are reflected in the system at run time so there is no need to restart the server.</w:t>
+      </w:r>
     </w:p>
     <w:p>
       <w:pPr>
@@ -1948,43 +2390,28 @@
         <w:spacing w:line="276" w:lineRule="auto"/>
       </w:pPr>
       <w:r>
-        <w:lastRenderedPageBreak/>
         <w:t>APIs Exposed From OpenXCDataInterface Module on MOTECH</w:t>
       </w:r>
     </w:p>
     <w:p>
       <w:pPr>
-        <w:spacing w:line="240" w:lineRule="auto"/>
-      </w:pPr>
-    </w:p>
-    <w:p>
-      <w:pPr>
-        <w:rPr>
-          <w:b/>
-        </w:rPr>
-      </w:pPr>
-      <w:r>
-        <w:rPr>
-          <w:b/>
-        </w:rPr>
-        <w:t xml:space="preserve">Set of APIs are listed below along with ref </w:t>
-      </w:r>
-      <w:proofErr w:type="spellStart"/>
-      <w:proofErr w:type="gramStart"/>
-      <w:r>
-        <w:rPr>
-          <w:b/>
-        </w:rPr>
-        <w:t>url</w:t>
-      </w:r>
-      <w:proofErr w:type="spellEnd"/>
-      <w:r>
-        <w:rPr>
-          <w:b/>
-        </w:rPr>
-        <w:t xml:space="preserve"> :</w:t>
-      </w:r>
-      <w:proofErr w:type="gramEnd"/>
+        <w:rPr>
+          <w:b/>
+        </w:rPr>
+      </w:pPr>
+    </w:p>
+    <w:p>
+      <w:pPr>
+        <w:rPr>
+          <w:b/>
+        </w:rPr>
+      </w:pPr>
+      <w:r>
+        <w:rPr>
+          <w:b/>
+        </w:rPr>
+        <w:t>Set of APIs are listed below along with ref url :</w:t>
+      </w:r>
     </w:p>
     <w:p>
       <w:pPr>
@@ -2045,52 +2472,34 @@
           <w:i/>
         </w:rPr>
       </w:pPr>
-      <w:proofErr w:type="gramStart"/>
       <w:r>
         <w:rPr>
           <w:b/>
           <w:i/>
         </w:rPr>
-        <w:t>ref</w:t>
-      </w:r>
-      <w:proofErr w:type="gramEnd"/>
+        <w:t xml:space="preserve">ref url:  </w:t>
+      </w:r>
       <w:r>
         <w:rPr>
           <w:b/>
           <w:i/>
         </w:rPr>
-        <w:t xml:space="preserve"> url:  </w:t>
+        <w:tab/>
       </w:r>
       <w:r>
         <w:rPr>
           <w:b/>
           <w:i/>
         </w:rPr>
-        <w:tab/>
+        <w:t>http://localhost:8080/motech-platform-server/module/OpenXCDataInterface/ reg</w:t>
       </w:r>
       <w:r>
         <w:rPr>
           <w:b/>
           <w:i/>
         </w:rPr>
-        <w:t xml:space="preserve">http://localhost:8080/motech-platform-server/module/OpenXCDataInterface/ </w:t>
-      </w:r>
-      <w:proofErr w:type="spellStart"/>
-      <w:r>
-        <w:rPr>
-          <w:b/>
-          <w:i/>
-        </w:rPr>
-        <w:t>reg</w:t>
-      </w:r>
-      <w:r>
-        <w:rPr>
-          <w:b/>
-          <w:i/>
-        </w:rPr>
         <w:t>istermHealthVehicle</w:t>
       </w:r>
-      <w:proofErr w:type="spellEnd"/>
     </w:p>
     <w:tbl>
       <w:tblPr>
@@ -2426,21 +2835,12 @@
                 <w:szCs w:val="20"/>
               </w:rPr>
             </w:pPr>
-            <w:proofErr w:type="spellStart"/>
-            <w:r>
-              <w:rPr>
-                <w:sz w:val="20"/>
-                <w:szCs w:val="20"/>
-              </w:rPr>
-              <w:t>vehRegnNo</w:t>
-            </w:r>
-            <w:proofErr w:type="spellEnd"/>
-            <w:r>
-              <w:rPr>
-                <w:sz w:val="20"/>
-                <w:szCs w:val="20"/>
-              </w:rPr>
-              <w:t xml:space="preserve">                                                 </w:t>
+            <w:r>
+              <w:rPr>
+                <w:sz w:val="20"/>
+                <w:szCs w:val="20"/>
+              </w:rPr>
+              <w:t xml:space="preserve">vehRegnNo                                                 </w:t>
             </w:r>
             <w:r>
               <w:rPr>
@@ -2508,21 +2908,12 @@
                 <w:szCs w:val="20"/>
               </w:rPr>
             </w:pPr>
-            <w:proofErr w:type="spellStart"/>
-            <w:r>
-              <w:rPr>
-                <w:sz w:val="20"/>
-                <w:szCs w:val="20"/>
-              </w:rPr>
-              <w:t>vehChasisNo</w:t>
-            </w:r>
-            <w:proofErr w:type="spellEnd"/>
-            <w:r>
-              <w:rPr>
-                <w:sz w:val="20"/>
-                <w:szCs w:val="20"/>
-              </w:rPr>
-              <w:t xml:space="preserve">                                             </w:t>
+            <w:r>
+              <w:rPr>
+                <w:sz w:val="20"/>
+                <w:szCs w:val="20"/>
+              </w:rPr>
+              <w:t xml:space="preserve">vehChasisNo                                             </w:t>
             </w:r>
             <w:r>
               <w:rPr>
@@ -2604,7 +2995,6 @@
                 <w:szCs w:val="20"/>
               </w:rPr>
             </w:pPr>
-            <w:proofErr w:type="spellStart"/>
             <w:r>
               <w:rPr>
                 <w:sz w:val="20"/>
@@ -2612,7 +3002,6 @@
               </w:rPr>
               <w:t>vehMake</w:t>
             </w:r>
-            <w:proofErr w:type="spellEnd"/>
             <w:r>
               <w:rPr>
                 <w:sz w:val="20"/>
@@ -2672,7 +3061,6 @@
                 <w:szCs w:val="20"/>
               </w:rPr>
             </w:pPr>
-            <w:proofErr w:type="spellStart"/>
             <w:r>
               <w:rPr>
                 <w:sz w:val="20"/>
@@ -2680,7 +3068,6 @@
               </w:rPr>
               <w:t>vehModel</w:t>
             </w:r>
-            <w:proofErr w:type="spellEnd"/>
             <w:r>
               <w:rPr>
                 <w:sz w:val="20"/>
@@ -2747,7 +3134,6 @@
                 <w:szCs w:val="20"/>
               </w:rPr>
             </w:pPr>
-            <w:proofErr w:type="spellStart"/>
             <w:r>
               <w:rPr>
                 <w:sz w:val="20"/>
@@ -2755,7 +3141,6 @@
               </w:rPr>
               <w:t>contactNo</w:t>
             </w:r>
-            <w:proofErr w:type="spellEnd"/>
             <w:r>
               <w:rPr>
                 <w:sz w:val="20"/>
@@ -2822,7 +3207,6 @@
                 <w:szCs w:val="20"/>
               </w:rPr>
             </w:pPr>
-            <w:proofErr w:type="spellStart"/>
             <w:r>
               <w:rPr>
                 <w:sz w:val="20"/>
@@ -2830,7 +3214,6 @@
               </w:rPr>
               <w:t>emailId</w:t>
             </w:r>
-            <w:proofErr w:type="spellEnd"/>
             <w:r>
               <w:rPr>
                 <w:sz w:val="20"/>
@@ -2897,27 +3280,7 @@
                 <w:sz w:val="20"/>
                 <w:szCs w:val="20"/>
               </w:rPr>
-              <w:t xml:space="preserve">Data in </w:t>
-            </w:r>
-            <w:proofErr w:type="spellStart"/>
-            <w:r>
-              <w:rPr>
-                <w:rFonts w:ascii="Calibri" w:eastAsia="Times New Roman" w:hAnsi="Calibri" w:cs="Calibri"/>
-                <w:color w:val="000000"/>
-                <w:sz w:val="20"/>
-                <w:szCs w:val="20"/>
-              </w:rPr>
-              <w:t>Json</w:t>
-            </w:r>
-            <w:proofErr w:type="spellEnd"/>
-            <w:r>
-              <w:rPr>
-                <w:rFonts w:ascii="Calibri" w:eastAsia="Times New Roman" w:hAnsi="Calibri" w:cs="Calibri"/>
-                <w:color w:val="000000"/>
-                <w:sz w:val="20"/>
-                <w:szCs w:val="20"/>
-              </w:rPr>
-              <w:t xml:space="preserve"> format</w:t>
+              <w:t>Data in Json format</w:t>
             </w:r>
             <w:r>
               <w:rPr>
@@ -2979,25 +3342,23 @@
                 <w:sz w:val="20"/>
                 <w:szCs w:val="20"/>
               </w:rPr>
-              <w:t xml:space="preserve"> "</w:t>
-            </w:r>
-            <w:proofErr w:type="spellStart"/>
+              <w:t xml:space="preserve"> "vehicleId": "100004",</w:t>
+            </w:r>
             <w:r>
               <w:rPr>
                 <w:i/>
                 <w:sz w:val="20"/>
                 <w:szCs w:val="20"/>
               </w:rPr>
-              <w:t>vehicleId</w:t>
-            </w:r>
-            <w:proofErr w:type="spellEnd"/>
+              <w:t>"errorMsg":"", "responseMsg":</w:t>
+            </w:r>
             <w:r>
               <w:rPr>
                 <w:i/>
                 <w:sz w:val="20"/>
                 <w:szCs w:val="20"/>
               </w:rPr>
-              <w:t>": "100004",</w:t>
+              <w:t xml:space="preserve"> "Y"</w:t>
             </w:r>
             <w:r>
               <w:rPr>
@@ -3005,76 +3366,31 @@
                 <w:sz w:val="20"/>
                 <w:szCs w:val="20"/>
               </w:rPr>
-              <w:t>"errorMsg":"", "</w:t>
-            </w:r>
-            <w:proofErr w:type="spellStart"/>
-            <w:r>
+              <w:t>}</w:t>
+            </w:r>
+          </w:p>
+          <w:p>
+            <w:pPr>
               <w:rPr>
                 <w:i/>
                 <w:sz w:val="20"/>
                 <w:szCs w:val="20"/>
               </w:rPr>
-              <w:t>responseMsg</w:t>
-            </w:r>
-            <w:proofErr w:type="spellEnd"/>
-            <w:r>
-              <w:rPr>
-                <w:i/>
-                <w:sz w:val="20"/>
-                <w:szCs w:val="20"/>
-              </w:rPr>
-              <w:t>":</w:t>
-            </w:r>
-            <w:r>
-              <w:rPr>
-                <w:i/>
-                <w:sz w:val="20"/>
-                <w:szCs w:val="20"/>
-              </w:rPr>
-              <w:t xml:space="preserve"> "Y"</w:t>
-            </w:r>
-            <w:r>
-              <w:rPr>
-                <w:i/>
-                <w:sz w:val="20"/>
-                <w:szCs w:val="20"/>
-              </w:rPr>
-              <w:t>}</w:t>
-            </w:r>
-          </w:p>
-          <w:p>
-            <w:pPr>
-              <w:rPr>
-                <w:i/>
-                <w:sz w:val="20"/>
-                <w:szCs w:val="20"/>
-              </w:rPr>
-            </w:pPr>
-          </w:p>
-          <w:p>
-            <w:pPr>
-              <w:rPr>
-                <w:sz w:val="20"/>
-                <w:szCs w:val="20"/>
-              </w:rPr>
-            </w:pPr>
-            <w:proofErr w:type="spellStart"/>
-            <w:proofErr w:type="gramStart"/>
-            <w:r>
-              <w:rPr>
-                <w:sz w:val="20"/>
-                <w:szCs w:val="20"/>
-              </w:rPr>
-              <w:t>responseMsg</w:t>
-            </w:r>
-            <w:proofErr w:type="spellEnd"/>
-            <w:proofErr w:type="gramEnd"/>
-            <w:r>
-              <w:rPr>
-                <w:sz w:val="20"/>
-                <w:szCs w:val="20"/>
-              </w:rPr>
-              <w:t xml:space="preserve"> will </w:t>
+            </w:pPr>
+          </w:p>
+          <w:p>
+            <w:pPr>
+              <w:rPr>
+                <w:sz w:val="20"/>
+                <w:szCs w:val="20"/>
+              </w:rPr>
+            </w:pPr>
+            <w:r>
+              <w:rPr>
+                <w:sz w:val="20"/>
+                <w:szCs w:val="20"/>
+              </w:rPr>
+              <w:t xml:space="preserve">responseMsg will </w:t>
             </w:r>
             <w:r>
               <w:rPr>
@@ -3477,6 +3793,7 @@
           <w:b/>
           <w:i/>
         </w:rPr>
+        <w:lastRenderedPageBreak/>
         <w:t xml:space="preserve">getRegisteredmHealthVehicleList </w:t>
       </w:r>
       <w:r>
@@ -3511,21 +3828,12 @@
           <w:i/>
         </w:rPr>
       </w:pPr>
-      <w:proofErr w:type="gramStart"/>
       <w:r>
         <w:rPr>
           <w:b/>
           <w:i/>
         </w:rPr>
-        <w:t>ref</w:t>
-      </w:r>
-      <w:proofErr w:type="gramEnd"/>
-      <w:r>
-        <w:rPr>
-          <w:b/>
-          <w:i/>
-        </w:rPr>
-        <w:t xml:space="preserve"> url:  </w:t>
+        <w:t xml:space="preserve">ref url:  </w:t>
       </w:r>
       <w:r>
         <w:rPr>
@@ -3586,7 +3894,6 @@
                 <w:b/>
                 <w:i/>
               </w:rPr>
-              <w:lastRenderedPageBreak/>
               <w:t>getRegisteredmHealthVehicleList</w:t>
             </w:r>
           </w:p>
@@ -3875,7 +4182,6 @@
               </w:rPr>
               <w:t xml:space="preserve"> which includes (</w:t>
             </w:r>
-            <w:proofErr w:type="spellStart"/>
             <w:r>
               <w:rPr>
                 <w:b/>
@@ -3885,7 +4191,6 @@
               </w:rPr>
               <w:t>vehicleId</w:t>
             </w:r>
-            <w:proofErr w:type="spellEnd"/>
             <w:r>
               <w:rPr>
                 <w:b/>
@@ -3895,7 +4200,6 @@
               </w:rPr>
               <w:t xml:space="preserve">, </w:t>
             </w:r>
-            <w:proofErr w:type="spellStart"/>
             <w:r>
               <w:rPr>
                 <w:b/>
@@ -3903,129 +4207,8 @@
                 <w:sz w:val="20"/>
                 <w:szCs w:val="20"/>
               </w:rPr>
-              <w:t>vehRegnNo</w:t>
-            </w:r>
-            <w:proofErr w:type="spellEnd"/>
-            <w:r>
-              <w:rPr>
-                <w:b/>
-                <w:i/>
-                <w:sz w:val="20"/>
-                <w:szCs w:val="20"/>
-              </w:rPr>
-              <w:t xml:space="preserve">, </w:t>
-            </w:r>
-            <w:proofErr w:type="spellStart"/>
-            <w:r>
-              <w:rPr>
-                <w:b/>
-                <w:i/>
-                <w:sz w:val="20"/>
-                <w:szCs w:val="20"/>
-              </w:rPr>
-              <w:t>vehChasisNo</w:t>
-            </w:r>
-            <w:proofErr w:type="spellEnd"/>
-            <w:r>
-              <w:rPr>
-                <w:b/>
-                <w:i/>
-                <w:sz w:val="20"/>
-                <w:szCs w:val="20"/>
-              </w:rPr>
-              <w:t xml:space="preserve">, </w:t>
-            </w:r>
-            <w:proofErr w:type="spellStart"/>
-            <w:r>
-              <w:rPr>
-                <w:b/>
-                <w:i/>
-                <w:sz w:val="20"/>
-                <w:szCs w:val="20"/>
-              </w:rPr>
-              <w:t>vehMake</w:t>
-            </w:r>
-            <w:proofErr w:type="spellEnd"/>
-            <w:r>
-              <w:rPr>
-                <w:b/>
-                <w:i/>
-                <w:sz w:val="20"/>
-                <w:szCs w:val="20"/>
-              </w:rPr>
-              <w:t xml:space="preserve">, </w:t>
-            </w:r>
-            <w:proofErr w:type="spellStart"/>
-            <w:r>
-              <w:rPr>
-                <w:b/>
-                <w:i/>
-                <w:sz w:val="20"/>
-                <w:szCs w:val="20"/>
-              </w:rPr>
-              <w:t>vehModel</w:t>
-            </w:r>
-            <w:proofErr w:type="spellEnd"/>
-            <w:r>
-              <w:rPr>
-                <w:b/>
-                <w:i/>
-                <w:sz w:val="20"/>
-                <w:szCs w:val="20"/>
-              </w:rPr>
-              <w:t xml:space="preserve">, </w:t>
-            </w:r>
-            <w:proofErr w:type="spellStart"/>
-            <w:r>
-              <w:rPr>
-                <w:b/>
-                <w:i/>
-                <w:sz w:val="20"/>
-                <w:szCs w:val="20"/>
-              </w:rPr>
-              <w:t>contactNo</w:t>
-            </w:r>
-            <w:proofErr w:type="spellEnd"/>
-            <w:r>
-              <w:rPr>
-                <w:b/>
-                <w:i/>
-                <w:sz w:val="20"/>
-                <w:szCs w:val="20"/>
-              </w:rPr>
-              <w:t xml:space="preserve">, </w:t>
-            </w:r>
-            <w:proofErr w:type="spellStart"/>
-            <w:r>
-              <w:rPr>
-                <w:b/>
-                <w:i/>
-                <w:sz w:val="20"/>
-                <w:szCs w:val="20"/>
-              </w:rPr>
-              <w:t>emailId</w:t>
-            </w:r>
-            <w:proofErr w:type="spellEnd"/>
-            <w:r>
-              <w:rPr>
-                <w:b/>
-                <w:i/>
-                <w:sz w:val="20"/>
-                <w:szCs w:val="20"/>
-              </w:rPr>
-              <w:t xml:space="preserve">, </w:t>
-            </w:r>
-            <w:proofErr w:type="spellStart"/>
-            <w:r>
-              <w:rPr>
-                <w:b/>
-                <w:i/>
-                <w:sz w:val="20"/>
-                <w:szCs w:val="20"/>
-              </w:rPr>
-              <w:t>registeredOn</w:t>
-            </w:r>
-            <w:proofErr w:type="spellEnd"/>
+              <w:t>vehRegnNo, vehChasisNo, vehMake, vehModel, contactNo, emailId, registeredOn</w:t>
+            </w:r>
             <w:r>
               <w:rPr>
                 <w:b/>
@@ -4117,21 +4300,12 @@
           <w:i/>
         </w:rPr>
       </w:pPr>
-      <w:proofErr w:type="gramStart"/>
       <w:r>
         <w:rPr>
           <w:b/>
           <w:i/>
         </w:rPr>
-        <w:t>ref</w:t>
-      </w:r>
-      <w:proofErr w:type="gramEnd"/>
-      <w:r>
-        <w:rPr>
-          <w:b/>
-          <w:i/>
-        </w:rPr>
-        <w:t xml:space="preserve"> url:  </w:t>
+        <w:t xml:space="preserve">ref url:  </w:t>
       </w:r>
       <w:r>
         <w:rPr>
@@ -4373,7 +4547,6 @@
                 <w:szCs w:val="20"/>
               </w:rPr>
             </w:pPr>
-            <w:proofErr w:type="spellStart"/>
             <w:r>
               <w:rPr>
                 <w:b/>
@@ -4383,7 +4556,6 @@
               </w:rPr>
               <w:t>vehicleRegistrationNo</w:t>
             </w:r>
-            <w:proofErr w:type="spellEnd"/>
           </w:p>
         </w:tc>
       </w:tr>
@@ -4436,7 +4608,6 @@
               </w:rPr>
               <w:t xml:space="preserve">Data in </w:t>
             </w:r>
-            <w:proofErr w:type="spellStart"/>
             <w:r>
               <w:rPr>
                 <w:rFonts w:ascii="Calibri" w:eastAsia="Times New Roman" w:hAnsi="Calibri" w:cs="Calibri"/>
@@ -4446,7 +4617,6 @@
               </w:rPr>
               <w:t>Json</w:t>
             </w:r>
-            <w:proofErr w:type="spellEnd"/>
             <w:r>
               <w:rPr>
                 <w:rFonts w:ascii="Calibri" w:eastAsia="Times New Roman" w:hAnsi="Calibri" w:cs="Calibri"/>
@@ -4500,19 +4670,8 @@
                 <w:sz w:val="20"/>
                 <w:szCs w:val="20"/>
               </w:rPr>
-              <w:t xml:space="preserve"> </w:t>
-            </w:r>
-            <w:proofErr w:type="spellStart"/>
-            <w:r>
-              <w:rPr>
-                <w:b/>
-                <w:i/>
-                <w:sz w:val="20"/>
-                <w:szCs w:val="20"/>
-              </w:rPr>
-              <w:t>Json</w:t>
-            </w:r>
-            <w:proofErr w:type="spellEnd"/>
+              <w:t xml:space="preserve"> Json</w:t>
+            </w:r>
           </w:p>
         </w:tc>
         <w:tc>
@@ -4595,21 +4754,12 @@
           <w:i/>
         </w:rPr>
       </w:pPr>
-      <w:proofErr w:type="gramStart"/>
       <w:r>
         <w:rPr>
           <w:b/>
           <w:i/>
         </w:rPr>
-        <w:t>ref</w:t>
-      </w:r>
-      <w:proofErr w:type="gramEnd"/>
-      <w:r>
-        <w:rPr>
-          <w:b/>
-          <w:i/>
-        </w:rPr>
-        <w:t xml:space="preserve"> url:  </w:t>
+        <w:t xml:space="preserve">ref url:  </w:t>
       </w:r>
       <w:r>
         <w:rPr>
@@ -4801,27 +4951,7 @@
                 <w:sz w:val="20"/>
                 <w:szCs w:val="20"/>
               </w:rPr>
-              <w:t xml:space="preserve">Get current location of a vehicle using the web service exposed API </w:t>
-            </w:r>
-            <w:proofErr w:type="gramStart"/>
-            <w:r>
-              <w:rPr>
-                <w:rFonts w:ascii="Calibri" w:eastAsia="Times New Roman" w:hAnsi="Calibri" w:cs="Calibri"/>
-                <w:color w:val="000000"/>
-                <w:sz w:val="20"/>
-                <w:szCs w:val="20"/>
-              </w:rPr>
-              <w:t>getmHealthVehicleLocation(</w:t>
-            </w:r>
-            <w:proofErr w:type="gramEnd"/>
-            <w:r>
-              <w:rPr>
-                <w:rFonts w:ascii="Calibri" w:eastAsia="Times New Roman" w:hAnsi="Calibri" w:cs="Calibri"/>
-                <w:color w:val="000000"/>
-                <w:sz w:val="20"/>
-                <w:szCs w:val="20"/>
-              </w:rPr>
-              <w:t>).</w:t>
+              <w:t>Get current location of a vehicle using the web service exposed API getmHealthVehicleLocation().</w:t>
             </w:r>
           </w:p>
         </w:tc>
@@ -4892,7 +5022,6 @@
                 <w:szCs w:val="20"/>
               </w:rPr>
             </w:pPr>
-            <w:proofErr w:type="spellStart"/>
             <w:r>
               <w:rPr>
                 <w:b/>
@@ -4911,7 +5040,6 @@
               </w:rPr>
               <w:t>Id</w:t>
             </w:r>
-            <w:proofErr w:type="spellEnd"/>
           </w:p>
         </w:tc>
       </w:tr>
@@ -4964,7 +5092,6 @@
               </w:rPr>
               <w:t xml:space="preserve">Data in </w:t>
             </w:r>
-            <w:proofErr w:type="spellStart"/>
             <w:r>
               <w:rPr>
                 <w:rFonts w:ascii="Calibri" w:eastAsia="Times New Roman" w:hAnsi="Calibri" w:cs="Calibri"/>
@@ -4974,7 +5101,6 @@
               </w:rPr>
               <w:t>Json</w:t>
             </w:r>
-            <w:proofErr w:type="spellEnd"/>
             <w:r>
               <w:rPr>
                 <w:rFonts w:ascii="Calibri" w:eastAsia="Times New Roman" w:hAnsi="Calibri" w:cs="Calibri"/>
@@ -5087,6 +5213,7 @@
           <w:b/>
           <w:i/>
         </w:rPr>
+        <w:lastRenderedPageBreak/>
         <w:t>getAllmHealthVehiclesLocation</w:t>
       </w:r>
       <w:r>
@@ -5128,21 +5255,12 @@
           <w:i/>
         </w:rPr>
       </w:pPr>
-      <w:proofErr w:type="gramStart"/>
       <w:r>
         <w:rPr>
           <w:b/>
           <w:i/>
         </w:rPr>
-        <w:t>ref</w:t>
-      </w:r>
-      <w:proofErr w:type="gramEnd"/>
-      <w:r>
-        <w:rPr>
-          <w:b/>
-          <w:i/>
-        </w:rPr>
-        <w:t xml:space="preserve"> url:  </w:t>
+        <w:t xml:space="preserve">ref url:  </w:t>
       </w:r>
       <w:r>
         <w:rPr>
@@ -5210,7 +5328,6 @@
                 <w:b/>
                 <w:i/>
               </w:rPr>
-              <w:lastRenderedPageBreak/>
               <w:t>getAllmHealthVehiclesLocation</w:t>
             </w:r>
           </w:p>
@@ -5321,27 +5438,7 @@
                 <w:sz w:val="20"/>
                 <w:szCs w:val="20"/>
               </w:rPr>
-              <w:t xml:space="preserve">Get the list of all vehicle locations using the web service exposed API </w:t>
-            </w:r>
-            <w:proofErr w:type="gramStart"/>
-            <w:r>
-              <w:rPr>
-                <w:rFonts w:ascii="Calibri" w:eastAsia="Times New Roman" w:hAnsi="Calibri" w:cs="Calibri"/>
-                <w:color w:val="000000"/>
-                <w:sz w:val="20"/>
-                <w:szCs w:val="20"/>
-              </w:rPr>
-              <w:t>getAllmHealthVehiclesLocation(</w:t>
-            </w:r>
-            <w:proofErr w:type="gramEnd"/>
-            <w:r>
-              <w:rPr>
-                <w:rFonts w:ascii="Calibri" w:eastAsia="Times New Roman" w:hAnsi="Calibri" w:cs="Calibri"/>
-                <w:color w:val="000000"/>
-                <w:sz w:val="20"/>
-                <w:szCs w:val="20"/>
-              </w:rPr>
-              <w:t>).</w:t>
+              <w:t>Get the list of all vehicle locations using the web service exposed API getAllmHealthVehiclesLocation().</w:t>
             </w:r>
           </w:p>
         </w:tc>
@@ -5464,25 +5561,14 @@
               </w:rPr>
               <w:t xml:space="preserve">Data as </w:t>
             </w:r>
-            <w:proofErr w:type="spellStart"/>
-            <w:r>
-              <w:rPr>
-                <w:rFonts w:ascii="Calibri" w:eastAsia="Times New Roman" w:hAnsi="Calibri" w:cs="Calibri"/>
-                <w:color w:val="000000"/>
-                <w:sz w:val="20"/>
-                <w:szCs w:val="20"/>
-              </w:rPr>
-              <w:t>Json</w:t>
-            </w:r>
-            <w:proofErr w:type="spellEnd"/>
-            <w:r>
-              <w:rPr>
-                <w:rFonts w:ascii="Calibri" w:eastAsia="Times New Roman" w:hAnsi="Calibri" w:cs="Calibri"/>
-                <w:color w:val="000000"/>
-                <w:sz w:val="20"/>
-                <w:szCs w:val="20"/>
-              </w:rPr>
-              <w:t xml:space="preserve"> </w:t>
+            <w:r>
+              <w:rPr>
+                <w:rFonts w:ascii="Calibri" w:eastAsia="Times New Roman" w:hAnsi="Calibri" w:cs="Calibri"/>
+                <w:color w:val="000000"/>
+                <w:sz w:val="20"/>
+                <w:szCs w:val="20"/>
+              </w:rPr>
+              <w:t xml:space="preserve">Json </w:t>
             </w:r>
             <w:r>
               <w:rPr>
@@ -5555,9 +5641,8 @@
                 <w:sz w:val="20"/>
                 <w:szCs w:val="20"/>
               </w:rPr>
-              <w:t>(</w:t>
-            </w:r>
-            <w:proofErr w:type="spellStart"/>
+              <w:t xml:space="preserve">(vehicleid, latitude, longitude, address) </w:t>
+            </w:r>
             <w:r>
               <w:rPr>
                 <w:b/>
@@ -5565,38 +5650,8 @@
                 <w:sz w:val="20"/>
                 <w:szCs w:val="20"/>
               </w:rPr>
-              <w:t>vehicleid</w:t>
-            </w:r>
-            <w:proofErr w:type="spellEnd"/>
-            <w:r>
-              <w:rPr>
-                <w:b/>
-                <w:i/>
-                <w:sz w:val="20"/>
-                <w:szCs w:val="20"/>
-              </w:rPr>
-              <w:t xml:space="preserve">, latitude, longitude, address) </w:t>
-            </w:r>
-            <w:r>
-              <w:rPr>
-                <w:b/>
-                <w:i/>
-                <w:sz w:val="20"/>
-                <w:szCs w:val="20"/>
-              </w:rPr>
-              <w:t xml:space="preserve">list as </w:t>
-            </w:r>
-            <w:proofErr w:type="spellStart"/>
-            <w:r>
-              <w:rPr>
-                <w:b/>
-                <w:i/>
-                <w:sz w:val="20"/>
-                <w:szCs w:val="20"/>
-              </w:rPr>
-              <w:t>JsonArray</w:t>
-            </w:r>
-            <w:proofErr w:type="spellEnd"/>
+              <w:t>list as JsonArray</w:t>
+            </w:r>
           </w:p>
         </w:tc>
         <w:tc>
@@ -5640,7 +5695,6 @@
           <w:i/>
         </w:rPr>
       </w:pPr>
-      <w:proofErr w:type="spellStart"/>
       <w:r>
         <w:rPr>
           <w:b/>
@@ -5648,7 +5702,6 @@
         </w:rPr>
         <w:t>getmHealthVehicleRoute</w:t>
       </w:r>
-      <w:proofErr w:type="spellEnd"/>
       <w:r>
         <w:rPr>
           <w:b/>
@@ -5681,21 +5734,12 @@
           <w:i/>
         </w:rPr>
       </w:pPr>
-      <w:proofErr w:type="gramStart"/>
       <w:r>
         <w:rPr>
           <w:b/>
           <w:i/>
         </w:rPr>
-        <w:t>ref</w:t>
-      </w:r>
-      <w:proofErr w:type="gramEnd"/>
-      <w:r>
-        <w:rPr>
-          <w:b/>
-          <w:i/>
-        </w:rPr>
-        <w:t xml:space="preserve"> url:  </w:t>
+        <w:t xml:space="preserve">ref url:  </w:t>
       </w:r>
       <w:r>
         <w:rPr>
@@ -5998,25 +6042,14 @@
               </w:rPr>
               <w:t xml:space="preserve">Data as </w:t>
             </w:r>
-            <w:proofErr w:type="spellStart"/>
-            <w:r>
-              <w:rPr>
-                <w:rFonts w:ascii="Calibri" w:eastAsia="Times New Roman" w:hAnsi="Calibri" w:cs="Calibri"/>
-                <w:color w:val="000000"/>
-                <w:sz w:val="20"/>
-                <w:szCs w:val="20"/>
-              </w:rPr>
-              <w:t>Json</w:t>
-            </w:r>
-            <w:proofErr w:type="spellEnd"/>
-            <w:r>
-              <w:rPr>
-                <w:rFonts w:ascii="Calibri" w:eastAsia="Times New Roman" w:hAnsi="Calibri" w:cs="Calibri"/>
-                <w:color w:val="000000"/>
-                <w:sz w:val="20"/>
-                <w:szCs w:val="20"/>
-              </w:rPr>
-              <w:t xml:space="preserve"> </w:t>
+            <w:r>
+              <w:rPr>
+                <w:rFonts w:ascii="Calibri" w:eastAsia="Times New Roman" w:hAnsi="Calibri" w:cs="Calibri"/>
+                <w:color w:val="000000"/>
+                <w:sz w:val="20"/>
+                <w:szCs w:val="20"/>
+              </w:rPr>
+              <w:t xml:space="preserve">Json </w:t>
             </w:r>
             <w:r>
               <w:rPr>
@@ -6071,9 +6104,8 @@
                 <w:sz w:val="20"/>
                 <w:szCs w:val="20"/>
               </w:rPr>
-              <w:t>(</w:t>
-            </w:r>
-            <w:proofErr w:type="spellStart"/>
+              <w:t>(vehicleid, latitude, longitude, address)</w:t>
+            </w:r>
             <w:r>
               <w:rPr>
                 <w:b/>
@@ -6081,46 +6113,7 @@
                 <w:sz w:val="20"/>
                 <w:szCs w:val="20"/>
               </w:rPr>
-              <w:t>vehicleid</w:t>
-            </w:r>
-            <w:proofErr w:type="spellEnd"/>
-            <w:r>
-              <w:rPr>
-                <w:b/>
-                <w:i/>
-                <w:sz w:val="20"/>
-                <w:szCs w:val="20"/>
-              </w:rPr>
-              <w:t>, latitude, longitude, address)</w:t>
-            </w:r>
-            <w:r>
-              <w:rPr>
-                <w:b/>
-                <w:i/>
-                <w:sz w:val="20"/>
-                <w:szCs w:val="20"/>
-              </w:rPr>
-              <w:t xml:space="preserve"> as </w:t>
-            </w:r>
-            <w:proofErr w:type="spellStart"/>
-            <w:r>
-              <w:rPr>
-                <w:b/>
-                <w:i/>
-                <w:sz w:val="20"/>
-                <w:szCs w:val="20"/>
-              </w:rPr>
-              <w:t>Json</w:t>
-            </w:r>
-            <w:proofErr w:type="spellEnd"/>
-            <w:r>
-              <w:rPr>
-                <w:b/>
-                <w:i/>
-                <w:sz w:val="20"/>
-                <w:szCs w:val="20"/>
-              </w:rPr>
-              <w:t xml:space="preserve"> Array</w:t>
+              <w:t xml:space="preserve"> as Json Array</w:t>
             </w:r>
           </w:p>
         </w:tc>
@@ -6213,21 +6206,12 @@
           <w:i/>
         </w:rPr>
       </w:pPr>
-      <w:proofErr w:type="gramStart"/>
       <w:r>
         <w:rPr>
           <w:b/>
           <w:i/>
         </w:rPr>
-        <w:t>ref</w:t>
-      </w:r>
-      <w:proofErr w:type="gramEnd"/>
-      <w:r>
-        <w:rPr>
-          <w:b/>
-          <w:i/>
-        </w:rPr>
-        <w:t xml:space="preserve"> url:  </w:t>
+        <w:t xml:space="preserve">ref url:  </w:t>
       </w:r>
       <w:r>
         <w:rPr>
@@ -6552,25 +6536,14 @@
                 <w:szCs w:val="20"/>
               </w:rPr>
             </w:pPr>
-            <w:proofErr w:type="spellStart"/>
-            <w:r>
-              <w:rPr>
-                <w:rFonts w:ascii="Calibri" w:eastAsia="Times New Roman" w:hAnsi="Calibri" w:cs="Calibri"/>
-                <w:color w:val="000000"/>
-                <w:sz w:val="20"/>
-                <w:szCs w:val="20"/>
-              </w:rPr>
-              <w:t>vehicleId</w:t>
-            </w:r>
-            <w:proofErr w:type="spellEnd"/>
-            <w:r>
-              <w:rPr>
-                <w:rFonts w:ascii="Calibri" w:eastAsia="Times New Roman" w:hAnsi="Calibri" w:cs="Calibri"/>
-                <w:color w:val="000000"/>
-                <w:sz w:val="20"/>
-                <w:szCs w:val="20"/>
-              </w:rPr>
-              <w:t xml:space="preserve">                                                        : String</w:t>
+            <w:r>
+              <w:rPr>
+                <w:rFonts w:ascii="Calibri" w:eastAsia="Times New Roman" w:hAnsi="Calibri" w:cs="Calibri"/>
+                <w:color w:val="000000"/>
+                <w:sz w:val="20"/>
+                <w:szCs w:val="20"/>
+              </w:rPr>
+              <w:t>vehicleId                                                        : String</w:t>
             </w:r>
           </w:p>
         </w:tc>
@@ -6625,7 +6598,6 @@
                 <w:szCs w:val="20"/>
               </w:rPr>
             </w:pPr>
-            <w:proofErr w:type="spellStart"/>
             <w:r>
               <w:rPr>
                 <w:rFonts w:ascii="Calibri" w:eastAsia="Times New Roman" w:hAnsi="Calibri" w:cs="Calibri"/>
@@ -6635,7 +6607,6 @@
               </w:rPr>
               <w:t>vehSpeed</w:t>
             </w:r>
-            <w:proofErr w:type="spellEnd"/>
             <w:r>
               <w:rPr>
                 <w:rFonts w:ascii="Calibri" w:eastAsia="Times New Roman" w:hAnsi="Calibri" w:cs="Calibri"/>
@@ -6930,7 +6901,6 @@
                 <w:b/>
                 <w:color w:val="000000"/>
               </w:rPr>
-              <w:lastRenderedPageBreak/>
               <w:t xml:space="preserve">Output </w:t>
             </w:r>
           </w:p>
@@ -6956,27 +6926,7 @@
                 <w:sz w:val="20"/>
                 <w:szCs w:val="20"/>
               </w:rPr>
-              <w:t xml:space="preserve">Data in </w:t>
-            </w:r>
-            <w:proofErr w:type="spellStart"/>
-            <w:r>
-              <w:rPr>
-                <w:rFonts w:ascii="Calibri" w:eastAsia="Times New Roman" w:hAnsi="Calibri" w:cs="Calibri"/>
-                <w:color w:val="000000"/>
-                <w:sz w:val="20"/>
-                <w:szCs w:val="20"/>
-              </w:rPr>
-              <w:t>Json</w:t>
-            </w:r>
-            <w:proofErr w:type="spellEnd"/>
-            <w:r>
-              <w:rPr>
-                <w:rFonts w:ascii="Calibri" w:eastAsia="Times New Roman" w:hAnsi="Calibri" w:cs="Calibri"/>
-                <w:color w:val="000000"/>
-                <w:sz w:val="20"/>
-                <w:szCs w:val="20"/>
-              </w:rPr>
-              <w:t xml:space="preserve"> format</w:t>
+              <w:t>Data in Json format</w:t>
             </w:r>
             <w:r>
               <w:rPr>
@@ -7037,94 +6987,47 @@
                 <w:sz w:val="20"/>
                 <w:szCs w:val="20"/>
               </w:rPr>
-              <w:t xml:space="preserve"> "</w:t>
-            </w:r>
-            <w:proofErr w:type="spellStart"/>
+              <w:t xml:space="preserve"> "responseMsg":</w:t>
+            </w:r>
             <w:r>
               <w:rPr>
                 <w:i/>
                 <w:sz w:val="20"/>
                 <w:szCs w:val="20"/>
               </w:rPr>
-              <w:t>responseMsg</w:t>
-            </w:r>
-            <w:proofErr w:type="spellEnd"/>
+              <w:t xml:space="preserve"> "Y",</w:t>
+            </w:r>
             <w:r>
               <w:rPr>
                 <w:i/>
                 <w:sz w:val="20"/>
                 <w:szCs w:val="20"/>
               </w:rPr>
-              <w:t>":</w:t>
-            </w:r>
-            <w:r>
+              <w:t>"errorMsg":""}</w:t>
+            </w:r>
+          </w:p>
+          <w:p>
+            <w:pPr>
               <w:rPr>
                 <w:i/>
                 <w:sz w:val="20"/>
                 <w:szCs w:val="20"/>
               </w:rPr>
-              <w:t xml:space="preserve"> "Y",</w:t>
-            </w:r>
-            <w:r>
-              <w:rPr>
-                <w:i/>
-                <w:sz w:val="20"/>
-                <w:szCs w:val="20"/>
-              </w:rPr>
-              <w:t>"</w:t>
-            </w:r>
-            <w:proofErr w:type="spellStart"/>
-            <w:r>
-              <w:rPr>
-                <w:i/>
-                <w:sz w:val="20"/>
-                <w:szCs w:val="20"/>
-              </w:rPr>
-              <w:t>errorMsg</w:t>
-            </w:r>
-            <w:proofErr w:type="spellEnd"/>
-            <w:r>
-              <w:rPr>
-                <w:i/>
-                <w:sz w:val="20"/>
-                <w:szCs w:val="20"/>
-              </w:rPr>
-              <w:t>":""}</w:t>
-            </w:r>
-          </w:p>
-          <w:p>
-            <w:pPr>
-              <w:rPr>
-                <w:i/>
-                <w:sz w:val="20"/>
-                <w:szCs w:val="20"/>
-              </w:rPr>
-            </w:pPr>
-          </w:p>
-          <w:p>
-            <w:pPr>
-              <w:rPr>
-                <w:sz w:val="20"/>
-                <w:szCs w:val="20"/>
-              </w:rPr>
-            </w:pPr>
-            <w:proofErr w:type="spellStart"/>
-            <w:proofErr w:type="gramStart"/>
-            <w:r>
-              <w:rPr>
-                <w:sz w:val="20"/>
-                <w:szCs w:val="20"/>
-              </w:rPr>
-              <w:t>responseMsg</w:t>
-            </w:r>
-            <w:proofErr w:type="spellEnd"/>
-            <w:proofErr w:type="gramEnd"/>
-            <w:r>
-              <w:rPr>
-                <w:sz w:val="20"/>
-                <w:szCs w:val="20"/>
-              </w:rPr>
-              <w:t xml:space="preserve"> will </w:t>
+            </w:pPr>
+          </w:p>
+          <w:p>
+            <w:pPr>
+              <w:rPr>
+                <w:sz w:val="20"/>
+                <w:szCs w:val="20"/>
+              </w:rPr>
+            </w:pPr>
+            <w:r>
+              <w:rPr>
+                <w:sz w:val="20"/>
+                <w:szCs w:val="20"/>
+              </w:rPr>
+              <w:t xml:space="preserve">responseMsg will </w:t>
             </w:r>
             <w:r>
               <w:rPr>
@@ -7530,7 +7433,7 @@
         <w:pStyle w:val="ListParagraph"/>
         <w:spacing w:line="240" w:lineRule="auto"/>
       </w:pPr>
-      <w:hyperlink r:id="rId15" w:history="1">
+      <w:hyperlink r:id="rId19" w:history="1">
         <w:r>
           <w:rPr>
             <w:rStyle w:val="Hyperlink"/>
@@ -7563,7 +7466,7 @@
         <w:pStyle w:val="ListParagraph"/>
         <w:spacing w:line="240" w:lineRule="auto"/>
       </w:pPr>
-      <w:hyperlink r:id="rId16" w:history="1">
+      <w:hyperlink r:id="rId20" w:history="1">
         <w:r>
           <w:rPr>
             <w:rStyle w:val="Hyperlink"/>
@@ -7631,7 +7534,7 @@
                     </pic:cNvPicPr>
                   </pic:nvPicPr>
                   <pic:blipFill>
-                    <a:blip r:embed="rId17">
+                    <a:blip r:embed="rId21">
                       <a:extLst>
                         <a:ext uri="{28A0092B-C50C-407E-A947-70E740481C1C}">
                           <a14:useLocalDpi xmlns:a14="http://schemas.microsoft.com/office/drawing/2010/main" val="0"/>
@@ -7808,6 +7711,7 @@
         <w:t xml:space="preserve"> actual response.</w:t>
       </w:r>
     </w:p>
+    <w:bookmarkEnd w:id="0"/>
     <w:p/>
     <w:sectPr>
       <w:pgSz w:w="12240" w:h="15840"/>
@@ -7892,7 +7796,7 @@
         <v:path o:extrusionok="f" gradientshapeok="t" o:connecttype="rect"/>
         <o:lock v:ext="edit" aspectratio="t"/>
       </v:shapetype>
-      <v:shape id="_x0000_i1030" type="#_x0000_t75" style="width:11.25pt;height:11.25pt" o:bullet="t">
+      <v:shape id="_x0000_i1044" type="#_x0000_t75" style="width:11.25pt;height:11.25pt" o:bullet="t">
         <v:imagedata r:id="rId1" o:title="BD14565_"/>
       </v:shape>
     </w:pict>
@@ -8388,6 +8292,95 @@
     </w:lvl>
   </w:abstractNum>
   <w:abstractNum w:abstractNumId="5" w15:restartNumberingAfterBreak="0">
+    <w:nsid w:val="1D306CB0"/>
+    <w:multiLevelType w:val="hybridMultilevel"/>
+    <w:tmpl w:val="6B4EF16C"/>
+    <w:lvl w:ilvl="0" w:tplc="4009000F">
+      <w:start w:val="1"/>
+      <w:numFmt w:val="decimal"/>
+      <w:lvlText w:val="%1."/>
+      <w:lvlJc w:val="left"/>
+      <w:pPr>
+        <w:ind w:left="720" w:hanging="360"/>
+      </w:pPr>
+      <w:rPr>
+        <w:rFonts w:hint="default"/>
+      </w:rPr>
+    </w:lvl>
+    <w:lvl w:ilvl="1" w:tplc="40090019" w:tentative="1">
+      <w:start w:val="1"/>
+      <w:numFmt w:val="lowerLetter"/>
+      <w:lvlText w:val="%2."/>
+      <w:lvlJc w:val="left"/>
+      <w:pPr>
+        <w:ind w:left="1440" w:hanging="360"/>
+      </w:pPr>
+    </w:lvl>
+    <w:lvl w:ilvl="2" w:tplc="4009001B" w:tentative="1">
+      <w:start w:val="1"/>
+      <w:numFmt w:val="lowerRoman"/>
+      <w:lvlText w:val="%3."/>
+      <w:lvlJc w:val="right"/>
+      <w:pPr>
+        <w:ind w:left="2160" w:hanging="180"/>
+      </w:pPr>
+    </w:lvl>
+    <w:lvl w:ilvl="3" w:tplc="4009000F" w:tentative="1">
+      <w:start w:val="1"/>
+      <w:numFmt w:val="decimal"/>
+      <w:lvlText w:val="%4."/>
+      <w:lvlJc w:val="left"/>
+      <w:pPr>
+        <w:ind w:left="2880" w:hanging="360"/>
+      </w:pPr>
+    </w:lvl>
+    <w:lvl w:ilvl="4" w:tplc="40090019" w:tentative="1">
+      <w:start w:val="1"/>
+      <w:numFmt w:val="lowerLetter"/>
+      <w:lvlText w:val="%5."/>
+      <w:lvlJc w:val="left"/>
+      <w:pPr>
+        <w:ind w:left="3600" w:hanging="360"/>
+      </w:pPr>
+    </w:lvl>
+    <w:lvl w:ilvl="5" w:tplc="4009001B" w:tentative="1">
+      <w:start w:val="1"/>
+      <w:numFmt w:val="lowerRoman"/>
+      <w:lvlText w:val="%6."/>
+      <w:lvlJc w:val="right"/>
+      <w:pPr>
+        <w:ind w:left="4320" w:hanging="180"/>
+      </w:pPr>
+    </w:lvl>
+    <w:lvl w:ilvl="6" w:tplc="4009000F" w:tentative="1">
+      <w:start w:val="1"/>
+      <w:numFmt w:val="decimal"/>
+      <w:lvlText w:val="%7."/>
+      <w:lvlJc w:val="left"/>
+      <w:pPr>
+        <w:ind w:left="5040" w:hanging="360"/>
+      </w:pPr>
+    </w:lvl>
+    <w:lvl w:ilvl="7" w:tplc="40090019" w:tentative="1">
+      <w:start w:val="1"/>
+      <w:numFmt w:val="lowerLetter"/>
+      <w:lvlText w:val="%8."/>
+      <w:lvlJc w:val="left"/>
+      <w:pPr>
+        <w:ind w:left="5760" w:hanging="360"/>
+      </w:pPr>
+    </w:lvl>
+    <w:lvl w:ilvl="8" w:tplc="4009001B" w:tentative="1">
+      <w:start w:val="1"/>
+      <w:numFmt w:val="lowerRoman"/>
+      <w:lvlText w:val="%9."/>
+      <w:lvlJc w:val="right"/>
+      <w:pPr>
+        <w:ind w:left="6480" w:hanging="180"/>
+      </w:pPr>
+    </w:lvl>
+  </w:abstractNum>
+  <w:abstractNum w:abstractNumId="6" w15:restartNumberingAfterBreak="0">
     <w:nsid w:val="2D5D0713"/>
     <w:multiLevelType w:val="hybridMultilevel"/>
     <w:tmpl w:val="41ACEDEE"/>
@@ -8504,7 +8497,7 @@
       </w:rPr>
     </w:lvl>
   </w:abstractNum>
-  <w:abstractNum w:abstractNumId="6" w15:restartNumberingAfterBreak="0">
+  <w:abstractNum w:abstractNumId="7" w15:restartNumberingAfterBreak="0">
     <w:nsid w:val="393A3311"/>
     <w:multiLevelType w:val="hybridMultilevel"/>
     <w:tmpl w:val="C0DC6CD4"/>
@@ -8617,7 +8610,7 @@
       </w:rPr>
     </w:lvl>
   </w:abstractNum>
-  <w:abstractNum w:abstractNumId="7" w15:restartNumberingAfterBreak="0">
+  <w:abstractNum w:abstractNumId="8" w15:restartNumberingAfterBreak="0">
     <w:nsid w:val="4E51452E"/>
     <w:multiLevelType w:val="hybridMultilevel"/>
     <w:tmpl w:val="5858B7D2"/>
@@ -8730,7 +8723,7 @@
       </w:rPr>
     </w:lvl>
   </w:abstractNum>
-  <w:abstractNum w:abstractNumId="8" w15:restartNumberingAfterBreak="0">
+  <w:abstractNum w:abstractNumId="9" w15:restartNumberingAfterBreak="0">
     <w:nsid w:val="537A298B"/>
     <w:multiLevelType w:val="hybridMultilevel"/>
     <w:tmpl w:val="0A20BF86"/>
@@ -8816,7 +8809,7 @@
       </w:pPr>
     </w:lvl>
   </w:abstractNum>
-  <w:abstractNum w:abstractNumId="9" w15:restartNumberingAfterBreak="0">
+  <w:abstractNum w:abstractNumId="10" w15:restartNumberingAfterBreak="0">
     <w:nsid w:val="5AD30DF5"/>
     <w:multiLevelType w:val="multilevel"/>
     <w:tmpl w:val="0409001F"/>
@@ -8903,19 +8896,19 @@
     </w:lvl>
   </w:abstractNum>
   <w:num w:numId="1">
-    <w:abstractNumId w:val="7"/>
+    <w:abstractNumId w:val="8"/>
   </w:num>
   <w:num w:numId="2">
+    <w:abstractNumId w:val="10"/>
+  </w:num>
+  <w:num w:numId="3">
+    <w:abstractNumId w:val="6"/>
+  </w:num>
+  <w:num w:numId="4">
     <w:abstractNumId w:val="9"/>
   </w:num>
-  <w:num w:numId="3">
-    <w:abstractNumId w:val="5"/>
-  </w:num>
-  <w:num w:numId="4">
-    <w:abstractNumId w:val="8"/>
-  </w:num>
   <w:num w:numId="5">
-    <w:abstractNumId w:val="6"/>
+    <w:abstractNumId w:val="7"/>
   </w:num>
   <w:num w:numId="6">
     <w:abstractNumId w:val="1"/>
@@ -8931,6 +8924,9 @@
   </w:num>
   <w:num w:numId="10">
     <w:abstractNumId w:val="4"/>
+  </w:num>
+  <w:num w:numId="11">
+    <w:abstractNumId w:val="5"/>
   </w:num>
 </w:numbering>
 </file>

</xml_diff>

<commit_message>
Version number and link update
</commit_message>
<xml_diff>
--- a/docs/MOTECH_OpenXCDataInterface_Developer Reference.docx
+++ b/docs/MOTECH_OpenXCDataInterface_Developer Reference.docx
@@ -6,13 +6,28 @@
       <w:pPr>
         <w:pStyle w:val="Title"/>
       </w:pPr>
-      <w:bookmarkStart w:id="0" w:name="_GoBack"/>
       <w:r>
         <w:rPr>
           <w:sz w:val="48"/>
           <w:szCs w:val="48"/>
         </w:rPr>
-        <w:t xml:space="preserve">MOTECH-OpenXC Integration </w:t>
+        <w:t>MOTECH-</w:t>
+      </w:r>
+      <w:proofErr w:type="spellStart"/>
+      <w:r>
+        <w:rPr>
+          <w:sz w:val="48"/>
+          <w:szCs w:val="48"/>
+        </w:rPr>
+        <w:t>OpenXC</w:t>
+      </w:r>
+      <w:proofErr w:type="spellEnd"/>
+      <w:r>
+        <w:rPr>
+          <w:sz w:val="48"/>
+          <w:szCs w:val="48"/>
+        </w:rPr>
+        <w:t xml:space="preserve"> Integration </w:t>
       </w:r>
       <w:r>
         <w:rPr>
@@ -53,7 +68,7 @@
       <w:r>
         <w:t>A pictorial diagram on overview of integration solution –</w:t>
       </w:r>
-      <w:del w:id="1" w:author="Gousia Lucy" w:date="2014-09-30T10:52:00Z">
+      <w:del w:id="0" w:author="Gousia Lucy" w:date="2014-09-30T10:52:00Z">
         <w:r>
           <w:delText xml:space="preserve"> </w:delText>
         </w:r>
@@ -151,14 +166,20 @@
     </w:p>
     <w:p>
       <w:r>
-        <w:t>Above diagram shows two separate new modules of MoTech</w:t>
-      </w:r>
+        <w:t xml:space="preserve">Above diagram shows two separate new modules of </w:t>
+      </w:r>
+      <w:proofErr w:type="spellStart"/>
+      <w:r>
+        <w:t>MoTech</w:t>
+      </w:r>
+      <w:proofErr w:type="spellEnd"/>
       <w:r>
         <w:t xml:space="preserve"> as</w:t>
       </w:r>
       <w:r>
         <w:t xml:space="preserve"> </w:t>
       </w:r>
+      <w:proofErr w:type="spellStart"/>
       <w:r>
         <w:rPr>
           <w:b/>
@@ -171,6 +192,7 @@
         </w:rPr>
         <w:t>ealthDataInterface</w:t>
       </w:r>
+      <w:proofErr w:type="spellEnd"/>
       <w:r>
         <w:rPr>
           <w:b/>
@@ -186,6 +208,7 @@
         </w:rPr>
         <w:t xml:space="preserve"> </w:t>
       </w:r>
+      <w:proofErr w:type="spellStart"/>
       <w:r>
         <w:rPr>
           <w:b/>
@@ -204,6 +227,7 @@
         </w:rPr>
         <w:t>Interface</w:t>
       </w:r>
+      <w:proofErr w:type="spellEnd"/>
       <w:r>
         <w:t>.</w:t>
       </w:r>
@@ -218,9 +242,11 @@
       <w:r>
         <w:t xml:space="preserve">vehicle, the Health workers will carry a mobile device on which a custom application will remain installed. This custom application will use the APIs exposed from both of our new modules </w:t>
       </w:r>
+      <w:proofErr w:type="spellStart"/>
       <w:r>
         <w:t>mhealthDataInterface</w:t>
       </w:r>
+      <w:proofErr w:type="spellEnd"/>
       <w:r>
         <w:t xml:space="preserve"> </w:t>
       </w:r>
@@ -233,6 +259,7 @@
         </w:rPr>
         <w:t xml:space="preserve"> </w:t>
       </w:r>
+      <w:proofErr w:type="spellStart"/>
       <w:r>
         <w:t>OpenXC</w:t>
       </w:r>
@@ -242,6 +269,7 @@
       <w:r>
         <w:t>Interface</w:t>
       </w:r>
+      <w:proofErr w:type="spellEnd"/>
       <w:r>
         <w:t xml:space="preserve"> and will provide some valuable information to the Health Workers.</w:t>
       </w:r>
@@ -354,12 +382,14 @@
         </w:rPr>
         <w:t xml:space="preserve"> can use the </w:t>
       </w:r>
+      <w:proofErr w:type="spellStart"/>
       <w:r>
         <w:t>mH</w:t>
       </w:r>
       <w:r>
         <w:t>ealthDataInterface</w:t>
       </w:r>
+      <w:proofErr w:type="spellEnd"/>
       <w:r>
         <w:rPr>
           <w:rFonts w:asciiTheme="minorHAnsi" w:eastAsiaTheme="minorEastAsia" w:hAnsiTheme="minorHAnsi" w:cstheme="minorBidi"/>
@@ -407,6 +437,7 @@
         <w:spacing w:before="120" w:after="0" w:line="276" w:lineRule="auto"/>
         <w:contextualSpacing w:val="0"/>
       </w:pPr>
+      <w:proofErr w:type="spellStart"/>
       <w:r>
         <w:lastRenderedPageBreak/>
         <w:t>OpenXC</w:t>
@@ -417,6 +448,7 @@
       <w:r>
         <w:t>Interface</w:t>
       </w:r>
+      <w:proofErr w:type="spellEnd"/>
       <w:r>
         <w:t xml:space="preserve"> module will use </w:t>
       </w:r>
@@ -427,7 +459,15 @@
         <w:t>from</w:t>
       </w:r>
       <w:r>
-        <w:t xml:space="preserve"> OpenXC </w:t>
+        <w:t xml:space="preserve"> </w:t>
+      </w:r>
+      <w:proofErr w:type="spellStart"/>
+      <w:r>
+        <w:t>OpenXC</w:t>
+      </w:r>
+      <w:proofErr w:type="spellEnd"/>
+      <w:r>
+        <w:t xml:space="preserve"> </w:t>
       </w:r>
       <w:r>
         <w:t>device</w:t>
@@ -453,8 +493,13 @@
       <w:r>
         <w:t xml:space="preserve">to </w:t>
       </w:r>
-      <w:r>
-        <w:t>MoTech database</w:t>
+      <w:proofErr w:type="spellStart"/>
+      <w:r>
+        <w:t>MoTech</w:t>
+      </w:r>
+      <w:proofErr w:type="spellEnd"/>
+      <w:r>
+        <w:t xml:space="preserve"> database</w:t>
       </w:r>
       <w:r>
         <w:t xml:space="preserve"> </w:t>
@@ -494,6 +539,7 @@
         </w:rPr>
         <w:t xml:space="preserve">Using </w:t>
       </w:r>
+      <w:proofErr w:type="spellStart"/>
       <w:r>
         <w:t>OpenXC</w:t>
       </w:r>
@@ -503,6 +549,7 @@
       <w:r>
         <w:t>Interface</w:t>
       </w:r>
+      <w:proofErr w:type="spellEnd"/>
       <w:r>
         <w:rPr>
           <w:rFonts w:asciiTheme="minorHAnsi" w:eastAsiaTheme="minorEastAsia" w:hAnsiTheme="minorHAnsi" w:cstheme="minorBidi"/>
@@ -553,6 +600,7 @@
       <w:r>
         <w:t xml:space="preserve"> (from </w:t>
       </w:r>
+      <w:proofErr w:type="spellStart"/>
       <w:r>
         <w:t>OpenXC</w:t>
       </w:r>
@@ -562,6 +610,7 @@
       <w:r>
         <w:t>Interface</w:t>
       </w:r>
+      <w:proofErr w:type="spellEnd"/>
       <w:r>
         <w:rPr>
           <w:rFonts w:asciiTheme="minorHAnsi" w:eastAsiaTheme="minorEastAsia" w:hAnsiTheme="minorHAnsi" w:cstheme="minorBidi"/>
@@ -571,9 +620,11 @@
       <w:r>
         <w:t xml:space="preserve">as well as from </w:t>
       </w:r>
+      <w:proofErr w:type="spellStart"/>
       <w:r>
         <w:t>mhealthDataInterface</w:t>
       </w:r>
+      <w:proofErr w:type="spellEnd"/>
       <w:r>
         <w:t>) for leveraging vehicle data</w:t>
       </w:r>
@@ -632,12 +683,21 @@
         </w:rPr>
         <w:t>‘</w:t>
       </w:r>
-      <w:r>
-        <w:rPr>
-          <w:b/>
-          <w:i/>
-        </w:rPr>
-        <w:t xml:space="preserve">mHealth </w:t>
+      <w:proofErr w:type="spellStart"/>
+      <w:r>
+        <w:rPr>
+          <w:b/>
+          <w:i/>
+        </w:rPr>
+        <w:t>mHealth</w:t>
+      </w:r>
+      <w:proofErr w:type="spellEnd"/>
+      <w:r>
+        <w:rPr>
+          <w:b/>
+          <w:i/>
+        </w:rPr>
+        <w:t xml:space="preserve"> </w:t>
       </w:r>
       <w:r>
         <w:rPr>
@@ -678,7 +738,15 @@
         <w:spacing w:line="276" w:lineRule="auto"/>
       </w:pPr>
       <w:r>
-        <w:t>Custom Module (‘OpenXCDataInterface’) on MOTECH</w:t>
+        <w:t>Custom Module (‘</w:t>
+      </w:r>
+      <w:proofErr w:type="spellStart"/>
+      <w:r>
+        <w:t>OpenXCDataInterface</w:t>
+      </w:r>
+      <w:proofErr w:type="spellEnd"/>
+      <w:r>
+        <w:t>’) on MOTECH</w:t>
       </w:r>
     </w:p>
     <w:p/>
@@ -686,12 +754,14 @@
       <w:r>
         <w:t xml:space="preserve">To expose custom APIs that will provide all vehicle data, a custom module named </w:t>
       </w:r>
+      <w:proofErr w:type="spellStart"/>
       <w:r>
         <w:rPr>
           <w:b/>
         </w:rPr>
         <w:t>OpenXCDataInterface</w:t>
       </w:r>
+      <w:proofErr w:type="spellEnd"/>
       <w:r>
         <w:rPr>
           <w:b/>
@@ -719,6 +789,7 @@
         </w:rPr>
         <w:t xml:space="preserve">Purpose of </w:t>
       </w:r>
+      <w:proofErr w:type="spellStart"/>
       <w:r>
         <w:rPr>
           <w:b/>
@@ -731,7 +802,15 @@
           <w:b/>
           <w:u w:val="single"/>
         </w:rPr>
-        <w:t xml:space="preserve">DataInterface Module: </w:t>
+        <w:t>DataInterface</w:t>
+      </w:r>
+      <w:proofErr w:type="spellEnd"/>
+      <w:r>
+        <w:rPr>
+          <w:b/>
+          <w:u w:val="single"/>
+        </w:rPr>
+        <w:t xml:space="preserve"> Module: </w:t>
       </w:r>
     </w:p>
     <w:p>
@@ -950,7 +1029,15 @@
         <w:t>from</w:t>
       </w:r>
       <w:r>
-        <w:t xml:space="preserve"> OpenXC </w:t>
+        <w:t xml:space="preserve"> </w:t>
+      </w:r>
+      <w:proofErr w:type="spellStart"/>
+      <w:r>
+        <w:t>OpenXC</w:t>
+      </w:r>
+      <w:proofErr w:type="spellEnd"/>
+      <w:r>
+        <w:t xml:space="preserve"> </w:t>
       </w:r>
       <w:r>
         <w:t>device</w:t>
@@ -1282,10 +1369,32 @@
         <w:rPr>
           <w:b/>
         </w:rPr>
-        <w:t>“motech_data”</w:t>
-      </w:r>
-      <w:r>
-        <w:t xml:space="preserve">, whenever the module OpenXCDataInterface is installed into the MOTECH Core platform. </w:t>
+        <w:t>“</w:t>
+      </w:r>
+      <w:proofErr w:type="spellStart"/>
+      <w:r>
+        <w:rPr>
+          <w:b/>
+        </w:rPr>
+        <w:t>motech_data</w:t>
+      </w:r>
+      <w:proofErr w:type="spellEnd"/>
+      <w:r>
+        <w:rPr>
+          <w:b/>
+        </w:rPr>
+        <w:t>”</w:t>
+      </w:r>
+      <w:r>
+        <w:t xml:space="preserve">, whenever the module </w:t>
+      </w:r>
+      <w:proofErr w:type="spellStart"/>
+      <w:r>
+        <w:t>OpenXCDataInterface</w:t>
+      </w:r>
+      <w:proofErr w:type="spellEnd"/>
+      <w:r>
+        <w:t xml:space="preserve"> is installed into the MOTECH Core platform. </w:t>
       </w:r>
     </w:p>
     <w:p>
@@ -1307,6 +1416,7 @@
         </w:rPr>
         <w:t xml:space="preserve">Module </w:t>
       </w:r>
+      <w:proofErr w:type="spellStart"/>
       <w:r>
         <w:rPr>
           <w:b/>
@@ -1319,6 +1429,7 @@
         </w:rPr>
         <w:t>DataInterface</w:t>
       </w:r>
+      <w:proofErr w:type="spellEnd"/>
       <w:r>
         <w:rPr>
           <w:rFonts w:cstheme="minorHAnsi"/>
@@ -1366,7 +1477,15 @@
         <w:t>from</w:t>
       </w:r>
       <w:r>
-        <w:t xml:space="preserve"> OpenXC </w:t>
+        <w:t xml:space="preserve"> </w:t>
+      </w:r>
+      <w:proofErr w:type="spellStart"/>
+      <w:r>
+        <w:t>OpenXC</w:t>
+      </w:r>
+      <w:proofErr w:type="spellEnd"/>
+      <w:r>
+        <w:t xml:space="preserve"> </w:t>
       </w:r>
       <w:r>
         <w:t>device</w:t>
@@ -1462,9 +1581,15 @@
           <w:rPr>
             <w:rStyle w:val="Hyperlink"/>
           </w:rPr>
-          <w:t>https://docs.google.com/document/d/1uslp8H1uHDuw-rpZ9vLb0bX8zwdgqUAaMjvOcVHKXF4/edit</w:t>
+          <w:t>http://docs.motechproject.org/en/latest/demos/hello_world.html</w:t>
         </w:r>
       </w:hyperlink>
+      <w:r>
+        <w:rPr>
+          <w:color w:val="1F497D"/>
+        </w:rPr>
+        <w:t xml:space="preserve"> </w:t>
+      </w:r>
     </w:p>
     <w:p>
       <w:pPr>
@@ -1478,36 +1603,44 @@
           <w:rStyle w:val="Hyperlink"/>
         </w:rPr>
       </w:pPr>
-      <w:hyperlink r:id="rId13" w:history="1">
-        <w:r>
-          <w:rPr>
-            <w:rStyle w:val="Hyperlink"/>
-          </w:rPr>
-          <w:t>http://docs.</w:t>
-        </w:r>
-        <w:r>
-          <w:rPr>
-            <w:rStyle w:val="Hyperlink"/>
-          </w:rPr>
-          <w:t>MOTECH</w:t>
-        </w:r>
-        <w:r>
-          <w:rPr>
-            <w:rStyle w:val="Hyperlink"/>
-          </w:rPr>
-          <w:t>project.org/en/latest/get_started/archetype.html</w:t>
-        </w:r>
-      </w:hyperlink>
-    </w:p>
-    <w:p>
-      <w:pPr>
-        <w:pStyle w:val="ListParagraph"/>
-        <w:spacing w:after="200" w:line="276" w:lineRule="auto"/>
-        <w:ind w:left="360"/>
+      <w:r>
+        <w:fldChar w:fldCharType="begin"/>
+      </w:r>
+      <w:r>
+        <w:instrText xml:space="preserve"> HYPERLINK "</w:instrText>
+      </w:r>
+      <w:r>
+        <w:instrText>http://docs.motechproject.org/en/latest/development/archetype.html</w:instrText>
+      </w:r>
+      <w:r>
+        <w:instrText xml:space="preserve">" </w:instrText>
+      </w:r>
+      <w:r>
+        <w:fldChar w:fldCharType="separate"/>
+      </w:r>
+      <w:r>
         <w:rPr>
           <w:rStyle w:val="Hyperlink"/>
         </w:rPr>
-      </w:pPr>
+        <w:t>http://docs.motech</w:t>
+      </w:r>
+      <w:r>
+        <w:rPr>
+          <w:rStyle w:val="Hyperlink"/>
+        </w:rPr>
+        <w:t>p</w:t>
+      </w:r>
+      <w:r>
+        <w:rPr>
+          <w:rStyle w:val="Hyperlink"/>
+        </w:rPr>
+        <w:t>roject.org/en/latest/development/archetype.html</w:t>
+      </w:r>
+      <w:r>
+        <w:fldChar w:fldCharType="end"/>
+      </w:r>
+      <w:bookmarkStart w:id="1" w:name="_GoBack"/>
+      <w:bookmarkEnd w:id="1"/>
     </w:p>
     <w:p>
       <w:pPr>
@@ -1516,6 +1649,7 @@
         <w:ind w:left="0"/>
       </w:pPr>
       <w:r>
+        <w:lastRenderedPageBreak/>
         <w:t xml:space="preserve">To add the new module into MOTECH, please refer the </w:t>
       </w:r>
       <w:r>
@@ -1622,6 +1756,7 @@
         </w:rPr>
         <w:t>‘</w:t>
       </w:r>
+      <w:proofErr w:type="spellStart"/>
       <w:r>
         <w:rPr>
           <w:rFonts w:cstheme="minorHAnsi"/>
@@ -1634,7 +1769,15 @@
           <w:rFonts w:cstheme="minorHAnsi"/>
           <w:b/>
         </w:rPr>
-        <w:t>DataInterface’</w:t>
+        <w:t>DataInterface</w:t>
+      </w:r>
+      <w:proofErr w:type="spellEnd"/>
+      <w:r>
+        <w:rPr>
+          <w:rFonts w:cstheme="minorHAnsi"/>
+          <w:b/>
+        </w:rPr>
+        <w:t>’</w:t>
       </w:r>
       <w:r>
         <w:rPr>
@@ -1794,6 +1937,199 @@
             <wp:extent cx="5462552" cy="2819400"/>
             <wp:effectExtent l="0" t="0" r="5080" b="0"/>
             <wp:docPr id="10" name="Picture 10"/>
+            <wp:cNvGraphicFramePr>
+              <a:graphicFrameLocks xmlns:a="http://schemas.openxmlformats.org/drawingml/2006/main" noChangeAspect="1"/>
+            </wp:cNvGraphicFramePr>
+            <a:graphic xmlns:a="http://schemas.openxmlformats.org/drawingml/2006/main">
+              <a:graphicData uri="http://schemas.openxmlformats.org/drawingml/2006/picture">
+                <pic:pic xmlns:pic="http://schemas.openxmlformats.org/drawingml/2006/picture">
+                  <pic:nvPicPr>
+                    <pic:cNvPr id="1" name=""/>
+                    <pic:cNvPicPr/>
+                  </pic:nvPicPr>
+                  <pic:blipFill>
+                    <a:blip r:embed="rId13"/>
+                    <a:stretch>
+                      <a:fillRect/>
+                    </a:stretch>
+                  </pic:blipFill>
+                  <pic:spPr>
+                    <a:xfrm>
+                      <a:off x="0" y="0"/>
+                      <a:ext cx="5509850" cy="2843812"/>
+                    </a:xfrm>
+                    <a:prstGeom prst="rect">
+                      <a:avLst/>
+                    </a:prstGeom>
+                  </pic:spPr>
+                </pic:pic>
+              </a:graphicData>
+            </a:graphic>
+          </wp:inline>
+        </w:drawing>
+      </w:r>
+    </w:p>
+    <w:p>
+      <w:pPr>
+        <w:ind w:left="360"/>
+      </w:pPr>
+    </w:p>
+    <w:p>
+      <w:pPr>
+        <w:pStyle w:val="Heading1"/>
+        <w:numPr>
+          <w:ilvl w:val="0"/>
+          <w:numId w:val="2"/>
+        </w:numPr>
+        <w:spacing w:line="276" w:lineRule="auto"/>
+        <w:rPr>
+          <w:rFonts w:cstheme="minorHAnsi"/>
+        </w:rPr>
+      </w:pPr>
+      <w:proofErr w:type="spellStart"/>
+      <w:r>
+        <w:t>OpenXCDataInterface</w:t>
+      </w:r>
+      <w:proofErr w:type="spellEnd"/>
+      <w:r>
+        <w:t xml:space="preserve"> Module Configuration</w:t>
+      </w:r>
+    </w:p>
+    <w:p>
+      <w:pPr>
+        <w:pStyle w:val="ListParagraph"/>
+        <w:spacing w:line="276" w:lineRule="auto"/>
+        <w:ind w:left="360"/>
+      </w:pPr>
+    </w:p>
+    <w:p>
+      <w:pPr>
+        <w:pStyle w:val="ListParagraph"/>
+        <w:spacing w:line="276" w:lineRule="auto"/>
+        <w:ind w:left="360"/>
+      </w:pPr>
+      <w:r>
+        <w:t xml:space="preserve">There are two ways that the </w:t>
+      </w:r>
+      <w:proofErr w:type="spellStart"/>
+      <w:r>
+        <w:t>OpenXCDataInterface</w:t>
+      </w:r>
+      <w:proofErr w:type="spellEnd"/>
+      <w:r>
+        <w:t xml:space="preserve"> module can be configured:</w:t>
+      </w:r>
+    </w:p>
+    <w:p>
+      <w:pPr>
+        <w:pStyle w:val="ListParagraph"/>
+        <w:spacing w:line="276" w:lineRule="auto"/>
+        <w:ind w:left="360"/>
+      </w:pPr>
+    </w:p>
+    <w:p>
+      <w:pPr>
+        <w:pStyle w:val="ListParagraph"/>
+        <w:numPr>
+          <w:ilvl w:val="0"/>
+          <w:numId w:val="11"/>
+        </w:numPr>
+        <w:spacing w:line="276" w:lineRule="auto"/>
+        <w:rPr>
+          <w:b/>
+        </w:rPr>
+      </w:pPr>
+      <w:r>
+        <w:rPr>
+          <w:b/>
+        </w:rPr>
+        <w:t xml:space="preserve">Properties File configuration – </w:t>
+      </w:r>
+    </w:p>
+    <w:p>
+      <w:pPr>
+        <w:pStyle w:val="ListParagraph"/>
+        <w:spacing w:line="276" w:lineRule="auto"/>
+      </w:pPr>
+      <w:r>
+        <w:lastRenderedPageBreak/>
+        <w:t xml:space="preserve">This configuration method provide pre-configured </w:t>
+      </w:r>
+      <w:proofErr w:type="spellStart"/>
+      <w:r>
+        <w:t>OpenXCDataInterface</w:t>
+      </w:r>
+      <w:proofErr w:type="spellEnd"/>
+      <w:r>
+        <w:t xml:space="preserve"> </w:t>
+      </w:r>
+      <w:r>
+        <w:t>Module. Developer has to provide all the OPEN MRS related configuration in properties file named “</w:t>
+      </w:r>
+      <w:proofErr w:type="spellStart"/>
+      <w:r>
+        <w:rPr>
+          <w:b/>
+          <w:i/>
+        </w:rPr>
+        <w:t>OpenXCDataInterface-settings.properties</w:t>
+      </w:r>
+      <w:proofErr w:type="spellEnd"/>
+      <w:r>
+        <w:t xml:space="preserve">”. </w:t>
+      </w:r>
+    </w:p>
+    <w:p>
+      <w:pPr>
+        <w:pStyle w:val="ListParagraph"/>
+        <w:spacing w:line="276" w:lineRule="auto"/>
+      </w:pPr>
+      <w:r>
+        <w:t xml:space="preserve">Location of the properties file is as follows – </w:t>
+      </w:r>
+    </w:p>
+    <w:p>
+      <w:pPr>
+        <w:pStyle w:val="ListParagraph"/>
+        <w:spacing w:line="276" w:lineRule="auto"/>
+        <w:rPr>
+          <w:b/>
+        </w:rPr>
+      </w:pPr>
+      <w:r>
+        <w:rPr>
+          <w:b/>
+        </w:rPr>
+        <w:t>OpenXCDataInterface</w:t>
+      </w:r>
+      <w:r>
+        <w:rPr>
+          <w:b/>
+        </w:rPr>
+        <w:t>\src\main\resources\</w:t>
+      </w:r>
+      <w:r>
+        <w:rPr>
+          <w:b/>
+        </w:rPr>
+        <w:t>OpenXCDataInterface-settings.properties</w:t>
+      </w:r>
+    </w:p>
+    <w:p>
+      <w:pPr>
+        <w:pStyle w:val="ListParagraph"/>
+        <w:spacing w:line="276" w:lineRule="auto"/>
+      </w:pPr>
+      <w:r>
+        <w:rPr>
+          <w:noProof/>
+          <w:lang w:val="en-IN" w:eastAsia="en-IN"/>
+        </w:rPr>
+        <w:drawing>
+          <wp:inline distT="0" distB="0" distL="0" distR="0" wp14:anchorId="224A5712" wp14:editId="74D3C979">
+            <wp:extent cx="3324735" cy="3181350"/>
+            <wp:effectExtent l="0" t="0" r="9525" b="0"/>
+            <wp:docPr id="2" name="Picture 2"/>
             <wp:cNvGraphicFramePr>
               <a:graphicFrameLocks xmlns:a="http://schemas.openxmlformats.org/drawingml/2006/main" noChangeAspect="1"/>
             </wp:cNvGraphicFramePr>
@@ -1813,7 +2149,7 @@
                   <pic:spPr>
                     <a:xfrm>
                       <a:off x="0" y="0"/>
-                      <a:ext cx="5509850" cy="2843812"/>
+                      <a:ext cx="3340731" cy="3196657"/>
                     </a:xfrm>
                     <a:prstGeom prst="rect">
                       <a:avLst/>
@@ -1828,77 +2164,24 @@
     </w:p>
     <w:p>
       <w:pPr>
-        <w:ind w:left="360"/>
-      </w:pPr>
-    </w:p>
-    <w:p>
-      <w:pPr>
-        <w:pStyle w:val="Heading1"/>
-        <w:numPr>
-          <w:ilvl w:val="0"/>
-          <w:numId w:val="2"/>
-        </w:numPr>
-        <w:spacing w:line="276" w:lineRule="auto"/>
-        <w:rPr>
-          <w:rFonts w:cstheme="minorHAnsi"/>
-        </w:rPr>
-      </w:pPr>
-      <w:r>
-        <w:t>OpenXCDataInterface</w:t>
-      </w:r>
-      <w:r>
-        <w:t xml:space="preserve"> Module Configuration</w:t>
-      </w:r>
-    </w:p>
-    <w:p>
-      <w:pPr>
         <w:pStyle w:val="ListParagraph"/>
         <w:spacing w:line="276" w:lineRule="auto"/>
-        <w:ind w:left="360"/>
       </w:pPr>
     </w:p>
     <w:p>
       <w:pPr>
         <w:pStyle w:val="ListParagraph"/>
         <w:spacing w:line="276" w:lineRule="auto"/>
-        <w:ind w:left="360"/>
-      </w:pPr>
-      <w:r>
-        <w:t xml:space="preserve">There are two ways that the </w:t>
-      </w:r>
-      <w:r>
-        <w:t>OpenXCDataInterface</w:t>
-      </w:r>
-      <w:r>
-        <w:t xml:space="preserve"> module can be configured:</w:t>
+      </w:pPr>
+      <w:r>
+        <w:t>Properties File SNAPSHOT:</w:t>
       </w:r>
     </w:p>
     <w:p>
       <w:pPr>
         <w:pStyle w:val="ListParagraph"/>
         <w:spacing w:line="276" w:lineRule="auto"/>
-        <w:ind w:left="360"/>
-      </w:pPr>
-    </w:p>
-    <w:p>
-      <w:pPr>
-        <w:pStyle w:val="ListParagraph"/>
-        <w:numPr>
-          <w:ilvl w:val="0"/>
-          <w:numId w:val="11"/>
-        </w:numPr>
-        <w:spacing w:line="276" w:lineRule="auto"/>
-        <w:rPr>
-          <w:b/>
-        </w:rPr>
-      </w:pPr>
-      <w:r>
-        <w:rPr>
-          <w:b/>
-        </w:rPr>
-        <w:lastRenderedPageBreak/>
-        <w:t xml:space="preserve">Properties File configuration – </w:t>
-      </w:r>
+      </w:pPr>
     </w:p>
     <w:p>
       <w:pPr>
@@ -1906,76 +2189,15 @@
         <w:spacing w:line="276" w:lineRule="auto"/>
       </w:pPr>
       <w:r>
-        <w:t xml:space="preserve">This configuration method provide pre-configured </w:t>
-      </w:r>
-      <w:r>
-        <w:t xml:space="preserve">OpenXCDataInterface </w:t>
-      </w:r>
-      <w:r>
-        <w:t>Module. Developer has to provide all the OPEN MRS related configuration in properties file named “</w:t>
-      </w:r>
-      <w:r>
-        <w:rPr>
-          <w:b/>
-          <w:i/>
-        </w:rPr>
-        <w:t>OpenXCDataInterface-settings.properties</w:t>
-      </w:r>
-      <w:r>
-        <w:t xml:space="preserve">”. </w:t>
-      </w:r>
-    </w:p>
-    <w:p>
-      <w:pPr>
-        <w:pStyle w:val="ListParagraph"/>
-        <w:spacing w:line="276" w:lineRule="auto"/>
-      </w:pPr>
-      <w:r>
-        <w:t xml:space="preserve">Location of the properties file is as follows – </w:t>
-      </w:r>
-    </w:p>
-    <w:p>
-      <w:pPr>
-        <w:pStyle w:val="ListParagraph"/>
-        <w:spacing w:line="276" w:lineRule="auto"/>
-        <w:rPr>
-          <w:b/>
-        </w:rPr>
-      </w:pPr>
-      <w:r>
-        <w:rPr>
-          <w:b/>
-        </w:rPr>
-        <w:t>OpenXCDataInterface</w:t>
-      </w:r>
-      <w:r>
-        <w:rPr>
-          <w:b/>
-        </w:rPr>
-        <w:t>\src\main\resources\</w:t>
-      </w:r>
-      <w:r>
-        <w:rPr>
-          <w:b/>
-        </w:rPr>
-        <w:t>OpenXCDataInterface-settings.properties</w:t>
-      </w:r>
-    </w:p>
-    <w:p>
-      <w:pPr>
-        <w:pStyle w:val="ListParagraph"/>
-        <w:spacing w:line="276" w:lineRule="auto"/>
-      </w:pPr>
-      <w:r>
         <w:rPr>
           <w:noProof/>
           <w:lang w:val="en-IN" w:eastAsia="en-IN"/>
         </w:rPr>
         <w:drawing>
-          <wp:inline distT="0" distB="0" distL="0" distR="0" wp14:anchorId="224A5712" wp14:editId="74D3C979">
-            <wp:extent cx="3324735" cy="3181350"/>
+          <wp:inline distT="0" distB="0" distL="0" distR="0" wp14:anchorId="6FFCBA60" wp14:editId="494CD308">
+            <wp:extent cx="5495925" cy="1581150"/>
             <wp:effectExtent l="0" t="0" r="9525" b="0"/>
-            <wp:docPr id="2" name="Picture 2"/>
+            <wp:docPr id="6" name="Picture 6"/>
             <wp:cNvGraphicFramePr>
               <a:graphicFrameLocks xmlns:a="http://schemas.openxmlformats.org/drawingml/2006/main" noChangeAspect="1"/>
             </wp:cNvGraphicFramePr>
@@ -1995,74 +2217,6 @@
                   <pic:spPr>
                     <a:xfrm>
                       <a:off x="0" y="0"/>
-                      <a:ext cx="3340731" cy="3196657"/>
-                    </a:xfrm>
-                    <a:prstGeom prst="rect">
-                      <a:avLst/>
-                    </a:prstGeom>
-                  </pic:spPr>
-                </pic:pic>
-              </a:graphicData>
-            </a:graphic>
-          </wp:inline>
-        </w:drawing>
-      </w:r>
-    </w:p>
-    <w:p>
-      <w:pPr>
-        <w:pStyle w:val="ListParagraph"/>
-        <w:spacing w:line="276" w:lineRule="auto"/>
-      </w:pPr>
-    </w:p>
-    <w:p>
-      <w:pPr>
-        <w:pStyle w:val="ListParagraph"/>
-        <w:spacing w:line="276" w:lineRule="auto"/>
-      </w:pPr>
-      <w:r>
-        <w:t>Properties File SNAPSHOT:</w:t>
-      </w:r>
-    </w:p>
-    <w:p>
-      <w:pPr>
-        <w:pStyle w:val="ListParagraph"/>
-        <w:spacing w:line="276" w:lineRule="auto"/>
-      </w:pPr>
-    </w:p>
-    <w:p>
-      <w:pPr>
-        <w:pStyle w:val="ListParagraph"/>
-        <w:spacing w:line="276" w:lineRule="auto"/>
-      </w:pPr>
-      <w:r>
-        <w:rPr>
-          <w:noProof/>
-          <w:lang w:val="en-IN" w:eastAsia="en-IN"/>
-        </w:rPr>
-        <w:drawing>
-          <wp:inline distT="0" distB="0" distL="0" distR="0" wp14:anchorId="6FFCBA60" wp14:editId="494CD308">
-            <wp:extent cx="5495925" cy="1581150"/>
-            <wp:effectExtent l="0" t="0" r="9525" b="0"/>
-            <wp:docPr id="6" name="Picture 6"/>
-            <wp:cNvGraphicFramePr>
-              <a:graphicFrameLocks xmlns:a="http://schemas.openxmlformats.org/drawingml/2006/main" noChangeAspect="1"/>
-            </wp:cNvGraphicFramePr>
-            <a:graphic xmlns:a="http://schemas.openxmlformats.org/drawingml/2006/main">
-              <a:graphicData uri="http://schemas.openxmlformats.org/drawingml/2006/picture">
-                <pic:pic xmlns:pic="http://schemas.openxmlformats.org/drawingml/2006/picture">
-                  <pic:nvPicPr>
-                    <pic:cNvPr id="1" name=""/>
-                    <pic:cNvPicPr/>
-                  </pic:nvPicPr>
-                  <pic:blipFill>
-                    <a:blip r:embed="rId16"/>
-                    <a:stretch>
-                      <a:fillRect/>
-                    </a:stretch>
-                  </pic:blipFill>
-                  <pic:spPr>
-                    <a:xfrm>
-                      <a:off x="0" y="0"/>
                       <a:ext cx="5495925" cy="1581150"/>
                     </a:xfrm>
                     <a:prstGeom prst="rect">
@@ -2096,8 +2250,13 @@
       <w:r>
         <w:t xml:space="preserve"> Above settings are to be provided before building the </w:t>
       </w:r>
-      <w:r>
-        <w:t xml:space="preserve">OpenXCDataInterface </w:t>
+      <w:proofErr w:type="spellStart"/>
+      <w:r>
+        <w:t>OpenXCDataInterface</w:t>
+      </w:r>
+      <w:proofErr w:type="spellEnd"/>
+      <w:r>
+        <w:t xml:space="preserve"> </w:t>
       </w:r>
       <w:r>
         <w:t>module, so that it can be pre-configured with output jar file.</w:t>
@@ -2121,11 +2280,19 @@
           <w:b/>
         </w:rPr>
       </w:pPr>
-      <w:r>
-        <w:rPr>
-          <w:b/>
-        </w:rPr>
-        <w:t xml:space="preserve">OpenXCDataInterface </w:t>
+      <w:proofErr w:type="spellStart"/>
+      <w:r>
+        <w:rPr>
+          <w:b/>
+        </w:rPr>
+        <w:t>OpenXCDataInterface</w:t>
+      </w:r>
+      <w:proofErr w:type="spellEnd"/>
+      <w:r>
+        <w:rPr>
+          <w:b/>
+        </w:rPr>
+        <w:t xml:space="preserve"> </w:t>
       </w:r>
       <w:r>
         <w:rPr>
@@ -2154,8 +2321,13 @@
       <w:r>
         <w:t xml:space="preserve">There are following steps to configure </w:t>
       </w:r>
-      <w:r>
-        <w:t xml:space="preserve">OpenXCDataInterface </w:t>
+      <w:proofErr w:type="spellStart"/>
+      <w:r>
+        <w:t>OpenXCDataInterface</w:t>
+      </w:r>
+      <w:proofErr w:type="spellEnd"/>
+      <w:r>
+        <w:t xml:space="preserve"> </w:t>
       </w:r>
       <w:r>
         <w:t xml:space="preserve">using this method. </w:t>
@@ -2232,7 +2404,7 @@
                     </pic:cNvPicPr>
                   </pic:nvPicPr>
                   <pic:blipFill>
-                    <a:blip r:embed="rId17" cstate="print">
+                    <a:blip r:embed="rId16" cstate="print">
                       <a:extLst>
                         <a:ext uri="{28A0092B-C50C-407E-A947-70E740481C1C}">
                           <a14:useLocalDpi xmlns:a14="http://schemas.microsoft.com/office/drawing/2010/main" val="0"/>
@@ -2318,7 +2490,7 @@
                     <pic:cNvPicPr/>
                   </pic:nvPicPr>
                   <pic:blipFill>
-                    <a:blip r:embed="rId18"/>
+                    <a:blip r:embed="rId17"/>
                     <a:stretch>
                       <a:fillRect/>
                     </a:stretch>
@@ -2390,28 +2562,52 @@
         <w:spacing w:line="276" w:lineRule="auto"/>
       </w:pPr>
       <w:r>
-        <w:t>APIs Exposed From OpenXCDataInterface Module on MOTECH</w:t>
-      </w:r>
-    </w:p>
-    <w:p>
-      <w:pPr>
-        <w:rPr>
-          <w:b/>
-        </w:rPr>
-      </w:pPr>
-    </w:p>
-    <w:p>
-      <w:pPr>
-        <w:rPr>
-          <w:b/>
-        </w:rPr>
-      </w:pPr>
-      <w:r>
-        <w:rPr>
-          <w:b/>
-        </w:rPr>
-        <w:t>Set of APIs are listed below along with ref url :</w:t>
-      </w:r>
+        <w:t xml:space="preserve">APIs Exposed From </w:t>
+      </w:r>
+      <w:proofErr w:type="spellStart"/>
+      <w:r>
+        <w:t>OpenXCDataInterface</w:t>
+      </w:r>
+      <w:proofErr w:type="spellEnd"/>
+      <w:r>
+        <w:t xml:space="preserve"> Module on MOTECH</w:t>
+      </w:r>
+    </w:p>
+    <w:p>
+      <w:pPr>
+        <w:rPr>
+          <w:b/>
+        </w:rPr>
+      </w:pPr>
+    </w:p>
+    <w:p>
+      <w:pPr>
+        <w:rPr>
+          <w:b/>
+        </w:rPr>
+      </w:pPr>
+      <w:r>
+        <w:rPr>
+          <w:b/>
+        </w:rPr>
+        <w:t xml:space="preserve">Set of APIs are listed below along with ref </w:t>
+      </w:r>
+      <w:proofErr w:type="spellStart"/>
+      <w:proofErr w:type="gramStart"/>
+      <w:r>
+        <w:rPr>
+          <w:b/>
+        </w:rPr>
+        <w:t>url</w:t>
+      </w:r>
+      <w:proofErr w:type="spellEnd"/>
+      <w:r>
+        <w:rPr>
+          <w:b/>
+        </w:rPr>
+        <w:t xml:space="preserve"> :</w:t>
+      </w:r>
+      <w:proofErr w:type="gramEnd"/>
     </w:p>
     <w:p>
       <w:pPr>
@@ -2426,6 +2622,7 @@
           <w:i/>
         </w:rPr>
       </w:pPr>
+      <w:proofErr w:type="spellStart"/>
       <w:r>
         <w:rPr>
           <w:b/>
@@ -2433,6 +2630,7 @@
         </w:rPr>
         <w:t>registermHealthVehicle</w:t>
       </w:r>
+      <w:proofErr w:type="spellEnd"/>
       <w:r>
         <w:rPr>
           <w:b/>
@@ -2472,12 +2670,21 @@
           <w:i/>
         </w:rPr>
       </w:pPr>
-      <w:r>
-        <w:rPr>
-          <w:b/>
-          <w:i/>
-        </w:rPr>
-        <w:t xml:space="preserve">ref url:  </w:t>
+      <w:proofErr w:type="gramStart"/>
+      <w:r>
+        <w:rPr>
+          <w:b/>
+          <w:i/>
+        </w:rPr>
+        <w:t>ref</w:t>
+      </w:r>
+      <w:proofErr w:type="gramEnd"/>
+      <w:r>
+        <w:rPr>
+          <w:b/>
+          <w:i/>
+        </w:rPr>
+        <w:t xml:space="preserve"> url:  </w:t>
       </w:r>
       <w:r>
         <w:rPr>
@@ -2491,7 +2698,15 @@
           <w:b/>
           <w:i/>
         </w:rPr>
-        <w:t>http://localhost:8080/motech-platform-server/module/OpenXCDataInterface/ reg</w:t>
+        <w:t xml:space="preserve">http://localhost:8080/motech-platform-server/module/OpenXCDataInterface/ </w:t>
+      </w:r>
+      <w:proofErr w:type="spellStart"/>
+      <w:r>
+        <w:rPr>
+          <w:b/>
+          <w:i/>
+        </w:rPr>
+        <w:t>reg</w:t>
       </w:r>
       <w:r>
         <w:rPr>
@@ -2500,6 +2715,7 @@
         </w:rPr>
         <w:t>istermHealthVehicle</w:t>
       </w:r>
+      <w:proofErr w:type="spellEnd"/>
     </w:p>
     <w:tbl>
       <w:tblPr>
@@ -2532,6 +2748,7 @@
                 <w:color w:val="FFFFFF" w:themeColor="background1"/>
               </w:rPr>
             </w:pPr>
+            <w:proofErr w:type="spellStart"/>
             <w:r>
               <w:rPr>
                 <w:rFonts w:ascii="Calibri" w:hAnsi="Calibri" w:cs="Times New Roman"/>
@@ -2540,6 +2757,7 @@
               </w:rPr>
               <w:t>registermHealthVehicle</w:t>
             </w:r>
+            <w:proofErr w:type="spellEnd"/>
           </w:p>
         </w:tc>
       </w:tr>
@@ -2666,7 +2884,27 @@
                 <w:sz w:val="20"/>
                 <w:szCs w:val="20"/>
               </w:rPr>
-              <w:t>vehicle using the web service API registermHealthVehicle ().</w:t>
+              <w:t xml:space="preserve">vehicle using the web service API </w:t>
+            </w:r>
+            <w:proofErr w:type="spellStart"/>
+            <w:r>
+              <w:rPr>
+                <w:rFonts w:ascii="Calibri" w:eastAsia="Times New Roman" w:hAnsi="Calibri" w:cs="Calibri"/>
+                <w:color w:val="000000"/>
+                <w:sz w:val="20"/>
+                <w:szCs w:val="20"/>
+              </w:rPr>
+              <w:t>registermHealthVehicle</w:t>
+            </w:r>
+            <w:proofErr w:type="spellEnd"/>
+            <w:r>
+              <w:rPr>
+                <w:rFonts w:ascii="Calibri" w:eastAsia="Times New Roman" w:hAnsi="Calibri" w:cs="Calibri"/>
+                <w:color w:val="000000"/>
+                <w:sz w:val="20"/>
+                <w:szCs w:val="20"/>
+              </w:rPr>
+              <w:t xml:space="preserve"> ().</w:t>
             </w:r>
           </w:p>
         </w:tc>
@@ -2835,12 +3073,21 @@
                 <w:szCs w:val="20"/>
               </w:rPr>
             </w:pPr>
-            <w:r>
-              <w:rPr>
-                <w:sz w:val="20"/>
-                <w:szCs w:val="20"/>
-              </w:rPr>
-              <w:t xml:space="preserve">vehRegnNo                                                 </w:t>
+            <w:proofErr w:type="spellStart"/>
+            <w:r>
+              <w:rPr>
+                <w:sz w:val="20"/>
+                <w:szCs w:val="20"/>
+              </w:rPr>
+              <w:t>vehRegnNo</w:t>
+            </w:r>
+            <w:proofErr w:type="spellEnd"/>
+            <w:r>
+              <w:rPr>
+                <w:sz w:val="20"/>
+                <w:szCs w:val="20"/>
+              </w:rPr>
+              <w:t xml:space="preserve">                                                 </w:t>
             </w:r>
             <w:r>
               <w:rPr>
@@ -2908,12 +3155,21 @@
                 <w:szCs w:val="20"/>
               </w:rPr>
             </w:pPr>
-            <w:r>
-              <w:rPr>
-                <w:sz w:val="20"/>
-                <w:szCs w:val="20"/>
-              </w:rPr>
-              <w:t xml:space="preserve">vehChasisNo                                             </w:t>
+            <w:proofErr w:type="spellStart"/>
+            <w:r>
+              <w:rPr>
+                <w:sz w:val="20"/>
+                <w:szCs w:val="20"/>
+              </w:rPr>
+              <w:t>vehChasisNo</w:t>
+            </w:r>
+            <w:proofErr w:type="spellEnd"/>
+            <w:r>
+              <w:rPr>
+                <w:sz w:val="20"/>
+                <w:szCs w:val="20"/>
+              </w:rPr>
+              <w:t xml:space="preserve">                                             </w:t>
             </w:r>
             <w:r>
               <w:rPr>
@@ -2995,6 +3251,7 @@
                 <w:szCs w:val="20"/>
               </w:rPr>
             </w:pPr>
+            <w:proofErr w:type="spellStart"/>
             <w:r>
               <w:rPr>
                 <w:sz w:val="20"/>
@@ -3002,6 +3259,7 @@
               </w:rPr>
               <w:t>vehMake</w:t>
             </w:r>
+            <w:proofErr w:type="spellEnd"/>
             <w:r>
               <w:rPr>
                 <w:sz w:val="20"/>
@@ -3061,6 +3319,7 @@
                 <w:szCs w:val="20"/>
               </w:rPr>
             </w:pPr>
+            <w:proofErr w:type="spellStart"/>
             <w:r>
               <w:rPr>
                 <w:sz w:val="20"/>
@@ -3068,6 +3327,7 @@
               </w:rPr>
               <w:t>vehModel</w:t>
             </w:r>
+            <w:proofErr w:type="spellEnd"/>
             <w:r>
               <w:rPr>
                 <w:sz w:val="20"/>
@@ -3134,6 +3394,7 @@
                 <w:szCs w:val="20"/>
               </w:rPr>
             </w:pPr>
+            <w:proofErr w:type="spellStart"/>
             <w:r>
               <w:rPr>
                 <w:sz w:val="20"/>
@@ -3141,6 +3402,7 @@
               </w:rPr>
               <w:t>contactNo</w:t>
             </w:r>
+            <w:proofErr w:type="spellEnd"/>
             <w:r>
               <w:rPr>
                 <w:sz w:val="20"/>
@@ -3207,6 +3469,7 @@
                 <w:szCs w:val="20"/>
               </w:rPr>
             </w:pPr>
+            <w:proofErr w:type="spellStart"/>
             <w:r>
               <w:rPr>
                 <w:sz w:val="20"/>
@@ -3214,6 +3477,7 @@
               </w:rPr>
               <w:t>emailId</w:t>
             </w:r>
+            <w:proofErr w:type="spellEnd"/>
             <w:r>
               <w:rPr>
                 <w:sz w:val="20"/>
@@ -3280,7 +3544,27 @@
                 <w:sz w:val="20"/>
                 <w:szCs w:val="20"/>
               </w:rPr>
-              <w:t>Data in Json format</w:t>
+              <w:t xml:space="preserve">Data in </w:t>
+            </w:r>
+            <w:proofErr w:type="spellStart"/>
+            <w:r>
+              <w:rPr>
+                <w:rFonts w:ascii="Calibri" w:eastAsia="Times New Roman" w:hAnsi="Calibri" w:cs="Calibri"/>
+                <w:color w:val="000000"/>
+                <w:sz w:val="20"/>
+                <w:szCs w:val="20"/>
+              </w:rPr>
+              <w:t>Json</w:t>
+            </w:r>
+            <w:proofErr w:type="spellEnd"/>
+            <w:r>
+              <w:rPr>
+                <w:rFonts w:ascii="Calibri" w:eastAsia="Times New Roman" w:hAnsi="Calibri" w:cs="Calibri"/>
+                <w:color w:val="000000"/>
+                <w:sz w:val="20"/>
+                <w:szCs w:val="20"/>
+              </w:rPr>
+              <w:t xml:space="preserve"> format</w:t>
             </w:r>
             <w:r>
               <w:rPr>
@@ -3342,22 +3626,58 @@
                 <w:sz w:val="20"/>
                 <w:szCs w:val="20"/>
               </w:rPr>
-              <w:t xml:space="preserve"> "vehicleId": "100004",</w:t>
-            </w:r>
+              <w:t xml:space="preserve"> "</w:t>
+            </w:r>
+            <w:proofErr w:type="spellStart"/>
             <w:r>
               <w:rPr>
                 <w:i/>
                 <w:sz w:val="20"/>
                 <w:szCs w:val="20"/>
               </w:rPr>
-              <w:t>"errorMsg":"", "responseMsg":</w:t>
-            </w:r>
+              <w:t>vehicleId</w:t>
+            </w:r>
+            <w:proofErr w:type="spellEnd"/>
             <w:r>
               <w:rPr>
                 <w:i/>
                 <w:sz w:val="20"/>
                 <w:szCs w:val="20"/>
               </w:rPr>
+              <w:t>": "100004",</w:t>
+            </w:r>
+            <w:r>
+              <w:rPr>
+                <w:i/>
+                <w:sz w:val="20"/>
+                <w:szCs w:val="20"/>
+              </w:rPr>
+              <w:t>"errorMsg":"", "</w:t>
+            </w:r>
+            <w:proofErr w:type="spellStart"/>
+            <w:r>
+              <w:rPr>
+                <w:i/>
+                <w:sz w:val="20"/>
+                <w:szCs w:val="20"/>
+              </w:rPr>
+              <w:t>responseMsg</w:t>
+            </w:r>
+            <w:proofErr w:type="spellEnd"/>
+            <w:r>
+              <w:rPr>
+                <w:i/>
+                <w:sz w:val="20"/>
+                <w:szCs w:val="20"/>
+              </w:rPr>
+              <w:t>":</w:t>
+            </w:r>
+            <w:r>
+              <w:rPr>
+                <w:i/>
+                <w:sz w:val="20"/>
+                <w:szCs w:val="20"/>
+              </w:rPr>
               <w:t xml:space="preserve"> "Y"</w:t>
             </w:r>
             <w:r>
@@ -3385,12 +3705,23 @@
                 <w:szCs w:val="20"/>
               </w:rPr>
             </w:pPr>
-            <w:r>
-              <w:rPr>
-                <w:sz w:val="20"/>
-                <w:szCs w:val="20"/>
-              </w:rPr>
-              <w:t xml:space="preserve">responseMsg will </w:t>
+            <w:proofErr w:type="spellStart"/>
+            <w:proofErr w:type="gramStart"/>
+            <w:r>
+              <w:rPr>
+                <w:sz w:val="20"/>
+                <w:szCs w:val="20"/>
+              </w:rPr>
+              <w:t>responseMsg</w:t>
+            </w:r>
+            <w:proofErr w:type="spellEnd"/>
+            <w:proofErr w:type="gramEnd"/>
+            <w:r>
+              <w:rPr>
+                <w:sz w:val="20"/>
+                <w:szCs w:val="20"/>
+              </w:rPr>
+              <w:t xml:space="preserve"> will </w:t>
             </w:r>
             <w:r>
               <w:rPr>
@@ -3528,6 +3859,7 @@
                 <w:szCs w:val="20"/>
               </w:rPr>
             </w:pPr>
+            <w:proofErr w:type="spellStart"/>
             <w:r>
               <w:rPr>
                 <w:b/>
@@ -3537,6 +3869,7 @@
               </w:rPr>
               <w:t>vehicleId</w:t>
             </w:r>
+            <w:proofErr w:type="spellEnd"/>
           </w:p>
         </w:tc>
         <w:tc>
@@ -3623,6 +3956,7 @@
                 <w:szCs w:val="20"/>
               </w:rPr>
             </w:pPr>
+            <w:proofErr w:type="spellStart"/>
             <w:r>
               <w:rPr>
                 <w:b/>
@@ -3632,6 +3966,7 @@
               </w:rPr>
               <w:t>responseMsg</w:t>
             </w:r>
+            <w:proofErr w:type="spellEnd"/>
           </w:p>
         </w:tc>
         <w:tc>
@@ -3718,6 +4053,7 @@
                 <w:szCs w:val="20"/>
               </w:rPr>
             </w:pPr>
+            <w:proofErr w:type="spellStart"/>
             <w:r>
               <w:rPr>
                 <w:b/>
@@ -3727,6 +4063,7 @@
               </w:rPr>
               <w:t>errorMsg</w:t>
             </w:r>
+            <w:proofErr w:type="spellEnd"/>
             <w:r>
               <w:rPr>
                 <w:rFonts w:ascii="Calibri" w:eastAsia="Times New Roman" w:hAnsi="Calibri" w:cs="Calibri"/>
@@ -3788,13 +4125,22 @@
           <w:i/>
         </w:rPr>
       </w:pPr>
+      <w:proofErr w:type="spellStart"/>
       <w:r>
         <w:rPr>
           <w:b/>
           <w:i/>
         </w:rPr>
         <w:lastRenderedPageBreak/>
-        <w:t xml:space="preserve">getRegisteredmHealthVehicleList </w:t>
+        <w:t>getRegisteredmHealthVehicleList</w:t>
+      </w:r>
+      <w:proofErr w:type="spellEnd"/>
+      <w:r>
+        <w:rPr>
+          <w:b/>
+          <w:i/>
+        </w:rPr>
+        <w:t xml:space="preserve"> </w:t>
       </w:r>
       <w:r>
         <w:rPr>
@@ -3828,12 +4174,21 @@
           <w:i/>
         </w:rPr>
       </w:pPr>
-      <w:r>
-        <w:rPr>
-          <w:b/>
-          <w:i/>
-        </w:rPr>
-        <w:t xml:space="preserve">ref url:  </w:t>
+      <w:proofErr w:type="gramStart"/>
+      <w:r>
+        <w:rPr>
+          <w:b/>
+          <w:i/>
+        </w:rPr>
+        <w:t>ref</w:t>
+      </w:r>
+      <w:proofErr w:type="gramEnd"/>
+      <w:r>
+        <w:rPr>
+          <w:b/>
+          <w:i/>
+        </w:rPr>
+        <w:t xml:space="preserve"> url:  </w:t>
       </w:r>
       <w:r>
         <w:rPr>
@@ -3849,12 +4204,21 @@
         </w:rPr>
         <w:t xml:space="preserve">http://localhost:8080/motech-platform-server/module/OpenXCDataInterface/ </w:t>
       </w:r>
-      <w:r>
-        <w:rPr>
-          <w:b/>
-          <w:i/>
-        </w:rPr>
-        <w:t xml:space="preserve">getRegisteredmHealthVehicleList </w:t>
+      <w:proofErr w:type="spellStart"/>
+      <w:r>
+        <w:rPr>
+          <w:b/>
+          <w:i/>
+        </w:rPr>
+        <w:t>getRegisteredmHealthVehicleList</w:t>
+      </w:r>
+      <w:proofErr w:type="spellEnd"/>
+      <w:r>
+        <w:rPr>
+          <w:b/>
+          <w:i/>
+        </w:rPr>
+        <w:t xml:space="preserve"> </w:t>
       </w:r>
     </w:p>
     <w:tbl>
@@ -3888,6 +4252,7 @@
                 <w:color w:val="FFFFFF" w:themeColor="background1"/>
               </w:rPr>
             </w:pPr>
+            <w:proofErr w:type="spellStart"/>
             <w:r>
               <w:rPr>
                 <w:rFonts w:ascii="Calibri" w:hAnsi="Calibri" w:cs="Times New Roman"/>
@@ -3896,6 +4261,7 @@
               </w:rPr>
               <w:t>getRegisteredmHealthVehicleList</w:t>
             </w:r>
+            <w:proofErr w:type="spellEnd"/>
           </w:p>
         </w:tc>
       </w:tr>
@@ -4004,7 +4370,27 @@
                 <w:sz w:val="20"/>
                 <w:szCs w:val="20"/>
               </w:rPr>
-              <w:t>Displaying the list of all the registered vehicles using the web service exposed API getRegisteredmHealthVehicleList ().</w:t>
+              <w:t xml:space="preserve">Displaying the list of all the registered vehicles using the web service exposed API </w:t>
+            </w:r>
+            <w:proofErr w:type="spellStart"/>
+            <w:r>
+              <w:rPr>
+                <w:rFonts w:ascii="Calibri" w:eastAsia="Times New Roman" w:hAnsi="Calibri" w:cs="Calibri"/>
+                <w:color w:val="000000"/>
+                <w:sz w:val="20"/>
+                <w:szCs w:val="20"/>
+              </w:rPr>
+              <w:t>getRegisteredmHealthVehicleList</w:t>
+            </w:r>
+            <w:proofErr w:type="spellEnd"/>
+            <w:r>
+              <w:rPr>
+                <w:rFonts w:ascii="Calibri" w:eastAsia="Times New Roman" w:hAnsi="Calibri" w:cs="Calibri"/>
+                <w:color w:val="000000"/>
+                <w:sz w:val="20"/>
+                <w:szCs w:val="20"/>
+              </w:rPr>
+              <w:t xml:space="preserve"> ().</w:t>
             </w:r>
           </w:p>
         </w:tc>
@@ -4118,14 +4504,25 @@
                 <w:szCs w:val="20"/>
               </w:rPr>
             </w:pPr>
-            <w:r>
-              <w:rPr>
-                <w:rFonts w:ascii="Calibri" w:eastAsia="Times New Roman" w:hAnsi="Calibri" w:cs="Calibri"/>
-                <w:color w:val="000000"/>
-                <w:sz w:val="20"/>
-                <w:szCs w:val="20"/>
-              </w:rPr>
-              <w:t xml:space="preserve">Json </w:t>
+            <w:proofErr w:type="spellStart"/>
+            <w:r>
+              <w:rPr>
+                <w:rFonts w:ascii="Calibri" w:eastAsia="Times New Roman" w:hAnsi="Calibri" w:cs="Calibri"/>
+                <w:color w:val="000000"/>
+                <w:sz w:val="20"/>
+                <w:szCs w:val="20"/>
+              </w:rPr>
+              <w:t>Json</w:t>
+            </w:r>
+            <w:proofErr w:type="spellEnd"/>
+            <w:r>
+              <w:rPr>
+                <w:rFonts w:ascii="Calibri" w:eastAsia="Times New Roman" w:hAnsi="Calibri" w:cs="Calibri"/>
+                <w:color w:val="000000"/>
+                <w:sz w:val="20"/>
+                <w:szCs w:val="20"/>
+              </w:rPr>
+              <w:t xml:space="preserve"> </w:t>
             </w:r>
             <w:r>
               <w:rPr>
@@ -4182,6 +4579,7 @@
               </w:rPr>
               <w:t xml:space="preserve"> which includes (</w:t>
             </w:r>
+            <w:proofErr w:type="spellStart"/>
             <w:r>
               <w:rPr>
                 <w:b/>
@@ -4191,6 +4589,7 @@
               </w:rPr>
               <w:t>vehicleId</w:t>
             </w:r>
+            <w:proofErr w:type="spellEnd"/>
             <w:r>
               <w:rPr>
                 <w:b/>
@@ -4200,6 +4599,7 @@
               </w:rPr>
               <w:t xml:space="preserve">, </w:t>
             </w:r>
+            <w:proofErr w:type="spellStart"/>
             <w:r>
               <w:rPr>
                 <w:b/>
@@ -4207,8 +4607,129 @@
                 <w:sz w:val="20"/>
                 <w:szCs w:val="20"/>
               </w:rPr>
-              <w:t>vehRegnNo, vehChasisNo, vehMake, vehModel, contactNo, emailId, registeredOn</w:t>
-            </w:r>
+              <w:t>vehRegnNo</w:t>
+            </w:r>
+            <w:proofErr w:type="spellEnd"/>
+            <w:r>
+              <w:rPr>
+                <w:b/>
+                <w:i/>
+                <w:sz w:val="20"/>
+                <w:szCs w:val="20"/>
+              </w:rPr>
+              <w:t xml:space="preserve">, </w:t>
+            </w:r>
+            <w:proofErr w:type="spellStart"/>
+            <w:r>
+              <w:rPr>
+                <w:b/>
+                <w:i/>
+                <w:sz w:val="20"/>
+                <w:szCs w:val="20"/>
+              </w:rPr>
+              <w:t>vehChasisNo</w:t>
+            </w:r>
+            <w:proofErr w:type="spellEnd"/>
+            <w:r>
+              <w:rPr>
+                <w:b/>
+                <w:i/>
+                <w:sz w:val="20"/>
+                <w:szCs w:val="20"/>
+              </w:rPr>
+              <w:t xml:space="preserve">, </w:t>
+            </w:r>
+            <w:proofErr w:type="spellStart"/>
+            <w:r>
+              <w:rPr>
+                <w:b/>
+                <w:i/>
+                <w:sz w:val="20"/>
+                <w:szCs w:val="20"/>
+              </w:rPr>
+              <w:t>vehMake</w:t>
+            </w:r>
+            <w:proofErr w:type="spellEnd"/>
+            <w:r>
+              <w:rPr>
+                <w:b/>
+                <w:i/>
+                <w:sz w:val="20"/>
+                <w:szCs w:val="20"/>
+              </w:rPr>
+              <w:t xml:space="preserve">, </w:t>
+            </w:r>
+            <w:proofErr w:type="spellStart"/>
+            <w:r>
+              <w:rPr>
+                <w:b/>
+                <w:i/>
+                <w:sz w:val="20"/>
+                <w:szCs w:val="20"/>
+              </w:rPr>
+              <w:t>vehModel</w:t>
+            </w:r>
+            <w:proofErr w:type="spellEnd"/>
+            <w:r>
+              <w:rPr>
+                <w:b/>
+                <w:i/>
+                <w:sz w:val="20"/>
+                <w:szCs w:val="20"/>
+              </w:rPr>
+              <w:t xml:space="preserve">, </w:t>
+            </w:r>
+            <w:proofErr w:type="spellStart"/>
+            <w:r>
+              <w:rPr>
+                <w:b/>
+                <w:i/>
+                <w:sz w:val="20"/>
+                <w:szCs w:val="20"/>
+              </w:rPr>
+              <w:t>contactNo</w:t>
+            </w:r>
+            <w:proofErr w:type="spellEnd"/>
+            <w:r>
+              <w:rPr>
+                <w:b/>
+                <w:i/>
+                <w:sz w:val="20"/>
+                <w:szCs w:val="20"/>
+              </w:rPr>
+              <w:t xml:space="preserve">, </w:t>
+            </w:r>
+            <w:proofErr w:type="spellStart"/>
+            <w:r>
+              <w:rPr>
+                <w:b/>
+                <w:i/>
+                <w:sz w:val="20"/>
+                <w:szCs w:val="20"/>
+              </w:rPr>
+              <w:t>emailId</w:t>
+            </w:r>
+            <w:proofErr w:type="spellEnd"/>
+            <w:r>
+              <w:rPr>
+                <w:b/>
+                <w:i/>
+                <w:sz w:val="20"/>
+                <w:szCs w:val="20"/>
+              </w:rPr>
+              <w:t xml:space="preserve">, </w:t>
+            </w:r>
+            <w:proofErr w:type="spellStart"/>
+            <w:r>
+              <w:rPr>
+                <w:b/>
+                <w:i/>
+                <w:sz w:val="20"/>
+                <w:szCs w:val="20"/>
+              </w:rPr>
+              <w:t>registeredOn</w:t>
+            </w:r>
+            <w:proofErr w:type="spellEnd"/>
             <w:r>
               <w:rPr>
                 <w:b/>
@@ -4261,12 +4782,21 @@
           <w:i/>
         </w:rPr>
       </w:pPr>
-      <w:r>
-        <w:rPr>
-          <w:b/>
-          <w:i/>
-        </w:rPr>
-        <w:t xml:space="preserve">getmHealthVehicleId </w:t>
+      <w:proofErr w:type="spellStart"/>
+      <w:r>
+        <w:rPr>
+          <w:b/>
+          <w:i/>
+        </w:rPr>
+        <w:t>getmHealthVehicleId</w:t>
+      </w:r>
+      <w:proofErr w:type="spellEnd"/>
+      <w:r>
+        <w:rPr>
+          <w:b/>
+          <w:i/>
+        </w:rPr>
+        <w:t xml:space="preserve"> </w:t>
       </w:r>
       <w:r>
         <w:rPr>
@@ -4300,12 +4830,21 @@
           <w:i/>
         </w:rPr>
       </w:pPr>
-      <w:r>
-        <w:rPr>
-          <w:b/>
-          <w:i/>
-        </w:rPr>
-        <w:t xml:space="preserve">ref url:  </w:t>
+      <w:proofErr w:type="gramStart"/>
+      <w:r>
+        <w:rPr>
+          <w:b/>
+          <w:i/>
+        </w:rPr>
+        <w:t>ref</w:t>
+      </w:r>
+      <w:proofErr w:type="gramEnd"/>
+      <w:r>
+        <w:rPr>
+          <w:b/>
+          <w:i/>
+        </w:rPr>
+        <w:t xml:space="preserve"> url:  </w:t>
       </w:r>
       <w:r>
         <w:rPr>
@@ -4321,12 +4860,37 @@
         </w:rPr>
         <w:t xml:space="preserve">http://localhost:8080/motech-platform-server/module/OpenXCDataInterface/ </w:t>
       </w:r>
-      <w:r>
-        <w:rPr>
-          <w:b/>
-          <w:i/>
-        </w:rPr>
-        <w:t>getmHealthVehicleId/{ vehicleRegistrationNo }</w:t>
+      <w:proofErr w:type="spellStart"/>
+      <w:r>
+        <w:rPr>
+          <w:b/>
+          <w:i/>
+        </w:rPr>
+        <w:t>getmHealthVehicleId</w:t>
+      </w:r>
+      <w:proofErr w:type="spellEnd"/>
+      <w:r>
+        <w:rPr>
+          <w:b/>
+          <w:i/>
+        </w:rPr>
+        <w:t xml:space="preserve">/{ </w:t>
+      </w:r>
+      <w:proofErr w:type="spellStart"/>
+      <w:r>
+        <w:rPr>
+          <w:b/>
+          <w:i/>
+        </w:rPr>
+        <w:t>vehicleRegistrationNo</w:t>
+      </w:r>
+      <w:proofErr w:type="spellEnd"/>
+      <w:r>
+        <w:rPr>
+          <w:b/>
+          <w:i/>
+        </w:rPr>
+        <w:t xml:space="preserve"> }</w:t>
       </w:r>
     </w:p>
     <w:tbl>
@@ -4360,6 +4924,7 @@
                 <w:color w:val="FFFFFF" w:themeColor="background1"/>
               </w:rPr>
             </w:pPr>
+            <w:proofErr w:type="spellStart"/>
             <w:r>
               <w:rPr>
                 <w:rFonts w:ascii="Calibri" w:hAnsi="Calibri" w:cs="Times New Roman"/>
@@ -4368,6 +4933,7 @@
               </w:rPr>
               <w:t>getmHealthVehicleId</w:t>
             </w:r>
+            <w:proofErr w:type="spellEnd"/>
           </w:p>
         </w:tc>
       </w:tr>
@@ -4476,7 +5042,27 @@
                 <w:sz w:val="20"/>
                 <w:szCs w:val="20"/>
               </w:rPr>
-              <w:t>Get registered vehicle ID using the web service exposed API getmHealthVehicleId ().</w:t>
+              <w:t xml:space="preserve">Get registered vehicle ID using the web service exposed API </w:t>
+            </w:r>
+            <w:proofErr w:type="spellStart"/>
+            <w:r>
+              <w:rPr>
+                <w:rFonts w:ascii="Calibri" w:eastAsia="Times New Roman" w:hAnsi="Calibri" w:cs="Calibri"/>
+                <w:color w:val="000000"/>
+                <w:sz w:val="20"/>
+                <w:szCs w:val="20"/>
+              </w:rPr>
+              <w:t>getmHealthVehicleId</w:t>
+            </w:r>
+            <w:proofErr w:type="spellEnd"/>
+            <w:r>
+              <w:rPr>
+                <w:rFonts w:ascii="Calibri" w:eastAsia="Times New Roman" w:hAnsi="Calibri" w:cs="Calibri"/>
+                <w:color w:val="000000"/>
+                <w:sz w:val="20"/>
+                <w:szCs w:val="20"/>
+              </w:rPr>
+              <w:t xml:space="preserve"> ().</w:t>
             </w:r>
           </w:p>
         </w:tc>
@@ -4547,6 +5133,7 @@
                 <w:szCs w:val="20"/>
               </w:rPr>
             </w:pPr>
+            <w:proofErr w:type="spellStart"/>
             <w:r>
               <w:rPr>
                 <w:b/>
@@ -4556,6 +5143,7 @@
               </w:rPr>
               <w:t>vehicleRegistrationNo</w:t>
             </w:r>
+            <w:proofErr w:type="spellEnd"/>
           </w:p>
         </w:tc>
       </w:tr>
@@ -4608,6 +5196,7 @@
               </w:rPr>
               <w:t xml:space="preserve">Data in </w:t>
             </w:r>
+            <w:proofErr w:type="spellStart"/>
             <w:r>
               <w:rPr>
                 <w:rFonts w:ascii="Calibri" w:eastAsia="Times New Roman" w:hAnsi="Calibri" w:cs="Calibri"/>
@@ -4617,6 +5206,7 @@
               </w:rPr>
               <w:t>Json</w:t>
             </w:r>
+            <w:proofErr w:type="spellEnd"/>
             <w:r>
               <w:rPr>
                 <w:rFonts w:ascii="Calibri" w:eastAsia="Times New Roman" w:hAnsi="Calibri" w:cs="Calibri"/>
@@ -4670,8 +5260,19 @@
                 <w:sz w:val="20"/>
                 <w:szCs w:val="20"/>
               </w:rPr>
-              <w:t xml:space="preserve"> Json</w:t>
-            </w:r>
+              <w:t xml:space="preserve"> </w:t>
+            </w:r>
+            <w:proofErr w:type="spellStart"/>
+            <w:r>
+              <w:rPr>
+                <w:b/>
+                <w:i/>
+                <w:sz w:val="20"/>
+                <w:szCs w:val="20"/>
+              </w:rPr>
+              <w:t>Json</w:t>
+            </w:r>
+            <w:proofErr w:type="spellEnd"/>
           </w:p>
         </w:tc>
         <w:tc>
@@ -4715,12 +5316,21 @@
           <w:i/>
         </w:rPr>
       </w:pPr>
-      <w:r>
-        <w:rPr>
-          <w:b/>
-          <w:i/>
-        </w:rPr>
-        <w:t xml:space="preserve">getmHealthVehicleLocation </w:t>
+      <w:proofErr w:type="spellStart"/>
+      <w:r>
+        <w:rPr>
+          <w:b/>
+          <w:i/>
+        </w:rPr>
+        <w:t>getmHealthVehicleLocation</w:t>
+      </w:r>
+      <w:proofErr w:type="spellEnd"/>
+      <w:r>
+        <w:rPr>
+          <w:b/>
+          <w:i/>
+        </w:rPr>
+        <w:t xml:space="preserve"> </w:t>
       </w:r>
       <w:r>
         <w:rPr>
@@ -4754,12 +5364,21 @@
           <w:i/>
         </w:rPr>
       </w:pPr>
-      <w:r>
-        <w:rPr>
-          <w:b/>
-          <w:i/>
-        </w:rPr>
-        <w:t xml:space="preserve">ref url:  </w:t>
+      <w:proofErr w:type="gramStart"/>
+      <w:r>
+        <w:rPr>
+          <w:b/>
+          <w:i/>
+        </w:rPr>
+        <w:t>ref</w:t>
+      </w:r>
+      <w:proofErr w:type="gramEnd"/>
+      <w:r>
+        <w:rPr>
+          <w:b/>
+          <w:i/>
+        </w:rPr>
+        <w:t xml:space="preserve"> url:  </w:t>
       </w:r>
       <w:r>
         <w:rPr>
@@ -4775,19 +5394,36 @@
         </w:rPr>
         <w:t xml:space="preserve">http://localhost:8080/motech-platform-server/module/OpenXCDataInterface/ </w:t>
       </w:r>
-      <w:r>
-        <w:rPr>
-          <w:b/>
-          <w:i/>
-        </w:rPr>
-        <w:t xml:space="preserve">getmHealthVehicleLocation </w:t>
-      </w:r>
-      <w:r>
-        <w:rPr>
-          <w:b/>
-          <w:i/>
-        </w:rPr>
-        <w:t>/{ vehicle</w:t>
+      <w:proofErr w:type="spellStart"/>
+      <w:r>
+        <w:rPr>
+          <w:b/>
+          <w:i/>
+        </w:rPr>
+        <w:t>getmHealthVehicleLocation</w:t>
+      </w:r>
+      <w:proofErr w:type="spellEnd"/>
+      <w:r>
+        <w:rPr>
+          <w:b/>
+          <w:i/>
+        </w:rPr>
+        <w:t xml:space="preserve"> </w:t>
+      </w:r>
+      <w:r>
+        <w:rPr>
+          <w:b/>
+          <w:i/>
+        </w:rPr>
+        <w:t xml:space="preserve">/{ </w:t>
+      </w:r>
+      <w:proofErr w:type="spellStart"/>
+      <w:r>
+        <w:rPr>
+          <w:b/>
+          <w:i/>
+        </w:rPr>
+        <w:t>vehicle</w:t>
       </w:r>
       <w:r>
         <w:rPr>
@@ -4796,6 +5432,7 @@
         </w:rPr>
         <w:t>Id</w:t>
       </w:r>
+      <w:proofErr w:type="spellEnd"/>
       <w:r>
         <w:rPr>
           <w:b/>
@@ -4835,6 +5472,7 @@
                 <w:color w:val="FFFFFF" w:themeColor="background1"/>
               </w:rPr>
             </w:pPr>
+            <w:proofErr w:type="spellStart"/>
             <w:r>
               <w:rPr>
                 <w:rFonts w:ascii="Calibri" w:hAnsi="Calibri"/>
@@ -4843,6 +5481,7 @@
               </w:rPr>
               <w:t>getmHealthVehicleLocation</w:t>
             </w:r>
+            <w:proofErr w:type="spellEnd"/>
           </w:p>
         </w:tc>
       </w:tr>
@@ -4951,7 +5590,38 @@
                 <w:sz w:val="20"/>
                 <w:szCs w:val="20"/>
               </w:rPr>
-              <w:t>Get current location of a vehicle using the web service exposed API getmHealthVehicleLocation().</w:t>
+              <w:t xml:space="preserve">Get current location of a vehicle using the web service exposed API </w:t>
+            </w:r>
+            <w:proofErr w:type="spellStart"/>
+            <w:proofErr w:type="gramStart"/>
+            <w:r>
+              <w:rPr>
+                <w:rFonts w:ascii="Calibri" w:eastAsia="Times New Roman" w:hAnsi="Calibri" w:cs="Calibri"/>
+                <w:color w:val="000000"/>
+                <w:sz w:val="20"/>
+                <w:szCs w:val="20"/>
+              </w:rPr>
+              <w:t>getmHealthVehicleLocation</w:t>
+            </w:r>
+            <w:proofErr w:type="spellEnd"/>
+            <w:r>
+              <w:rPr>
+                <w:rFonts w:ascii="Calibri" w:eastAsia="Times New Roman" w:hAnsi="Calibri" w:cs="Calibri"/>
+                <w:color w:val="000000"/>
+                <w:sz w:val="20"/>
+                <w:szCs w:val="20"/>
+              </w:rPr>
+              <w:t>(</w:t>
+            </w:r>
+            <w:proofErr w:type="gramEnd"/>
+            <w:r>
+              <w:rPr>
+                <w:rFonts w:ascii="Calibri" w:eastAsia="Times New Roman" w:hAnsi="Calibri" w:cs="Calibri"/>
+                <w:color w:val="000000"/>
+                <w:sz w:val="20"/>
+                <w:szCs w:val="20"/>
+              </w:rPr>
+              <w:t>).</w:t>
             </w:r>
           </w:p>
         </w:tc>
@@ -5022,6 +5692,7 @@
                 <w:szCs w:val="20"/>
               </w:rPr>
             </w:pPr>
+            <w:proofErr w:type="spellStart"/>
             <w:r>
               <w:rPr>
                 <w:b/>
@@ -5040,6 +5711,7 @@
               </w:rPr>
               <w:t>Id</w:t>
             </w:r>
+            <w:proofErr w:type="spellEnd"/>
           </w:p>
         </w:tc>
       </w:tr>
@@ -5092,6 +5764,7 @@
               </w:rPr>
               <w:t xml:space="preserve">Data in </w:t>
             </w:r>
+            <w:proofErr w:type="spellStart"/>
             <w:r>
               <w:rPr>
                 <w:rFonts w:ascii="Calibri" w:eastAsia="Times New Roman" w:hAnsi="Calibri" w:cs="Calibri"/>
@@ -5101,6 +5774,7 @@
               </w:rPr>
               <w:t>Json</w:t>
             </w:r>
+            <w:proofErr w:type="spellEnd"/>
             <w:r>
               <w:rPr>
                 <w:rFonts w:ascii="Calibri" w:eastAsia="Times New Roman" w:hAnsi="Calibri" w:cs="Calibri"/>
@@ -5163,8 +5837,19 @@
                 <w:sz w:val="20"/>
                 <w:szCs w:val="20"/>
               </w:rPr>
-              <w:t>of a vehicle as Json</w:t>
-            </w:r>
+              <w:t xml:space="preserve">of a vehicle as </w:t>
+            </w:r>
+            <w:proofErr w:type="spellStart"/>
+            <w:r>
+              <w:rPr>
+                <w:b/>
+                <w:i/>
+                <w:sz w:val="20"/>
+                <w:szCs w:val="20"/>
+              </w:rPr>
+              <w:t>Json</w:t>
+            </w:r>
+            <w:proofErr w:type="spellEnd"/>
           </w:p>
         </w:tc>
         <w:tc>
@@ -5208,6 +5893,7 @@
           <w:i/>
         </w:rPr>
       </w:pPr>
+      <w:proofErr w:type="spellStart"/>
       <w:r>
         <w:rPr>
           <w:b/>
@@ -5216,6 +5902,7 @@
         <w:lastRenderedPageBreak/>
         <w:t>getAllmHealthVehiclesLocation</w:t>
       </w:r>
+      <w:proofErr w:type="spellEnd"/>
       <w:r>
         <w:rPr>
           <w:b/>
@@ -5255,12 +5942,21 @@
           <w:i/>
         </w:rPr>
       </w:pPr>
-      <w:r>
-        <w:rPr>
-          <w:b/>
-          <w:i/>
-        </w:rPr>
-        <w:t xml:space="preserve">ref url:  </w:t>
+      <w:proofErr w:type="gramStart"/>
+      <w:r>
+        <w:rPr>
+          <w:b/>
+          <w:i/>
+        </w:rPr>
+        <w:t>ref</w:t>
+      </w:r>
+      <w:proofErr w:type="gramEnd"/>
+      <w:r>
+        <w:rPr>
+          <w:b/>
+          <w:i/>
+        </w:rPr>
+        <w:t xml:space="preserve"> url:  </w:t>
       </w:r>
       <w:r>
         <w:rPr>
@@ -5276,6 +5972,7 @@
         </w:rPr>
         <w:t xml:space="preserve">http://localhost:8080/motech-platform-server/module/OpenXCDataInterface/ </w:t>
       </w:r>
+      <w:proofErr w:type="spellStart"/>
       <w:r>
         <w:rPr>
           <w:b/>
@@ -5283,6 +5980,7 @@
         </w:rPr>
         <w:t>getAllmHealthVehiclesLocation</w:t>
       </w:r>
+      <w:proofErr w:type="spellEnd"/>
       <w:r>
         <w:rPr>
           <w:b/>
@@ -5322,6 +6020,7 @@
                 <w:color w:val="FFFFFF" w:themeColor="background1"/>
               </w:rPr>
             </w:pPr>
+            <w:proofErr w:type="spellStart"/>
             <w:r>
               <w:rPr>
                 <w:rFonts w:ascii="Calibri" w:hAnsi="Calibri" w:cs="Times New Roman"/>
@@ -5330,6 +6029,7 @@
               </w:rPr>
               <w:t>getAllmHealthVehiclesLocation</w:t>
             </w:r>
+            <w:proofErr w:type="spellEnd"/>
           </w:p>
         </w:tc>
       </w:tr>
@@ -5438,7 +6138,38 @@
                 <w:sz w:val="20"/>
                 <w:szCs w:val="20"/>
               </w:rPr>
-              <w:t>Get the list of all vehicle locations using the web service exposed API getAllmHealthVehiclesLocation().</w:t>
+              <w:t xml:space="preserve">Get the list of all vehicle locations using the web service exposed API </w:t>
+            </w:r>
+            <w:proofErr w:type="spellStart"/>
+            <w:proofErr w:type="gramStart"/>
+            <w:r>
+              <w:rPr>
+                <w:rFonts w:ascii="Calibri" w:eastAsia="Times New Roman" w:hAnsi="Calibri" w:cs="Calibri"/>
+                <w:color w:val="000000"/>
+                <w:sz w:val="20"/>
+                <w:szCs w:val="20"/>
+              </w:rPr>
+              <w:t>getAllmHealthVehiclesLocation</w:t>
+            </w:r>
+            <w:proofErr w:type="spellEnd"/>
+            <w:r>
+              <w:rPr>
+                <w:rFonts w:ascii="Calibri" w:eastAsia="Times New Roman" w:hAnsi="Calibri" w:cs="Calibri"/>
+                <w:color w:val="000000"/>
+                <w:sz w:val="20"/>
+                <w:szCs w:val="20"/>
+              </w:rPr>
+              <w:t>(</w:t>
+            </w:r>
+            <w:proofErr w:type="gramEnd"/>
+            <w:r>
+              <w:rPr>
+                <w:rFonts w:ascii="Calibri" w:eastAsia="Times New Roman" w:hAnsi="Calibri" w:cs="Calibri"/>
+                <w:color w:val="000000"/>
+                <w:sz w:val="20"/>
+                <w:szCs w:val="20"/>
+              </w:rPr>
+              <w:t>).</w:t>
             </w:r>
           </w:p>
         </w:tc>
@@ -5561,14 +6292,25 @@
               </w:rPr>
               <w:t xml:space="preserve">Data as </w:t>
             </w:r>
-            <w:r>
-              <w:rPr>
-                <w:rFonts w:ascii="Calibri" w:eastAsia="Times New Roman" w:hAnsi="Calibri" w:cs="Calibri"/>
-                <w:color w:val="000000"/>
-                <w:sz w:val="20"/>
-                <w:szCs w:val="20"/>
-              </w:rPr>
-              <w:t xml:space="preserve">Json </w:t>
+            <w:proofErr w:type="spellStart"/>
+            <w:r>
+              <w:rPr>
+                <w:rFonts w:ascii="Calibri" w:eastAsia="Times New Roman" w:hAnsi="Calibri" w:cs="Calibri"/>
+                <w:color w:val="000000"/>
+                <w:sz w:val="20"/>
+                <w:szCs w:val="20"/>
+              </w:rPr>
+              <w:t>Json</w:t>
+            </w:r>
+            <w:proofErr w:type="spellEnd"/>
+            <w:r>
+              <w:rPr>
+                <w:rFonts w:ascii="Calibri" w:eastAsia="Times New Roman" w:hAnsi="Calibri" w:cs="Calibri"/>
+                <w:color w:val="000000"/>
+                <w:sz w:val="20"/>
+                <w:szCs w:val="20"/>
+              </w:rPr>
+              <w:t xml:space="preserve"> </w:t>
             </w:r>
             <w:r>
               <w:rPr>
@@ -5641,8 +6383,9 @@
                 <w:sz w:val="20"/>
                 <w:szCs w:val="20"/>
               </w:rPr>
-              <w:t xml:space="preserve">(vehicleid, latitude, longitude, address) </w:t>
-            </w:r>
+              <w:t>(</w:t>
+            </w:r>
+            <w:proofErr w:type="spellStart"/>
             <w:r>
               <w:rPr>
                 <w:b/>
@@ -5650,8 +6393,38 @@
                 <w:sz w:val="20"/>
                 <w:szCs w:val="20"/>
               </w:rPr>
-              <w:t>list as JsonArray</w:t>
-            </w:r>
+              <w:t>vehicleid</w:t>
+            </w:r>
+            <w:proofErr w:type="spellEnd"/>
+            <w:r>
+              <w:rPr>
+                <w:b/>
+                <w:i/>
+                <w:sz w:val="20"/>
+                <w:szCs w:val="20"/>
+              </w:rPr>
+              <w:t xml:space="preserve">, latitude, longitude, address) </w:t>
+            </w:r>
+            <w:r>
+              <w:rPr>
+                <w:b/>
+                <w:i/>
+                <w:sz w:val="20"/>
+                <w:szCs w:val="20"/>
+              </w:rPr>
+              <w:t xml:space="preserve">list as </w:t>
+            </w:r>
+            <w:proofErr w:type="spellStart"/>
+            <w:r>
+              <w:rPr>
+                <w:b/>
+                <w:i/>
+                <w:sz w:val="20"/>
+                <w:szCs w:val="20"/>
+              </w:rPr>
+              <w:t>JsonArray</w:t>
+            </w:r>
+            <w:proofErr w:type="spellEnd"/>
           </w:p>
         </w:tc>
         <w:tc>
@@ -5695,6 +6468,7 @@
           <w:i/>
         </w:rPr>
       </w:pPr>
+      <w:proofErr w:type="spellStart"/>
       <w:r>
         <w:rPr>
           <w:b/>
@@ -5702,6 +6476,7 @@
         </w:rPr>
         <w:t>getmHealthVehicleRoute</w:t>
       </w:r>
+      <w:proofErr w:type="spellEnd"/>
       <w:r>
         <w:rPr>
           <w:b/>
@@ -5734,12 +6509,21 @@
           <w:i/>
         </w:rPr>
       </w:pPr>
-      <w:r>
-        <w:rPr>
-          <w:b/>
-          <w:i/>
-        </w:rPr>
-        <w:t xml:space="preserve">ref url:  </w:t>
+      <w:proofErr w:type="gramStart"/>
+      <w:r>
+        <w:rPr>
+          <w:b/>
+          <w:i/>
+        </w:rPr>
+        <w:t>ref</w:t>
+      </w:r>
+      <w:proofErr w:type="gramEnd"/>
+      <w:r>
+        <w:rPr>
+          <w:b/>
+          <w:i/>
+        </w:rPr>
+        <w:t xml:space="preserve"> url:  </w:t>
       </w:r>
       <w:r>
         <w:rPr>
@@ -5755,12 +6539,37 @@
         </w:rPr>
         <w:t xml:space="preserve">http://localhost:8080/motech-platform-server/module/OpenXCDataInterface/ </w:t>
       </w:r>
-      <w:r>
-        <w:rPr>
-          <w:b/>
-          <w:i/>
-        </w:rPr>
-        <w:t>getmHealthVehicleRoute/{vehicleId}</w:t>
+      <w:proofErr w:type="spellStart"/>
+      <w:r>
+        <w:rPr>
+          <w:b/>
+          <w:i/>
+        </w:rPr>
+        <w:t>getmHealthVehicleRoute</w:t>
+      </w:r>
+      <w:proofErr w:type="spellEnd"/>
+      <w:r>
+        <w:rPr>
+          <w:b/>
+          <w:i/>
+        </w:rPr>
+        <w:t>/{</w:t>
+      </w:r>
+      <w:proofErr w:type="spellStart"/>
+      <w:r>
+        <w:rPr>
+          <w:b/>
+          <w:i/>
+        </w:rPr>
+        <w:t>vehicleId</w:t>
+      </w:r>
+      <w:proofErr w:type="spellEnd"/>
+      <w:r>
+        <w:rPr>
+          <w:b/>
+          <w:i/>
+        </w:rPr>
+        <w:t>}</w:t>
       </w:r>
     </w:p>
     <w:tbl>
@@ -5794,6 +6603,7 @@
                 <w:color w:val="FFFFFF" w:themeColor="background1"/>
               </w:rPr>
             </w:pPr>
+            <w:proofErr w:type="spellStart"/>
             <w:r>
               <w:rPr>
                 <w:rFonts w:ascii="Calibri" w:hAnsi="Calibri" w:cs="Times New Roman"/>
@@ -5802,6 +6612,7 @@
               </w:rPr>
               <w:t>getmHealthVehicleRoute</w:t>
             </w:r>
+            <w:proofErr w:type="spellEnd"/>
           </w:p>
         </w:tc>
       </w:tr>
@@ -5910,7 +6721,27 @@
                 <w:sz w:val="20"/>
                 <w:szCs w:val="20"/>
               </w:rPr>
-              <w:t>Vehicle traversed route is displayed in latitude and longitude using the web service exposed API getmHealthVehicleRoute ().</w:t>
+              <w:t xml:space="preserve">Vehicle traversed route is displayed in latitude and longitude using the web service exposed API </w:t>
+            </w:r>
+            <w:proofErr w:type="spellStart"/>
+            <w:r>
+              <w:rPr>
+                <w:rFonts w:ascii="Calibri" w:eastAsia="Times New Roman" w:hAnsi="Calibri" w:cs="Calibri"/>
+                <w:color w:val="000000"/>
+                <w:sz w:val="20"/>
+                <w:szCs w:val="20"/>
+              </w:rPr>
+              <w:t>getmHealthVehicleRoute</w:t>
+            </w:r>
+            <w:proofErr w:type="spellEnd"/>
+            <w:r>
+              <w:rPr>
+                <w:rFonts w:ascii="Calibri" w:eastAsia="Times New Roman" w:hAnsi="Calibri" w:cs="Calibri"/>
+                <w:color w:val="000000"/>
+                <w:sz w:val="20"/>
+                <w:szCs w:val="20"/>
+              </w:rPr>
+              <w:t xml:space="preserve"> ().</w:t>
             </w:r>
           </w:p>
         </w:tc>
@@ -5981,6 +6812,7 @@
                 <w:szCs w:val="20"/>
               </w:rPr>
             </w:pPr>
+            <w:proofErr w:type="spellStart"/>
             <w:r>
               <w:rPr>
                 <w:b/>
@@ -5990,6 +6822,7 @@
               </w:rPr>
               <w:t>vehicleId</w:t>
             </w:r>
+            <w:proofErr w:type="spellEnd"/>
           </w:p>
         </w:tc>
       </w:tr>
@@ -6042,14 +6875,25 @@
               </w:rPr>
               <w:t xml:space="preserve">Data as </w:t>
             </w:r>
-            <w:r>
-              <w:rPr>
-                <w:rFonts w:ascii="Calibri" w:eastAsia="Times New Roman" w:hAnsi="Calibri" w:cs="Calibri"/>
-                <w:color w:val="000000"/>
-                <w:sz w:val="20"/>
-                <w:szCs w:val="20"/>
-              </w:rPr>
-              <w:t xml:space="preserve">Json </w:t>
+            <w:proofErr w:type="spellStart"/>
+            <w:r>
+              <w:rPr>
+                <w:rFonts w:ascii="Calibri" w:eastAsia="Times New Roman" w:hAnsi="Calibri" w:cs="Calibri"/>
+                <w:color w:val="000000"/>
+                <w:sz w:val="20"/>
+                <w:szCs w:val="20"/>
+              </w:rPr>
+              <w:t>Json</w:t>
+            </w:r>
+            <w:proofErr w:type="spellEnd"/>
+            <w:r>
+              <w:rPr>
+                <w:rFonts w:ascii="Calibri" w:eastAsia="Times New Roman" w:hAnsi="Calibri" w:cs="Calibri"/>
+                <w:color w:val="000000"/>
+                <w:sz w:val="20"/>
+                <w:szCs w:val="20"/>
+              </w:rPr>
+              <w:t xml:space="preserve"> </w:t>
             </w:r>
             <w:r>
               <w:rPr>
@@ -6104,8 +6948,9 @@
                 <w:sz w:val="20"/>
                 <w:szCs w:val="20"/>
               </w:rPr>
-              <w:t>(vehicleid, latitude, longitude, address)</w:t>
-            </w:r>
+              <w:t>(</w:t>
+            </w:r>
+            <w:proofErr w:type="spellStart"/>
             <w:r>
               <w:rPr>
                 <w:b/>
@@ -6113,7 +6958,46 @@
                 <w:sz w:val="20"/>
                 <w:szCs w:val="20"/>
               </w:rPr>
-              <w:t xml:space="preserve"> as Json Array</w:t>
+              <w:t>vehicleid</w:t>
+            </w:r>
+            <w:proofErr w:type="spellEnd"/>
+            <w:r>
+              <w:rPr>
+                <w:b/>
+                <w:i/>
+                <w:sz w:val="20"/>
+                <w:szCs w:val="20"/>
+              </w:rPr>
+              <w:t>, latitude, longitude, address)</w:t>
+            </w:r>
+            <w:r>
+              <w:rPr>
+                <w:b/>
+                <w:i/>
+                <w:sz w:val="20"/>
+                <w:szCs w:val="20"/>
+              </w:rPr>
+              <w:t xml:space="preserve"> as </w:t>
+            </w:r>
+            <w:proofErr w:type="spellStart"/>
+            <w:r>
+              <w:rPr>
+                <w:b/>
+                <w:i/>
+                <w:sz w:val="20"/>
+                <w:szCs w:val="20"/>
+              </w:rPr>
+              <w:t>Json</w:t>
+            </w:r>
+            <w:proofErr w:type="spellEnd"/>
+            <w:r>
+              <w:rPr>
+                <w:b/>
+                <w:i/>
+                <w:sz w:val="20"/>
+                <w:szCs w:val="20"/>
+              </w:rPr>
+              <w:t xml:space="preserve"> Array</w:t>
             </w:r>
           </w:p>
         </w:tc>
@@ -6160,6 +7044,7 @@
           <w:i/>
         </w:rPr>
       </w:pPr>
+      <w:proofErr w:type="spellStart"/>
       <w:r>
         <w:rPr>
           <w:b/>
@@ -6167,6 +7052,7 @@
         </w:rPr>
         <w:t>uploadmHealthVehicleData</w:t>
       </w:r>
+      <w:proofErr w:type="spellEnd"/>
       <w:r>
         <w:rPr>
           <w:b/>
@@ -6206,12 +7092,21 @@
           <w:i/>
         </w:rPr>
       </w:pPr>
-      <w:r>
-        <w:rPr>
-          <w:b/>
-          <w:i/>
-        </w:rPr>
-        <w:t xml:space="preserve">ref url:  </w:t>
+      <w:proofErr w:type="gramStart"/>
+      <w:r>
+        <w:rPr>
+          <w:b/>
+          <w:i/>
+        </w:rPr>
+        <w:t>ref</w:t>
+      </w:r>
+      <w:proofErr w:type="gramEnd"/>
+      <w:r>
+        <w:rPr>
+          <w:b/>
+          <w:i/>
+        </w:rPr>
+        <w:t xml:space="preserve"> url:  </w:t>
       </w:r>
       <w:r>
         <w:rPr>
@@ -6227,6 +7122,7 @@
         </w:rPr>
         <w:t xml:space="preserve">http://localhost:8080/motech-platform-server/module/OpenXCDataInterface/ </w:t>
       </w:r>
+      <w:proofErr w:type="spellStart"/>
       <w:r>
         <w:rPr>
           <w:b/>
@@ -6234,6 +7130,7 @@
         </w:rPr>
         <w:t>uploadmHealthVehicleData</w:t>
       </w:r>
+      <w:proofErr w:type="spellEnd"/>
     </w:p>
     <w:tbl>
       <w:tblPr>
@@ -6266,6 +7163,7 @@
                 <w:color w:val="FFFFFF" w:themeColor="background1"/>
               </w:rPr>
             </w:pPr>
+            <w:proofErr w:type="spellStart"/>
             <w:r>
               <w:rPr>
                 <w:rFonts w:ascii="Calibri" w:hAnsi="Calibri" w:cs="Times New Roman"/>
@@ -6274,6 +7172,7 @@
               </w:rPr>
               <w:t>uploadmHealthVehicleData</w:t>
             </w:r>
+            <w:proofErr w:type="spellEnd"/>
           </w:p>
         </w:tc>
       </w:tr>
@@ -6382,7 +7281,27 @@
                 <w:sz w:val="20"/>
                 <w:szCs w:val="20"/>
               </w:rPr>
-              <w:t>Upload location parameter and vehicle speed through uploadVehicleData () method of web service.</w:t>
+              <w:t xml:space="preserve">Upload location parameter and vehicle speed through </w:t>
+            </w:r>
+            <w:proofErr w:type="spellStart"/>
+            <w:r>
+              <w:rPr>
+                <w:rFonts w:ascii="Calibri" w:eastAsia="Times New Roman" w:hAnsi="Calibri" w:cs="Calibri"/>
+                <w:color w:val="000000"/>
+                <w:sz w:val="20"/>
+                <w:szCs w:val="20"/>
+              </w:rPr>
+              <w:t>uploadVehicleData</w:t>
+            </w:r>
+            <w:proofErr w:type="spellEnd"/>
+            <w:r>
+              <w:rPr>
+                <w:rFonts w:ascii="Calibri" w:eastAsia="Times New Roman" w:hAnsi="Calibri" w:cs="Calibri"/>
+                <w:color w:val="000000"/>
+                <w:sz w:val="20"/>
+                <w:szCs w:val="20"/>
+              </w:rPr>
+              <w:t xml:space="preserve"> () method of web service.</w:t>
             </w:r>
           </w:p>
         </w:tc>
@@ -6536,14 +7455,25 @@
                 <w:szCs w:val="20"/>
               </w:rPr>
             </w:pPr>
-            <w:r>
-              <w:rPr>
-                <w:rFonts w:ascii="Calibri" w:eastAsia="Times New Roman" w:hAnsi="Calibri" w:cs="Calibri"/>
-                <w:color w:val="000000"/>
-                <w:sz w:val="20"/>
-                <w:szCs w:val="20"/>
-              </w:rPr>
-              <w:t>vehicleId                                                        : String</w:t>
+            <w:proofErr w:type="spellStart"/>
+            <w:r>
+              <w:rPr>
+                <w:rFonts w:ascii="Calibri" w:eastAsia="Times New Roman" w:hAnsi="Calibri" w:cs="Calibri"/>
+                <w:color w:val="000000"/>
+                <w:sz w:val="20"/>
+                <w:szCs w:val="20"/>
+              </w:rPr>
+              <w:t>vehicleId</w:t>
+            </w:r>
+            <w:proofErr w:type="spellEnd"/>
+            <w:r>
+              <w:rPr>
+                <w:rFonts w:ascii="Calibri" w:eastAsia="Times New Roman" w:hAnsi="Calibri" w:cs="Calibri"/>
+                <w:color w:val="000000"/>
+                <w:sz w:val="20"/>
+                <w:szCs w:val="20"/>
+              </w:rPr>
+              <w:t xml:space="preserve">                                                        : String</w:t>
             </w:r>
           </w:p>
         </w:tc>
@@ -6598,6 +7528,7 @@
                 <w:szCs w:val="20"/>
               </w:rPr>
             </w:pPr>
+            <w:proofErr w:type="spellStart"/>
             <w:r>
               <w:rPr>
                 <w:rFonts w:ascii="Calibri" w:eastAsia="Times New Roman" w:hAnsi="Calibri" w:cs="Calibri"/>
@@ -6607,6 +7538,7 @@
               </w:rPr>
               <w:t>vehSpeed</w:t>
             </w:r>
+            <w:proofErr w:type="spellEnd"/>
             <w:r>
               <w:rPr>
                 <w:rFonts w:ascii="Calibri" w:eastAsia="Times New Roman" w:hAnsi="Calibri" w:cs="Calibri"/>
@@ -6926,7 +7858,27 @@
                 <w:sz w:val="20"/>
                 <w:szCs w:val="20"/>
               </w:rPr>
-              <w:t>Data in Json format</w:t>
+              <w:t xml:space="preserve">Data in </w:t>
+            </w:r>
+            <w:proofErr w:type="spellStart"/>
+            <w:r>
+              <w:rPr>
+                <w:rFonts w:ascii="Calibri" w:eastAsia="Times New Roman" w:hAnsi="Calibri" w:cs="Calibri"/>
+                <w:color w:val="000000"/>
+                <w:sz w:val="20"/>
+                <w:szCs w:val="20"/>
+              </w:rPr>
+              <w:t>Json</w:t>
+            </w:r>
+            <w:proofErr w:type="spellEnd"/>
+            <w:r>
+              <w:rPr>
+                <w:rFonts w:ascii="Calibri" w:eastAsia="Times New Roman" w:hAnsi="Calibri" w:cs="Calibri"/>
+                <w:color w:val="000000"/>
+                <w:sz w:val="20"/>
+                <w:szCs w:val="20"/>
+              </w:rPr>
+              <w:t xml:space="preserve"> format</w:t>
             </w:r>
             <w:r>
               <w:rPr>
@@ -6987,14 +7939,32 @@
                 <w:sz w:val="20"/>
                 <w:szCs w:val="20"/>
               </w:rPr>
-              <w:t xml:space="preserve"> "responseMsg":</w:t>
-            </w:r>
+              <w:t xml:space="preserve"> "</w:t>
+            </w:r>
+            <w:proofErr w:type="spellStart"/>
             <w:r>
               <w:rPr>
                 <w:i/>
                 <w:sz w:val="20"/>
                 <w:szCs w:val="20"/>
               </w:rPr>
+              <w:t>responseMsg</w:t>
+            </w:r>
+            <w:proofErr w:type="spellEnd"/>
+            <w:r>
+              <w:rPr>
+                <w:i/>
+                <w:sz w:val="20"/>
+                <w:szCs w:val="20"/>
+              </w:rPr>
+              <w:t>":</w:t>
+            </w:r>
+            <w:r>
+              <w:rPr>
+                <w:i/>
+                <w:sz w:val="20"/>
+                <w:szCs w:val="20"/>
+              </w:rPr>
               <w:t xml:space="preserve"> "Y",</w:t>
             </w:r>
             <w:r>
@@ -7003,31 +7973,60 @@
                 <w:sz w:val="20"/>
                 <w:szCs w:val="20"/>
               </w:rPr>
-              <w:t>"errorMsg":""}</w:t>
-            </w:r>
-          </w:p>
-          <w:p>
-            <w:pPr>
+              <w:t>"</w:t>
+            </w:r>
+            <w:proofErr w:type="spellStart"/>
+            <w:r>
               <w:rPr>
                 <w:i/>
                 <w:sz w:val="20"/>
                 <w:szCs w:val="20"/>
               </w:rPr>
-            </w:pPr>
-          </w:p>
-          <w:p>
-            <w:pPr>
-              <w:rPr>
-                <w:sz w:val="20"/>
-                <w:szCs w:val="20"/>
-              </w:rPr>
-            </w:pPr>
-            <w:r>
-              <w:rPr>
-                <w:sz w:val="20"/>
-                <w:szCs w:val="20"/>
-              </w:rPr>
-              <w:t xml:space="preserve">responseMsg will </w:t>
+              <w:t>errorMsg</w:t>
+            </w:r>
+            <w:proofErr w:type="spellEnd"/>
+            <w:r>
+              <w:rPr>
+                <w:i/>
+                <w:sz w:val="20"/>
+                <w:szCs w:val="20"/>
+              </w:rPr>
+              <w:t>":""}</w:t>
+            </w:r>
+          </w:p>
+          <w:p>
+            <w:pPr>
+              <w:rPr>
+                <w:i/>
+                <w:sz w:val="20"/>
+                <w:szCs w:val="20"/>
+              </w:rPr>
+            </w:pPr>
+          </w:p>
+          <w:p>
+            <w:pPr>
+              <w:rPr>
+                <w:sz w:val="20"/>
+                <w:szCs w:val="20"/>
+              </w:rPr>
+            </w:pPr>
+            <w:proofErr w:type="spellStart"/>
+            <w:proofErr w:type="gramStart"/>
+            <w:r>
+              <w:rPr>
+                <w:sz w:val="20"/>
+                <w:szCs w:val="20"/>
+              </w:rPr>
+              <w:t>responseMsg</w:t>
+            </w:r>
+            <w:proofErr w:type="spellEnd"/>
+            <w:proofErr w:type="gramEnd"/>
+            <w:r>
+              <w:rPr>
+                <w:sz w:val="20"/>
+                <w:szCs w:val="20"/>
+              </w:rPr>
+              <w:t xml:space="preserve"> will </w:t>
             </w:r>
             <w:r>
               <w:rPr>
@@ -7206,6 +8205,7 @@
                 <w:szCs w:val="20"/>
               </w:rPr>
             </w:pPr>
+            <w:proofErr w:type="spellStart"/>
             <w:r>
               <w:rPr>
                 <w:b/>
@@ -7215,6 +8215,7 @@
               </w:rPr>
               <w:t>responseMsg</w:t>
             </w:r>
+            <w:proofErr w:type="spellEnd"/>
             <w:r>
               <w:rPr>
                 <w:b/>
@@ -7308,6 +8309,7 @@
                 <w:szCs w:val="20"/>
               </w:rPr>
             </w:pPr>
+            <w:proofErr w:type="spellStart"/>
             <w:r>
               <w:rPr>
                 <w:b/>
@@ -7317,6 +8319,7 @@
               </w:rPr>
               <w:t>errorMsg</w:t>
             </w:r>
+            <w:proofErr w:type="spellEnd"/>
             <w:r>
               <w:rPr>
                 <w:rFonts w:ascii="Calibri" w:eastAsia="Times New Roman" w:hAnsi="Calibri" w:cs="Calibri"/>
@@ -7393,6 +8396,7 @@
       <w:r>
         <w:t>To test these APIs of ‘</w:t>
       </w:r>
+      <w:proofErr w:type="spellStart"/>
       <w:r>
         <w:rPr>
           <w:b/>
@@ -7405,6 +8409,7 @@
         </w:rPr>
         <w:t>DataInterface</w:t>
       </w:r>
+      <w:proofErr w:type="spellEnd"/>
       <w:r>
         <w:rPr>
           <w:b/>
@@ -7433,7 +8438,7 @@
         <w:pStyle w:val="ListParagraph"/>
         <w:spacing w:line="240" w:lineRule="auto"/>
       </w:pPr>
-      <w:hyperlink r:id="rId19" w:history="1">
+      <w:hyperlink r:id="rId18" w:history="1">
         <w:r>
           <w:rPr>
             <w:rStyle w:val="Hyperlink"/>
@@ -7466,7 +8471,7 @@
         <w:pStyle w:val="ListParagraph"/>
         <w:spacing w:line="240" w:lineRule="auto"/>
       </w:pPr>
-      <w:hyperlink r:id="rId20" w:history="1">
+      <w:hyperlink r:id="rId19" w:history="1">
         <w:r>
           <w:rPr>
             <w:rStyle w:val="Hyperlink"/>
@@ -7534,7 +8539,7 @@
                     </pic:cNvPicPr>
                   </pic:nvPicPr>
                   <pic:blipFill>
-                    <a:blip r:embed="rId21">
+                    <a:blip r:embed="rId20">
                       <a:extLst>
                         <a:ext uri="{28A0092B-C50C-407E-A947-70E740481C1C}">
                           <a14:useLocalDpi xmlns:a14="http://schemas.microsoft.com/office/drawing/2010/main" val="0"/>
@@ -7641,7 +8646,15 @@
         <w:t>HEADERS</w:t>
       </w:r>
       <w:r>
-        <w:t xml:space="preserve"> option on the top, context-type and response type can be changed. For exposing JSON data “application/json” can be selected.  </w:t>
+        <w:t xml:space="preserve"> option on the top, context-type and response type can be changed. For exposing JSON data “application/</w:t>
+      </w:r>
+      <w:proofErr w:type="spellStart"/>
+      <w:r>
+        <w:t>json</w:t>
+      </w:r>
+      <w:proofErr w:type="spellEnd"/>
+      <w:r>
+        <w:t xml:space="preserve">” can be selected.  </w:t>
       </w:r>
     </w:p>
     <w:p>
@@ -7711,9 +8724,9 @@
         <w:t xml:space="preserve"> actual response.</w:t>
       </w:r>
     </w:p>
-    <w:bookmarkEnd w:id="0"/>
     <w:p/>
     <w:sectPr>
+      <w:footerReference w:type="default" r:id="rId21"/>
       <w:pgSz w:w="12240" w:h="15840"/>
       <w:pgMar w:top="1440" w:right="1440" w:bottom="1440" w:left="1440" w:header="720" w:footer="720" w:gutter="0"/>
       <w:cols w:space="720"/>
@@ -7746,6 +8759,32 @@
     </w:p>
   </w:endnote>
 </w:endnotes>
+</file>
+
+<file path=word/footer1.xml><?xml version="1.0" encoding="utf-8"?>
+<w:ftr xmlns:wpc="http://schemas.microsoft.com/office/word/2010/wordprocessingCanvas" xmlns:mc="http://schemas.openxmlformats.org/markup-compatibility/2006" xmlns:o="urn:schemas-microsoft-com:office:office" xmlns:r="http://schemas.openxmlformats.org/officeDocument/2006/relationships" xmlns:m="http://schemas.openxmlformats.org/officeDocument/2006/math" xmlns:v="urn:schemas-microsoft-com:vml" xmlns:wp14="http://schemas.microsoft.com/office/word/2010/wordprocessingDrawing" xmlns:wp="http://schemas.openxmlformats.org/drawingml/2006/wordprocessingDrawing" xmlns:w10="urn:schemas-microsoft-com:office:word" xmlns:w="http://schemas.openxmlformats.org/wordprocessingml/2006/main" xmlns:w14="http://schemas.microsoft.com/office/word/2010/wordml" xmlns:w15="http://schemas.microsoft.com/office/word/2012/wordml" xmlns:wpg="http://schemas.microsoft.com/office/word/2010/wordprocessingGroup" xmlns:wpi="http://schemas.microsoft.com/office/word/2010/wordprocessingInk" xmlns:wne="http://schemas.microsoft.com/office/word/2006/wordml" xmlns:wps="http://schemas.microsoft.com/office/word/2010/wordprocessingShape" mc:Ignorable="w14 w15 wp14">
+  <w:p>
+    <w:pPr>
+      <w:pStyle w:val="Footer"/>
+      <w:jc w:val="right"/>
+      <w:rPr>
+        <w:rFonts w:eastAsiaTheme="minorEastAsia"/>
+      </w:rPr>
+    </w:pPr>
+    <w:r>
+      <w:rPr>
+        <w:rFonts w:eastAsiaTheme="minorEastAsia"/>
+      </w:rPr>
+      <w:t>Version: 1.0.0</w:t>
+    </w:r>
+    <w:r>
+      <w:rPr>
+        <w:rFonts w:eastAsiaTheme="minorEastAsia"/>
+      </w:rPr>
+      <w:t xml:space="preserve"> </w:t>
+    </w:r>
+  </w:p>
+</w:ftr>
 </file>
 
 <file path=word/footnotes.xml><?xml version="1.0" encoding="utf-8"?>
@@ -7796,7 +8835,7 @@
         <v:path o:extrusionok="f" gradientshapeok="t" o:connecttype="rect"/>
         <o:lock v:ext="edit" aspectratio="t"/>
       </v:shapetype>
-      <v:shape id="_x0000_i1044" type="#_x0000_t75" style="width:11.25pt;height:11.25pt" o:bullet="t">
+      <v:shape id="_x0000_i1038" type="#_x0000_t75" style="width:11.25pt;height:11.25pt" o:bullet="t">
         <v:imagedata r:id="rId1" o:title="BD14565_"/>
       </v:shape>
     </w:pict>
@@ -9610,6 +10649,18 @@
       <w:szCs w:val="52"/>
     </w:rPr>
   </w:style>
+  <w:style w:type="character" w:styleId="FollowedHyperlink">
+    <w:name w:val="FollowedHyperlink"/>
+    <w:basedOn w:val="DefaultParagraphFont"/>
+    <w:uiPriority w:val="99"/>
+    <w:semiHidden/>
+    <w:unhideWhenUsed/>
+    <w:rsid w:val="00E419BA"/>
+    <w:rPr>
+      <w:color w:val="800080" w:themeColor="followedHyperlink"/>
+      <w:u w:val="single"/>
+    </w:rPr>
+  </w:style>
 </w:styles>
 </file>
 

</xml_diff>

<commit_message>
Update manage dynamic URLs
</commit_message>
<xml_diff>
--- a/docs/MOTECH_OpenXCDataInterface_Developer Reference.docx
+++ b/docs/MOTECH_OpenXCDataInterface_Developer Reference.docx
@@ -1603,44 +1603,14 @@
           <w:rStyle w:val="Hyperlink"/>
         </w:rPr>
       </w:pPr>
-      <w:r>
-        <w:fldChar w:fldCharType="begin"/>
-      </w:r>
-      <w:r>
-        <w:instrText xml:space="preserve"> HYPERLINK "</w:instrText>
-      </w:r>
-      <w:r>
-        <w:instrText>http://docs.motechproject.org/en/latest/development/archetype.html</w:instrText>
-      </w:r>
-      <w:r>
-        <w:instrText xml:space="preserve">" </w:instrText>
-      </w:r>
-      <w:r>
-        <w:fldChar w:fldCharType="separate"/>
-      </w:r>
-      <w:r>
-        <w:rPr>
-          <w:rStyle w:val="Hyperlink"/>
-        </w:rPr>
-        <w:t>http://docs.motech</w:t>
-      </w:r>
-      <w:r>
-        <w:rPr>
-          <w:rStyle w:val="Hyperlink"/>
-        </w:rPr>
-        <w:t>p</w:t>
-      </w:r>
-      <w:r>
-        <w:rPr>
-          <w:rStyle w:val="Hyperlink"/>
-        </w:rPr>
-        <w:t>roject.org/en/latest/development/archetype.html</w:t>
-      </w:r>
-      <w:r>
-        <w:fldChar w:fldCharType="end"/>
-      </w:r>
-      <w:bookmarkStart w:id="1" w:name="_GoBack"/>
-      <w:bookmarkEnd w:id="1"/>
+      <w:hyperlink r:id="rId13" w:history="1">
+        <w:r>
+          <w:rPr>
+            <w:rStyle w:val="Hyperlink"/>
+          </w:rPr>
+          <w:t>http://docs.motechproject.org/en/latest/development/archetype.html</w:t>
+        </w:r>
+      </w:hyperlink>
     </w:p>
     <w:p>
       <w:pPr>
@@ -1937,199 +1907,6 @@
             <wp:extent cx="5462552" cy="2819400"/>
             <wp:effectExtent l="0" t="0" r="5080" b="0"/>
             <wp:docPr id="10" name="Picture 10"/>
-            <wp:cNvGraphicFramePr>
-              <a:graphicFrameLocks xmlns:a="http://schemas.openxmlformats.org/drawingml/2006/main" noChangeAspect="1"/>
-            </wp:cNvGraphicFramePr>
-            <a:graphic xmlns:a="http://schemas.openxmlformats.org/drawingml/2006/main">
-              <a:graphicData uri="http://schemas.openxmlformats.org/drawingml/2006/picture">
-                <pic:pic xmlns:pic="http://schemas.openxmlformats.org/drawingml/2006/picture">
-                  <pic:nvPicPr>
-                    <pic:cNvPr id="1" name=""/>
-                    <pic:cNvPicPr/>
-                  </pic:nvPicPr>
-                  <pic:blipFill>
-                    <a:blip r:embed="rId13"/>
-                    <a:stretch>
-                      <a:fillRect/>
-                    </a:stretch>
-                  </pic:blipFill>
-                  <pic:spPr>
-                    <a:xfrm>
-                      <a:off x="0" y="0"/>
-                      <a:ext cx="5509850" cy="2843812"/>
-                    </a:xfrm>
-                    <a:prstGeom prst="rect">
-                      <a:avLst/>
-                    </a:prstGeom>
-                  </pic:spPr>
-                </pic:pic>
-              </a:graphicData>
-            </a:graphic>
-          </wp:inline>
-        </w:drawing>
-      </w:r>
-    </w:p>
-    <w:p>
-      <w:pPr>
-        <w:ind w:left="360"/>
-      </w:pPr>
-    </w:p>
-    <w:p>
-      <w:pPr>
-        <w:pStyle w:val="Heading1"/>
-        <w:numPr>
-          <w:ilvl w:val="0"/>
-          <w:numId w:val="2"/>
-        </w:numPr>
-        <w:spacing w:line="276" w:lineRule="auto"/>
-        <w:rPr>
-          <w:rFonts w:cstheme="minorHAnsi"/>
-        </w:rPr>
-      </w:pPr>
-      <w:proofErr w:type="spellStart"/>
-      <w:r>
-        <w:t>OpenXCDataInterface</w:t>
-      </w:r>
-      <w:proofErr w:type="spellEnd"/>
-      <w:r>
-        <w:t xml:space="preserve"> Module Configuration</w:t>
-      </w:r>
-    </w:p>
-    <w:p>
-      <w:pPr>
-        <w:pStyle w:val="ListParagraph"/>
-        <w:spacing w:line="276" w:lineRule="auto"/>
-        <w:ind w:left="360"/>
-      </w:pPr>
-    </w:p>
-    <w:p>
-      <w:pPr>
-        <w:pStyle w:val="ListParagraph"/>
-        <w:spacing w:line="276" w:lineRule="auto"/>
-        <w:ind w:left="360"/>
-      </w:pPr>
-      <w:r>
-        <w:t xml:space="preserve">There are two ways that the </w:t>
-      </w:r>
-      <w:proofErr w:type="spellStart"/>
-      <w:r>
-        <w:t>OpenXCDataInterface</w:t>
-      </w:r>
-      <w:proofErr w:type="spellEnd"/>
-      <w:r>
-        <w:t xml:space="preserve"> module can be configured:</w:t>
-      </w:r>
-    </w:p>
-    <w:p>
-      <w:pPr>
-        <w:pStyle w:val="ListParagraph"/>
-        <w:spacing w:line="276" w:lineRule="auto"/>
-        <w:ind w:left="360"/>
-      </w:pPr>
-    </w:p>
-    <w:p>
-      <w:pPr>
-        <w:pStyle w:val="ListParagraph"/>
-        <w:numPr>
-          <w:ilvl w:val="0"/>
-          <w:numId w:val="11"/>
-        </w:numPr>
-        <w:spacing w:line="276" w:lineRule="auto"/>
-        <w:rPr>
-          <w:b/>
-        </w:rPr>
-      </w:pPr>
-      <w:r>
-        <w:rPr>
-          <w:b/>
-        </w:rPr>
-        <w:t xml:space="preserve">Properties File configuration – </w:t>
-      </w:r>
-    </w:p>
-    <w:p>
-      <w:pPr>
-        <w:pStyle w:val="ListParagraph"/>
-        <w:spacing w:line="276" w:lineRule="auto"/>
-      </w:pPr>
-      <w:r>
-        <w:lastRenderedPageBreak/>
-        <w:t xml:space="preserve">This configuration method provide pre-configured </w:t>
-      </w:r>
-      <w:proofErr w:type="spellStart"/>
-      <w:r>
-        <w:t>OpenXCDataInterface</w:t>
-      </w:r>
-      <w:proofErr w:type="spellEnd"/>
-      <w:r>
-        <w:t xml:space="preserve"> </w:t>
-      </w:r>
-      <w:r>
-        <w:t>Module. Developer has to provide all the OPEN MRS related configuration in properties file named “</w:t>
-      </w:r>
-      <w:proofErr w:type="spellStart"/>
-      <w:r>
-        <w:rPr>
-          <w:b/>
-          <w:i/>
-        </w:rPr>
-        <w:t>OpenXCDataInterface-settings.properties</w:t>
-      </w:r>
-      <w:proofErr w:type="spellEnd"/>
-      <w:r>
-        <w:t xml:space="preserve">”. </w:t>
-      </w:r>
-    </w:p>
-    <w:p>
-      <w:pPr>
-        <w:pStyle w:val="ListParagraph"/>
-        <w:spacing w:line="276" w:lineRule="auto"/>
-      </w:pPr>
-      <w:r>
-        <w:t xml:space="preserve">Location of the properties file is as follows – </w:t>
-      </w:r>
-    </w:p>
-    <w:p>
-      <w:pPr>
-        <w:pStyle w:val="ListParagraph"/>
-        <w:spacing w:line="276" w:lineRule="auto"/>
-        <w:rPr>
-          <w:b/>
-        </w:rPr>
-      </w:pPr>
-      <w:r>
-        <w:rPr>
-          <w:b/>
-        </w:rPr>
-        <w:t>OpenXCDataInterface</w:t>
-      </w:r>
-      <w:r>
-        <w:rPr>
-          <w:b/>
-        </w:rPr>
-        <w:t>\src\main\resources\</w:t>
-      </w:r>
-      <w:r>
-        <w:rPr>
-          <w:b/>
-        </w:rPr>
-        <w:t>OpenXCDataInterface-settings.properties</w:t>
-      </w:r>
-    </w:p>
-    <w:p>
-      <w:pPr>
-        <w:pStyle w:val="ListParagraph"/>
-        <w:spacing w:line="276" w:lineRule="auto"/>
-      </w:pPr>
-      <w:r>
-        <w:rPr>
-          <w:noProof/>
-          <w:lang w:val="en-IN" w:eastAsia="en-IN"/>
-        </w:rPr>
-        <w:drawing>
-          <wp:inline distT="0" distB="0" distL="0" distR="0" wp14:anchorId="224A5712" wp14:editId="74D3C979">
-            <wp:extent cx="3324735" cy="3181350"/>
-            <wp:effectExtent l="0" t="0" r="9525" b="0"/>
-            <wp:docPr id="2" name="Picture 2"/>
             <wp:cNvGraphicFramePr>
               <a:graphicFrameLocks xmlns:a="http://schemas.openxmlformats.org/drawingml/2006/main" noChangeAspect="1"/>
             </wp:cNvGraphicFramePr>
@@ -2149,7 +1926,7 @@
                   <pic:spPr>
                     <a:xfrm>
                       <a:off x="0" y="0"/>
-                      <a:ext cx="3340731" cy="3196657"/>
+                      <a:ext cx="5509850" cy="2843812"/>
                     </a:xfrm>
                     <a:prstGeom prst="rect">
                       <a:avLst/>
@@ -2164,24 +1941,80 @@
     </w:p>
     <w:p>
       <w:pPr>
+        <w:ind w:left="360"/>
+      </w:pPr>
+    </w:p>
+    <w:p>
+      <w:pPr>
+        <w:pStyle w:val="Heading1"/>
+        <w:numPr>
+          <w:ilvl w:val="0"/>
+          <w:numId w:val="2"/>
+        </w:numPr>
+        <w:spacing w:line="276" w:lineRule="auto"/>
+        <w:rPr>
+          <w:rFonts w:cstheme="minorHAnsi"/>
+        </w:rPr>
+      </w:pPr>
+      <w:proofErr w:type="spellStart"/>
+      <w:r>
+        <w:t>OpenXCDataInterface</w:t>
+      </w:r>
+      <w:proofErr w:type="spellEnd"/>
+      <w:r>
+        <w:t xml:space="preserve"> Module Configuration</w:t>
+      </w:r>
+    </w:p>
+    <w:p>
+      <w:pPr>
         <w:pStyle w:val="ListParagraph"/>
         <w:spacing w:line="276" w:lineRule="auto"/>
+        <w:ind w:left="360"/>
       </w:pPr>
     </w:p>
     <w:p>
       <w:pPr>
         <w:pStyle w:val="ListParagraph"/>
         <w:spacing w:line="276" w:lineRule="auto"/>
-      </w:pPr>
-      <w:r>
-        <w:t>Properties File SNAPSHOT:</w:t>
+        <w:ind w:left="360"/>
+      </w:pPr>
+      <w:r>
+        <w:t xml:space="preserve">There are two ways that the </w:t>
+      </w:r>
+      <w:proofErr w:type="spellStart"/>
+      <w:r>
+        <w:t>OpenXCDataInterface</w:t>
+      </w:r>
+      <w:proofErr w:type="spellEnd"/>
+      <w:r>
+        <w:t xml:space="preserve"> module can be configured:</w:t>
       </w:r>
     </w:p>
     <w:p>
       <w:pPr>
         <w:pStyle w:val="ListParagraph"/>
         <w:spacing w:line="276" w:lineRule="auto"/>
-      </w:pPr>
+        <w:ind w:left="360"/>
+      </w:pPr>
+    </w:p>
+    <w:p>
+      <w:pPr>
+        <w:pStyle w:val="ListParagraph"/>
+        <w:numPr>
+          <w:ilvl w:val="0"/>
+          <w:numId w:val="11"/>
+        </w:numPr>
+        <w:spacing w:line="276" w:lineRule="auto"/>
+        <w:rPr>
+          <w:b/>
+        </w:rPr>
+      </w:pPr>
+      <w:r>
+        <w:rPr>
+          <w:b/>
+        </w:rPr>
+        <w:t xml:space="preserve">Properties File configuration – </w:t>
+      </w:r>
     </w:p>
     <w:p>
       <w:pPr>
@@ -2189,15 +2022,84 @@
         <w:spacing w:line="276" w:lineRule="auto"/>
       </w:pPr>
       <w:r>
+        <w:lastRenderedPageBreak/>
+        <w:t xml:space="preserve">This configuration method provide pre-configured </w:t>
+      </w:r>
+      <w:proofErr w:type="spellStart"/>
+      <w:r>
+        <w:t>OpenXCDataInterface</w:t>
+      </w:r>
+      <w:proofErr w:type="spellEnd"/>
+      <w:r>
+        <w:t xml:space="preserve"> </w:t>
+      </w:r>
+      <w:r>
+        <w:t>Module. Developer has to provide all the OPEN MRS related configuration in properties file named “</w:t>
+      </w:r>
+      <w:proofErr w:type="spellStart"/>
+      <w:r>
+        <w:rPr>
+          <w:b/>
+          <w:i/>
+        </w:rPr>
+        <w:t>OpenXCDataInterface-settings.properties</w:t>
+      </w:r>
+      <w:proofErr w:type="spellEnd"/>
+      <w:r>
+        <w:t xml:space="preserve">”. </w:t>
+      </w:r>
+    </w:p>
+    <w:p>
+      <w:pPr>
+        <w:pStyle w:val="ListParagraph"/>
+        <w:spacing w:line="276" w:lineRule="auto"/>
+      </w:pPr>
+      <w:r>
+        <w:t xml:space="preserve">Location of the properties file is as follows – </w:t>
+      </w:r>
+    </w:p>
+    <w:p>
+      <w:pPr>
+        <w:pStyle w:val="ListParagraph"/>
+        <w:spacing w:line="276" w:lineRule="auto"/>
+        <w:rPr>
+          <w:b/>
+        </w:rPr>
+      </w:pPr>
+      <w:r>
+        <w:rPr>
+          <w:b/>
+        </w:rPr>
+        <w:t>OpenXCDataInterface</w:t>
+      </w:r>
+      <w:r>
+        <w:rPr>
+          <w:b/>
+        </w:rPr>
+        <w:t>\src\main\resources\</w:t>
+      </w:r>
+      <w:r>
+        <w:rPr>
+          <w:b/>
+        </w:rPr>
+        <w:t>OpenXCDataInterface-settings.properties</w:t>
+      </w:r>
+    </w:p>
+    <w:p>
+      <w:pPr>
+        <w:pStyle w:val="ListParagraph"/>
+        <w:spacing w:line="276" w:lineRule="auto"/>
+      </w:pPr>
+      <w:r>
         <w:rPr>
           <w:noProof/>
           <w:lang w:val="en-IN" w:eastAsia="en-IN"/>
         </w:rPr>
         <w:drawing>
-          <wp:inline distT="0" distB="0" distL="0" distR="0" wp14:anchorId="6FFCBA60" wp14:editId="494CD308">
-            <wp:extent cx="5495925" cy="1581150"/>
+          <wp:inline distT="0" distB="0" distL="0" distR="0" wp14:anchorId="224A5712" wp14:editId="74D3C979">
+            <wp:extent cx="3324735" cy="3181350"/>
             <wp:effectExtent l="0" t="0" r="9525" b="0"/>
-            <wp:docPr id="6" name="Picture 6"/>
+            <wp:docPr id="2" name="Picture 2"/>
             <wp:cNvGraphicFramePr>
               <a:graphicFrameLocks xmlns:a="http://schemas.openxmlformats.org/drawingml/2006/main" noChangeAspect="1"/>
             </wp:cNvGraphicFramePr>
@@ -2217,6 +2119,74 @@
                   <pic:spPr>
                     <a:xfrm>
                       <a:off x="0" y="0"/>
+                      <a:ext cx="3340731" cy="3196657"/>
+                    </a:xfrm>
+                    <a:prstGeom prst="rect">
+                      <a:avLst/>
+                    </a:prstGeom>
+                  </pic:spPr>
+                </pic:pic>
+              </a:graphicData>
+            </a:graphic>
+          </wp:inline>
+        </w:drawing>
+      </w:r>
+    </w:p>
+    <w:p>
+      <w:pPr>
+        <w:pStyle w:val="ListParagraph"/>
+        <w:spacing w:line="276" w:lineRule="auto"/>
+      </w:pPr>
+    </w:p>
+    <w:p>
+      <w:pPr>
+        <w:pStyle w:val="ListParagraph"/>
+        <w:spacing w:line="276" w:lineRule="auto"/>
+      </w:pPr>
+      <w:r>
+        <w:t>Properties File SNAPSHOT:</w:t>
+      </w:r>
+    </w:p>
+    <w:p>
+      <w:pPr>
+        <w:pStyle w:val="ListParagraph"/>
+        <w:spacing w:line="276" w:lineRule="auto"/>
+      </w:pPr>
+    </w:p>
+    <w:p>
+      <w:pPr>
+        <w:pStyle w:val="ListParagraph"/>
+        <w:spacing w:line="276" w:lineRule="auto"/>
+      </w:pPr>
+      <w:r>
+        <w:rPr>
+          <w:noProof/>
+          <w:lang w:val="en-IN" w:eastAsia="en-IN"/>
+        </w:rPr>
+        <w:drawing>
+          <wp:inline distT="0" distB="0" distL="0" distR="0" wp14:anchorId="6FFCBA60" wp14:editId="494CD308">
+            <wp:extent cx="5495925" cy="1581150"/>
+            <wp:effectExtent l="0" t="0" r="9525" b="0"/>
+            <wp:docPr id="6" name="Picture 6"/>
+            <wp:cNvGraphicFramePr>
+              <a:graphicFrameLocks xmlns:a="http://schemas.openxmlformats.org/drawingml/2006/main" noChangeAspect="1"/>
+            </wp:cNvGraphicFramePr>
+            <a:graphic xmlns:a="http://schemas.openxmlformats.org/drawingml/2006/main">
+              <a:graphicData uri="http://schemas.openxmlformats.org/drawingml/2006/picture">
+                <pic:pic xmlns:pic="http://schemas.openxmlformats.org/drawingml/2006/picture">
+                  <pic:nvPicPr>
+                    <pic:cNvPr id="1" name=""/>
+                    <pic:cNvPicPr/>
+                  </pic:nvPicPr>
+                  <pic:blipFill>
+                    <a:blip r:embed="rId16"/>
+                    <a:stretch>
+                      <a:fillRect/>
+                    </a:stretch>
+                  </pic:blipFill>
+                  <pic:spPr>
+                    <a:xfrm>
+                      <a:off x="0" y="0"/>
                       <a:ext cx="5495925" cy="1581150"/>
                     </a:xfrm>
                     <a:prstGeom prst="rect">
@@ -2404,7 +2374,7 @@
                     </pic:cNvPicPr>
                   </pic:nvPicPr>
                   <pic:blipFill>
-                    <a:blip r:embed="rId16" cstate="print">
+                    <a:blip r:embed="rId17" cstate="print">
                       <a:extLst>
                         <a:ext uri="{28A0092B-C50C-407E-A947-70E740481C1C}">
                           <a14:useLocalDpi xmlns:a14="http://schemas.microsoft.com/office/drawing/2010/main" val="0"/>
@@ -2490,7 +2460,7 @@
                     <pic:cNvPicPr/>
                   </pic:nvPicPr>
                   <pic:blipFill>
-                    <a:blip r:embed="rId17"/>
+                    <a:blip r:embed="rId18"/>
                     <a:stretch>
                       <a:fillRect/>
                     </a:stretch>
@@ -2554,12 +2524,248 @@
     </w:p>
     <w:p>
       <w:pPr>
+        <w:pStyle w:val="ListParagraph"/>
+      </w:pPr>
+    </w:p>
+    <w:p>
+      <w:pPr>
         <w:pStyle w:val="Heading1"/>
         <w:numPr>
           <w:ilvl w:val="0"/>
           <w:numId w:val="2"/>
         </w:numPr>
         <w:spacing w:line="276" w:lineRule="auto"/>
+        <w:rPr>
+          <w:b w:val="0"/>
+          <w:bCs w:val="0"/>
+        </w:rPr>
+      </w:pPr>
+      <w:proofErr w:type="spellStart"/>
+      <w:r>
+        <w:t>Motech</w:t>
+      </w:r>
+      <w:proofErr w:type="spellEnd"/>
+      <w:r>
+        <w:t xml:space="preserve"> Security –</w:t>
+      </w:r>
+      <w:r>
+        <w:t xml:space="preserve"> </w:t>
+      </w:r>
+      <w:r>
+        <w:t>Manage dynamic URLs</w:t>
+      </w:r>
+    </w:p>
+    <w:p>
+      <w:pPr>
+        <w:pStyle w:val="ListParagraph"/>
+        <w:ind w:left="360"/>
+      </w:pPr>
+      <w:r>
+        <w:t>This</w:t>
+      </w:r>
+      <w:r>
+        <w:t xml:space="preserve"> is required, if there is need of Rest </w:t>
+      </w:r>
+      <w:proofErr w:type="spellStart"/>
+      <w:r>
+        <w:t>Webservices</w:t>
+      </w:r>
+      <w:proofErr w:type="spellEnd"/>
+      <w:r>
+        <w:t xml:space="preserve"> is to be accessed with specific security rule for a particular REST URL. </w:t>
+      </w:r>
+      <w:proofErr w:type="spellStart"/>
+      <w:proofErr w:type="gramStart"/>
+      <w:r>
+        <w:t>mHealthApp</w:t>
+      </w:r>
+      <w:proofErr w:type="spellEnd"/>
+      <w:proofErr w:type="gramEnd"/>
+      <w:r>
+        <w:t xml:space="preserve"> is using no security for REST </w:t>
+      </w:r>
+      <w:proofErr w:type="spellStart"/>
+      <w:r>
+        <w:t>Webservices</w:t>
+      </w:r>
+      <w:proofErr w:type="spellEnd"/>
+      <w:r>
+        <w:t xml:space="preserve"> APIs, So we need to configure / manage the dynamic URL of REST APIs with no security. There are following steps needed for that – </w:t>
+      </w:r>
+    </w:p>
+    <w:p>
+      <w:pPr>
+        <w:pStyle w:val="ListParagraph"/>
+        <w:numPr>
+          <w:ilvl w:val="0"/>
+          <w:numId w:val="12"/>
+        </w:numPr>
+      </w:pPr>
+      <w:r>
+        <w:t>Login to MOTECH Platform Server.</w:t>
+      </w:r>
+    </w:p>
+    <w:p>
+      <w:pPr>
+        <w:pStyle w:val="ListParagraph"/>
+        <w:numPr>
+          <w:ilvl w:val="0"/>
+          <w:numId w:val="12"/>
+        </w:numPr>
+      </w:pPr>
+      <w:r>
+        <w:t>Go to Security &gt; Manage Dynamic URLs</w:t>
+      </w:r>
+    </w:p>
+    <w:p>
+      <w:pPr>
+        <w:pStyle w:val="ListParagraph"/>
+        <w:numPr>
+          <w:ilvl w:val="0"/>
+          <w:numId w:val="12"/>
+        </w:numPr>
+      </w:pPr>
+      <w:r>
+        <w:t xml:space="preserve">Click on Add URL Button, it will open a form like as follows – </w:t>
+      </w:r>
+    </w:p>
+    <w:p>
+      <w:pPr>
+        <w:pStyle w:val="ListParagraph"/>
+      </w:pPr>
+      <w:r>
+        <w:rPr>
+          <w:noProof/>
+          <w:lang w:val="en-IN" w:eastAsia="en-IN"/>
+        </w:rPr>
+        <w:drawing>
+          <wp:inline distT="0" distB="0" distL="0" distR="0" wp14:anchorId="5CD52BBC" wp14:editId="73E6F2B4">
+            <wp:extent cx="5514975" cy="2366254"/>
+            <wp:effectExtent l="0" t="0" r="0" b="0"/>
+            <wp:docPr id="7" name="Picture 7"/>
+            <wp:cNvGraphicFramePr>
+              <a:graphicFrameLocks xmlns:a="http://schemas.openxmlformats.org/drawingml/2006/main" noChangeAspect="1"/>
+            </wp:cNvGraphicFramePr>
+            <a:graphic xmlns:a="http://schemas.openxmlformats.org/drawingml/2006/main">
+              <a:graphicData uri="http://schemas.openxmlformats.org/drawingml/2006/picture">
+                <pic:pic xmlns:pic="http://schemas.openxmlformats.org/drawingml/2006/picture">
+                  <pic:nvPicPr>
+                    <pic:cNvPr id="1" name=""/>
+                    <pic:cNvPicPr/>
+                  </pic:nvPicPr>
+                  <pic:blipFill>
+                    <a:blip r:embed="rId19"/>
+                    <a:stretch>
+                      <a:fillRect/>
+                    </a:stretch>
+                  </pic:blipFill>
+                  <pic:spPr>
+                    <a:xfrm>
+                      <a:off x="0" y="0"/>
+                      <a:ext cx="5520392" cy="2368578"/>
+                    </a:xfrm>
+                    <a:prstGeom prst="rect">
+                      <a:avLst/>
+                    </a:prstGeom>
+                  </pic:spPr>
+                </pic:pic>
+              </a:graphicData>
+            </a:graphic>
+          </wp:inline>
+        </w:drawing>
+      </w:r>
+    </w:p>
+    <w:p>
+      <w:pPr>
+        <w:pStyle w:val="ListParagraph"/>
+        <w:numPr>
+          <w:ilvl w:val="0"/>
+          <w:numId w:val="12"/>
+        </w:numPr>
+      </w:pPr>
+      <w:r>
+        <w:t xml:space="preserve">Enter the required Items as per above screen. </w:t>
+      </w:r>
+      <w:r>
+        <w:t xml:space="preserve">URL should be specified by either providing the complete </w:t>
+      </w:r>
+      <w:proofErr w:type="spellStart"/>
+      <w:proofErr w:type="gramStart"/>
+      <w:r>
+        <w:t>url</w:t>
+      </w:r>
+      <w:proofErr w:type="spellEnd"/>
+      <w:proofErr w:type="gramEnd"/>
+      <w:r>
+        <w:t xml:space="preserve"> or using a regex to match multiple similar URLs.</w:t>
+      </w:r>
+      <w:r>
+        <w:t xml:space="preserve"> In our case we are using regex for </w:t>
+      </w:r>
+      <w:proofErr w:type="spellStart"/>
+      <w:r>
+        <w:t>OpenXCDataInterface</w:t>
+      </w:r>
+      <w:proofErr w:type="spellEnd"/>
+      <w:r>
+        <w:t xml:space="preserve"> </w:t>
+      </w:r>
+      <w:r>
+        <w:t xml:space="preserve">module’s REST APIs. URL Pattern for </w:t>
+      </w:r>
+      <w:proofErr w:type="spellStart"/>
+      <w:r>
+        <w:t>OpenXCDataInterface</w:t>
+      </w:r>
+      <w:proofErr w:type="spellEnd"/>
+      <w:r>
+        <w:t xml:space="preserve"> is –</w:t>
+      </w:r>
+    </w:p>
+    <w:p>
+      <w:pPr>
+        <w:pStyle w:val="ListParagraph"/>
+      </w:pPr>
+      <w:r>
+        <w:t>/**/</w:t>
+      </w:r>
+      <w:proofErr w:type="spellStart"/>
+      <w:r>
+        <w:t>OpenXCDataInterface</w:t>
+      </w:r>
+      <w:proofErr w:type="spellEnd"/>
+      <w:r>
+        <w:t>/**</w:t>
+      </w:r>
+    </w:p>
+    <w:p>
+      <w:pPr>
+        <w:pStyle w:val="ListParagraph"/>
+        <w:numPr>
+          <w:ilvl w:val="0"/>
+          <w:numId w:val="12"/>
+        </w:numPr>
+      </w:pPr>
+      <w:r>
+        <w:t xml:space="preserve">Click on Activate then </w:t>
+      </w:r>
+      <w:bookmarkStart w:id="1" w:name="_GoBack"/>
+      <w:bookmarkEnd w:id="1"/>
+      <w:r>
+        <w:t>save</w:t>
+      </w:r>
+      <w:r>
+        <w:t xml:space="preserve"> the form to reflect the changes in system.</w:t>
+      </w:r>
+    </w:p>
+    <w:p>
+      <w:pPr>
+        <w:pStyle w:val="Heading1"/>
+        <w:numPr>
+          <w:ilvl w:val="0"/>
+          <w:numId w:val="2"/>
+        </w:numPr>
+        <w:spacing w:line="276" w:lineRule="auto"/>
       </w:pPr>
       <w:r>
         <w:t xml:space="preserve">APIs Exposed From </w:t>
@@ -2628,6 +2834,7 @@
           <w:b/>
           <w:i/>
         </w:rPr>
+        <w:lastRenderedPageBreak/>
         <w:t>registermHealthVehicle</w:t>
       </w:r>
       <w:proofErr w:type="spellEnd"/>
@@ -4131,7 +4338,6 @@
           <w:b/>
           <w:i/>
         </w:rPr>
-        <w:lastRenderedPageBreak/>
         <w:t>getRegisteredmHealthVehicleList</w:t>
       </w:r>
       <w:proofErr w:type="spellEnd"/>
@@ -4418,6 +4624,7 @@
                 <w:b/>
                 <w:color w:val="000000"/>
               </w:rPr>
+              <w:lastRenderedPageBreak/>
               <w:t>Input Parameter</w:t>
             </w:r>
           </w:p>
@@ -5899,7 +6106,6 @@
           <w:b/>
           <w:i/>
         </w:rPr>
-        <w:lastRenderedPageBreak/>
         <w:t>getAllmHealthVehiclesLocation</w:t>
       </w:r>
       <w:proofErr w:type="spellEnd"/>
@@ -6197,6 +6403,7 @@
                 <w:b/>
                 <w:color w:val="000000"/>
               </w:rPr>
+              <w:lastRenderedPageBreak/>
               <w:t>Input Parameter</w:t>
             </w:r>
           </w:p>
@@ -8084,6 +8291,7 @@
                 <w:sz w:val="20"/>
                 <w:szCs w:val="20"/>
               </w:rPr>
+              <w:lastRenderedPageBreak/>
               <w:t>N – Exception occurred while inserting the data</w:t>
             </w:r>
           </w:p>
@@ -8438,7 +8646,7 @@
         <w:pStyle w:val="ListParagraph"/>
         <w:spacing w:line="240" w:lineRule="auto"/>
       </w:pPr>
-      <w:hyperlink r:id="rId18" w:history="1">
+      <w:hyperlink r:id="rId20" w:history="1">
         <w:r>
           <w:rPr>
             <w:rStyle w:val="Hyperlink"/>
@@ -8471,7 +8679,7 @@
         <w:pStyle w:val="ListParagraph"/>
         <w:spacing w:line="240" w:lineRule="auto"/>
       </w:pPr>
-      <w:hyperlink r:id="rId19" w:history="1">
+      <w:hyperlink r:id="rId21" w:history="1">
         <w:r>
           <w:rPr>
             <w:rStyle w:val="Hyperlink"/>
@@ -8539,7 +8747,7 @@
                     </pic:cNvPicPr>
                   </pic:nvPicPr>
                   <pic:blipFill>
-                    <a:blip r:embed="rId20">
+                    <a:blip r:embed="rId22">
                       <a:extLst>
                         <a:ext uri="{28A0092B-C50C-407E-A947-70E740481C1C}">
                           <a14:useLocalDpi xmlns:a14="http://schemas.microsoft.com/office/drawing/2010/main" val="0"/>
@@ -8726,7 +8934,7 @@
     </w:p>
     <w:p/>
     <w:sectPr>
-      <w:footerReference w:type="default" r:id="rId21"/>
+      <w:footerReference w:type="default" r:id="rId23"/>
       <w:pgSz w:w="12240" w:h="15840"/>
       <w:pgMar w:top="1440" w:right="1440" w:bottom="1440" w:left="1440" w:header="720" w:footer="720" w:gutter="0"/>
       <w:cols w:space="720"/>
@@ -8775,13 +8983,7 @@
       <w:rPr>
         <w:rFonts w:eastAsiaTheme="minorEastAsia"/>
       </w:rPr>
-      <w:t>Version: 1.0.0</w:t>
-    </w:r>
-    <w:r>
-      <w:rPr>
-        <w:rFonts w:eastAsiaTheme="minorEastAsia"/>
-      </w:rPr>
-      <w:t xml:space="preserve"> </w:t>
+      <w:t xml:space="preserve">Version: 1.0.0 </w:t>
     </w:r>
   </w:p>
 </w:ftr>
@@ -8835,7 +9037,7 @@
         <v:path o:extrusionok="f" gradientshapeok="t" o:connecttype="rect"/>
         <o:lock v:ext="edit" aspectratio="t"/>
       </v:shapetype>
-      <v:shape id="_x0000_i1038" type="#_x0000_t75" style="width:11.25pt;height:11.25pt" o:bullet="t">
+      <v:shape id="_x0000_i1050" type="#_x0000_t75" style="width:11.25pt;height:11.25pt" o:bullet="t">
         <v:imagedata r:id="rId1" o:title="BD14565_"/>
       </v:shape>
     </w:pict>
@@ -9420,6 +9622,95 @@
     </w:lvl>
   </w:abstractNum>
   <w:abstractNum w:abstractNumId="6" w15:restartNumberingAfterBreak="0">
+    <w:nsid w:val="1F327E0B"/>
+    <w:multiLevelType w:val="hybridMultilevel"/>
+    <w:tmpl w:val="E9366F7C"/>
+    <w:lvl w:ilvl="0" w:tplc="4009000F">
+      <w:start w:val="1"/>
+      <w:numFmt w:val="decimal"/>
+      <w:lvlText w:val="%1."/>
+      <w:lvlJc w:val="left"/>
+      <w:pPr>
+        <w:ind w:left="720" w:hanging="360"/>
+      </w:pPr>
+      <w:rPr>
+        <w:rFonts w:hint="default"/>
+      </w:rPr>
+    </w:lvl>
+    <w:lvl w:ilvl="1" w:tplc="40090019" w:tentative="1">
+      <w:start w:val="1"/>
+      <w:numFmt w:val="lowerLetter"/>
+      <w:lvlText w:val="%2."/>
+      <w:lvlJc w:val="left"/>
+      <w:pPr>
+        <w:ind w:left="1440" w:hanging="360"/>
+      </w:pPr>
+    </w:lvl>
+    <w:lvl w:ilvl="2" w:tplc="4009001B" w:tentative="1">
+      <w:start w:val="1"/>
+      <w:numFmt w:val="lowerRoman"/>
+      <w:lvlText w:val="%3."/>
+      <w:lvlJc w:val="right"/>
+      <w:pPr>
+        <w:ind w:left="2160" w:hanging="180"/>
+      </w:pPr>
+    </w:lvl>
+    <w:lvl w:ilvl="3" w:tplc="4009000F" w:tentative="1">
+      <w:start w:val="1"/>
+      <w:numFmt w:val="decimal"/>
+      <w:lvlText w:val="%4."/>
+      <w:lvlJc w:val="left"/>
+      <w:pPr>
+        <w:ind w:left="2880" w:hanging="360"/>
+      </w:pPr>
+    </w:lvl>
+    <w:lvl w:ilvl="4" w:tplc="40090019" w:tentative="1">
+      <w:start w:val="1"/>
+      <w:numFmt w:val="lowerLetter"/>
+      <w:lvlText w:val="%5."/>
+      <w:lvlJc w:val="left"/>
+      <w:pPr>
+        <w:ind w:left="3600" w:hanging="360"/>
+      </w:pPr>
+    </w:lvl>
+    <w:lvl w:ilvl="5" w:tplc="4009001B" w:tentative="1">
+      <w:start w:val="1"/>
+      <w:numFmt w:val="lowerRoman"/>
+      <w:lvlText w:val="%6."/>
+      <w:lvlJc w:val="right"/>
+      <w:pPr>
+        <w:ind w:left="4320" w:hanging="180"/>
+      </w:pPr>
+    </w:lvl>
+    <w:lvl w:ilvl="6" w:tplc="4009000F" w:tentative="1">
+      <w:start w:val="1"/>
+      <w:numFmt w:val="decimal"/>
+      <w:lvlText w:val="%7."/>
+      <w:lvlJc w:val="left"/>
+      <w:pPr>
+        <w:ind w:left="5040" w:hanging="360"/>
+      </w:pPr>
+    </w:lvl>
+    <w:lvl w:ilvl="7" w:tplc="40090019" w:tentative="1">
+      <w:start w:val="1"/>
+      <w:numFmt w:val="lowerLetter"/>
+      <w:lvlText w:val="%8."/>
+      <w:lvlJc w:val="left"/>
+      <w:pPr>
+        <w:ind w:left="5760" w:hanging="360"/>
+      </w:pPr>
+    </w:lvl>
+    <w:lvl w:ilvl="8" w:tplc="4009001B" w:tentative="1">
+      <w:start w:val="1"/>
+      <w:numFmt w:val="lowerRoman"/>
+      <w:lvlText w:val="%9."/>
+      <w:lvlJc w:val="right"/>
+      <w:pPr>
+        <w:ind w:left="6480" w:hanging="180"/>
+      </w:pPr>
+    </w:lvl>
+  </w:abstractNum>
+  <w:abstractNum w:abstractNumId="7" w15:restartNumberingAfterBreak="0">
     <w:nsid w:val="2D5D0713"/>
     <w:multiLevelType w:val="hybridMultilevel"/>
     <w:tmpl w:val="41ACEDEE"/>
@@ -9536,7 +9827,7 @@
       </w:rPr>
     </w:lvl>
   </w:abstractNum>
-  <w:abstractNum w:abstractNumId="7" w15:restartNumberingAfterBreak="0">
+  <w:abstractNum w:abstractNumId="8" w15:restartNumberingAfterBreak="0">
     <w:nsid w:val="393A3311"/>
     <w:multiLevelType w:val="hybridMultilevel"/>
     <w:tmpl w:val="C0DC6CD4"/>
@@ -9649,7 +9940,7 @@
       </w:rPr>
     </w:lvl>
   </w:abstractNum>
-  <w:abstractNum w:abstractNumId="8" w15:restartNumberingAfterBreak="0">
+  <w:abstractNum w:abstractNumId="9" w15:restartNumberingAfterBreak="0">
     <w:nsid w:val="4E51452E"/>
     <w:multiLevelType w:val="hybridMultilevel"/>
     <w:tmpl w:val="5858B7D2"/>
@@ -9762,7 +10053,7 @@
       </w:rPr>
     </w:lvl>
   </w:abstractNum>
-  <w:abstractNum w:abstractNumId="9" w15:restartNumberingAfterBreak="0">
+  <w:abstractNum w:abstractNumId="10" w15:restartNumberingAfterBreak="0">
     <w:nsid w:val="537A298B"/>
     <w:multiLevelType w:val="hybridMultilevel"/>
     <w:tmpl w:val="0A20BF86"/>
@@ -9848,7 +10139,7 @@
       </w:pPr>
     </w:lvl>
   </w:abstractNum>
-  <w:abstractNum w:abstractNumId="10" w15:restartNumberingAfterBreak="0">
+  <w:abstractNum w:abstractNumId="11" w15:restartNumberingAfterBreak="0">
     <w:nsid w:val="5AD30DF5"/>
     <w:multiLevelType w:val="multilevel"/>
     <w:tmpl w:val="0409001F"/>
@@ -9935,19 +10226,19 @@
     </w:lvl>
   </w:abstractNum>
   <w:num w:numId="1">
-    <w:abstractNumId w:val="8"/>
+    <w:abstractNumId w:val="9"/>
   </w:num>
   <w:num w:numId="2">
+    <w:abstractNumId w:val="11"/>
+  </w:num>
+  <w:num w:numId="3">
+    <w:abstractNumId w:val="7"/>
+  </w:num>
+  <w:num w:numId="4">
     <w:abstractNumId w:val="10"/>
   </w:num>
-  <w:num w:numId="3">
-    <w:abstractNumId w:val="6"/>
-  </w:num>
-  <w:num w:numId="4">
-    <w:abstractNumId w:val="9"/>
-  </w:num>
   <w:num w:numId="5">
-    <w:abstractNumId w:val="7"/>
+    <w:abstractNumId w:val="8"/>
   </w:num>
   <w:num w:numId="6">
     <w:abstractNumId w:val="1"/>
@@ -9966,6 +10257,9 @@
   </w:num>
   <w:num w:numId="11">
     <w:abstractNumId w:val="5"/>
+  </w:num>
+  <w:num w:numId="12">
+    <w:abstractNumId w:val="6"/>
   </w:num>
 </w:numbering>
 </file>

</xml_diff>